<commit_message>
Updated resume & education
</commit_message>
<xml_diff>
--- a/Resumes/Jerren Saunders - Master Resume.docx
+++ b/Resumes/Jerren Saunders - Master Resume.docx
@@ -1,6 +1,6 @@
 
 <file path=word/document.xml><?xml version="1.0" encoding="utf-8"?>
-<w:document xmlns:wpc="http://schemas.microsoft.com/office/word/2010/wordprocessingCanvas" xmlns:cx="http://schemas.microsoft.com/office/drawing/2014/chartex" xmlns:cx1="http://schemas.microsoft.com/office/drawing/2015/9/8/chartex" xmlns:cx2="http://schemas.microsoft.com/office/drawing/2015/10/21/chartex" xmlns:cx3="http://schemas.microsoft.com/office/drawing/2016/5/9/chartex" xmlns:cx4="http://schemas.microsoft.com/office/drawing/2016/5/10/chartex" xmlns:cx5="http://schemas.microsoft.com/office/drawing/2016/5/11/chartex" xmlns:cx6="http://schemas.microsoft.com/office/drawing/2016/5/12/chartex" xmlns:cx7="http://schemas.microsoft.com/office/drawing/2016/5/13/chartex" xmlns:cx8="http://schemas.microsoft.com/office/drawing/2016/5/14/chartex" xmlns:mc="http://schemas.openxmlformats.org/markup-compatibility/2006" xmlns:aink="http://schemas.microsoft.com/office/drawing/2016/ink" xmlns:am3d="http://schemas.microsoft.com/office/drawing/2017/model3d" xmlns:o="urn:schemas-microsoft-com:office:office" xmlns:oel="http://schemas.microsoft.com/office/2019/extlst" xmlns:r="http://schemas.openxmlformats.org/officeDocument/2006/relationships" xmlns:m="http://schemas.openxmlformats.org/officeDocument/2006/math" xmlns:v="urn:schemas-microsoft-com:vml" xmlns:wp14="http://schemas.microsoft.com/office/word/2010/wordprocessingDrawing" xmlns:wp="http://schemas.openxmlformats.org/drawingml/2006/wordprocessingDrawing" xmlns:w10="urn:schemas-microsoft-com:office:word" xmlns:w="http://schemas.openxmlformats.org/wordprocessingml/2006/main" xmlns:w14="http://schemas.microsoft.com/office/word/2010/wordml" xmlns:w15="http://schemas.microsoft.com/office/word/2012/wordml" xmlns:w16cex="http://schemas.microsoft.com/office/word/2018/wordml/cex" xmlns:w16cid="http://schemas.microsoft.com/office/word/2016/wordml/cid" xmlns:w16="http://schemas.microsoft.com/office/word/2018/wordml" xmlns:w16sdtdh="http://schemas.microsoft.com/office/word/2020/wordml/sdtdatahash" xmlns:w16se="http://schemas.microsoft.com/office/word/2015/wordml/symex" xmlns:wpg="http://schemas.microsoft.com/office/word/2010/wordprocessingGroup" xmlns:wpi="http://schemas.microsoft.com/office/word/2010/wordprocessingInk" xmlns:wne="http://schemas.microsoft.com/office/word/2006/wordml" xmlns:wps="http://schemas.microsoft.com/office/word/2010/wordprocessingShape" mc:Ignorable="w14 w15 w16se w16cid w16 w16cex w16sdtdh wp14">
+<w:document xmlns:wpc="http://schemas.microsoft.com/office/word/2010/wordprocessingCanvas" xmlns:cx="http://schemas.microsoft.com/office/drawing/2014/chartex" xmlns:cx1="http://schemas.microsoft.com/office/drawing/2015/9/8/chartex" xmlns:cx2="http://schemas.microsoft.com/office/drawing/2015/10/21/chartex" xmlns:cx3="http://schemas.microsoft.com/office/drawing/2016/5/9/chartex" xmlns:cx4="http://schemas.microsoft.com/office/drawing/2016/5/10/chartex" xmlns:cx5="http://schemas.microsoft.com/office/drawing/2016/5/11/chartex" xmlns:cx6="http://schemas.microsoft.com/office/drawing/2016/5/12/chartex" xmlns:cx7="http://schemas.microsoft.com/office/drawing/2016/5/13/chartex" xmlns:cx8="http://schemas.microsoft.com/office/drawing/2016/5/14/chartex" xmlns:mc="http://schemas.openxmlformats.org/markup-compatibility/2006" xmlns:aink="http://schemas.microsoft.com/office/drawing/2016/ink" xmlns:am3d="http://schemas.microsoft.com/office/drawing/2017/model3d" xmlns:o="urn:schemas-microsoft-com:office:office" xmlns:oel="http://schemas.microsoft.com/office/2019/extlst" xmlns:r="http://schemas.openxmlformats.org/officeDocument/2006/relationships" xmlns:m="http://schemas.openxmlformats.org/officeDocument/2006/math" xmlns:v="urn:schemas-microsoft-com:vml" xmlns:wp14="http://schemas.microsoft.com/office/word/2010/wordprocessingDrawing" xmlns:wp="http://schemas.openxmlformats.org/drawingml/2006/wordprocessingDrawing" xmlns:w10="urn:schemas-microsoft-com:office:word" xmlns:w="http://schemas.openxmlformats.org/wordprocessingml/2006/main" xmlns:w14="http://schemas.microsoft.com/office/word/2010/wordml" xmlns:w15="http://schemas.microsoft.com/office/word/2012/wordml" xmlns:w16cex="http://schemas.microsoft.com/office/word/2018/wordml/cex" xmlns:w16cid="http://schemas.microsoft.com/office/word/2016/wordml/cid" xmlns:w16="http://schemas.microsoft.com/office/word/2018/wordml" xmlns:w16du="http://schemas.microsoft.com/office/word/2023/wordml/word16du" xmlns:w16sdtdh="http://schemas.microsoft.com/office/word/2020/wordml/sdtdatahash" xmlns:w16se="http://schemas.microsoft.com/office/word/2015/wordml/symex" xmlns:wpg="http://schemas.microsoft.com/office/word/2010/wordprocessingGroup" xmlns:wpi="http://schemas.microsoft.com/office/word/2010/wordprocessingInk" xmlns:wne="http://schemas.microsoft.com/office/word/2006/wordml" xmlns:wps="http://schemas.microsoft.com/office/word/2010/wordprocessingShape" mc:Ignorable="w14 w15 w16se w16cid w16 w16cex w16sdtdh w16du wp14">
   <w:body>
     <w:p>
       <w:pPr>
@@ -17,22 +17,22 @@
         <w:rPr>
           <w:rFonts w:ascii="Consolas" w:hAnsi="Consolas"/>
           <w:noProof/>
-          <w:sz w:val="20"/>
-          <w:szCs w:val="20"/>
+          <w:sz w:val="16"/>
+          <w:szCs w:val="16"/>
         </w:rPr>
         <mc:AlternateContent>
           <mc:Choice Requires="wps">
             <w:drawing>
-              <wp:anchor distT="0" distB="0" distL="114300" distR="114300" simplePos="0" relativeHeight="251649023" behindDoc="1" locked="0" layoutInCell="1" allowOverlap="1" wp14:anchorId="45ACF760" wp14:editId="2FBF109E">
+              <wp:anchor distT="0" distB="0" distL="114300" distR="114300" simplePos="0" relativeHeight="251649023" behindDoc="1" locked="0" layoutInCell="1" allowOverlap="1" wp14:anchorId="45ACF760" wp14:editId="1AEDFA3F">
                 <wp:simplePos x="0" y="0"/>
                 <wp:positionH relativeFrom="page">
-                  <wp:posOffset>2958353</wp:posOffset>
+                  <wp:posOffset>2959670</wp:posOffset>
                 </wp:positionH>
                 <wp:positionV relativeFrom="paragraph">
-                  <wp:posOffset>27200</wp:posOffset>
+                  <wp:posOffset>27759</wp:posOffset>
                 </wp:positionV>
-                <wp:extent cx="4522470" cy="676910"/>
-                <wp:effectExtent l="0" t="0" r="11430" b="27940"/>
+                <wp:extent cx="4522470" cy="604623"/>
+                <wp:effectExtent l="0" t="0" r="11430" b="24130"/>
                 <wp:wrapNone/>
                 <wp:docPr id="287312034" name="Rectangle 10"/>
                 <wp:cNvGraphicFramePr/>
@@ -43,7 +43,7 @@
                       <wps:spPr>
                         <a:xfrm>
                           <a:off x="0" y="0"/>
-                          <a:ext cx="4522470" cy="676910"/>
+                          <a:ext cx="4522470" cy="604623"/>
                         </a:xfrm>
                         <a:prstGeom prst="roundRect">
                           <a:avLst>
@@ -99,7 +99,7 @@
           </mc:Choice>
           <mc:Fallback>
             <w:pict>
-              <v:roundrect w14:anchorId="7A265A3E" id="Rectangle 10" o:spid="_x0000_s1026" style="position:absolute;margin-left:232.95pt;margin-top:2.15pt;width:356.1pt;height:53.3pt;z-index:-251667457;visibility:visible;mso-wrap-style:square;mso-width-percent:0;mso-height-percent:0;mso-wrap-distance-left:9pt;mso-wrap-distance-top:0;mso-wrap-distance-right:9pt;mso-wrap-distance-bottom:0;mso-position-horizontal:absolute;mso-position-horizontal-relative:page;mso-position-vertical:absolute;mso-position-vertical-relative:text;mso-width-percent:0;mso-height-percent:0;mso-width-relative:margin;mso-height-relative:margin;v-text-anchor:middle" arcsize="5716f" o:gfxdata="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" fillcolor="#d9f2d0 [665]" strokecolor="black [3213]" strokeweight="1pt">
+              <v:roundrect w14:anchorId="573894CD" id="Rectangle 10" o:spid="_x0000_s1026" style="position:absolute;margin-left:233.05pt;margin-top:2.2pt;width:356.1pt;height:47.6pt;z-index:-251667457;visibility:visible;mso-wrap-style:square;mso-width-percent:0;mso-height-percent:0;mso-wrap-distance-left:9pt;mso-wrap-distance-top:0;mso-wrap-distance-right:9pt;mso-wrap-distance-bottom:0;mso-position-horizontal:absolute;mso-position-horizontal-relative:page;mso-position-vertical:absolute;mso-position-vertical-relative:text;mso-width-percent:0;mso-height-percent:0;mso-width-relative:margin;mso-height-relative:margin;v-text-anchor:middle" arcsize="5716f" o:gfxdata="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" fillcolor="#d9f2d0 [665]" strokecolor="black [3213]" strokeweight="1pt">
                 <v:stroke joinstyle="miter"/>
                 <w10:wrap anchorx="page"/>
               </v:roundrect>
@@ -111,8 +111,8 @@
         <w:rPr>
           <w:rFonts w:ascii="Consolas" w:hAnsi="Consolas"/>
           <w:noProof/>
-          <w:sz w:val="18"/>
-          <w:szCs w:val="18"/>
+          <w:sz w:val="14"/>
+          <w:szCs w:val="14"/>
         </w:rPr>
         <w:drawing>
           <wp:anchor distT="0" distB="0" distL="114300" distR="114300" simplePos="0" relativeHeight="251659264" behindDoc="1" locked="0" layoutInCell="1" allowOverlap="1" wp14:anchorId="2FA23334" wp14:editId="14A99C52">
@@ -175,8 +175,6 @@
         <w:rPr>
           <w:rFonts w:ascii="Consolas" w:hAnsi="Consolas"/>
           <w:noProof/>
-          <w:sz w:val="28"/>
-          <w:szCs w:val="28"/>
         </w:rPr>
         <w:drawing>
           <wp:anchor distT="0" distB="0" distL="114300" distR="114300" simplePos="0" relativeHeight="251656192" behindDoc="1" locked="0" layoutInCell="1" allowOverlap="1" wp14:anchorId="35467381" wp14:editId="37001F54">
@@ -246,8 +244,8 @@
           <w:rFonts w:ascii="Consolas" w:hAnsi="Consolas"/>
           <w:b/>
           <w:bCs/>
-          <w:sz w:val="44"/>
-          <w:szCs w:val="44"/>
+          <w:sz w:val="36"/>
+          <w:szCs w:val="36"/>
         </w:rPr>
         <w:t>Jerren Saunders</w:t>
       </w:r>
@@ -260,16 +258,14 @@
           <w:b/>
           <w:bCs/>
           <w:color w:val="3A7C22" w:themeColor="accent6" w:themeShade="BF"/>
-          <w:sz w:val="24"/>
-          <w:szCs w:val="24"/>
         </w:rPr>
       </w:pPr>
       <w:r>
         <w:rPr>
           <w:rFonts w:ascii="Consolas" w:hAnsi="Consolas"/>
           <w:noProof/>
-          <w:sz w:val="20"/>
-          <w:szCs w:val="20"/>
+          <w:sz w:val="18"/>
+          <w:szCs w:val="18"/>
         </w:rPr>
         <w:drawing>
           <wp:anchor distT="0" distB="0" distL="114300" distR="114300" simplePos="0" relativeHeight="251651072" behindDoc="1" locked="0" layoutInCell="1" allowOverlap="1" wp14:anchorId="1456A973" wp14:editId="44A76A16">
@@ -327,32 +323,8 @@
           <w:b/>
           <w:bCs/>
           <w:color w:val="3A7C22" w:themeColor="accent6" w:themeShade="BF"/>
-          <w:sz w:val="24"/>
-          <w:szCs w:val="24"/>
-        </w:rPr>
-        <w:t xml:space="preserve">// </w:t>
-      </w:r>
-      <w:r>
-        <w:rPr>
-          <w:rFonts w:ascii="Consolas" w:hAnsi="Consolas"/>
-          <w:b/>
-          <w:bCs/>
-          <w:color w:val="3A7C22" w:themeColor="accent6" w:themeShade="BF"/>
-          <w:sz w:val="24"/>
-          <w:szCs w:val="24"/>
-        </w:rPr>
-        <w:t>Systems Software</w:t>
-      </w:r>
-      <w:r>
-        <w:rPr>
-          <w:rFonts w:ascii="Consolas" w:hAnsi="Consolas"/>
-          <w:b/>
-          <w:bCs/>
-          <w:color w:val="3A7C22" w:themeColor="accent6" w:themeShade="BF"/>
-          <w:sz w:val="24"/>
-          <w:szCs w:val="24"/>
-        </w:rPr>
-        <w:t xml:space="preserve"> Developer</w:t>
+        </w:rPr>
+        <w:t>// Systems Software Developer</w:t>
       </w:r>
     </w:p>
     <w:p>
@@ -368,8 +340,6 @@
         <w:rPr>
           <w:rFonts w:ascii="Consolas" w:hAnsi="Consolas"/>
           <w:color w:val="3A7C22" w:themeColor="accent6" w:themeShade="BF"/>
-          <w:sz w:val="24"/>
-          <w:szCs w:val="24"/>
         </w:rPr>
         <w:t>// Apex, NC</w:t>
       </w:r>
@@ -700,8 +670,19 @@
             <w:sz w:val="18"/>
             <w:szCs w:val="18"/>
           </w:rPr>
-          <w:t>github.com/jerrens</w:t>
+          <w:t>github.com/</w:t>
         </w:r>
+        <w:proofErr w:type="spellStart"/>
+        <w:r>
+          <w:rPr>
+            <w:rStyle w:val="Hyperlink"/>
+            <w:rFonts w:ascii="Consolas" w:hAnsi="Consolas"/>
+            <w:sz w:val="18"/>
+            <w:szCs w:val="18"/>
+          </w:rPr>
+          <w:t>jerrens</w:t>
+        </w:r>
+        <w:proofErr w:type="spellEnd"/>
       </w:hyperlink>
     </w:p>
     <w:p>
@@ -715,12 +696,7 @@
           <w:szCs w:val="18"/>
         </w:rPr>
         <w:sectPr>
-          <w:headerReference w:type="even" r:id="rId19"/>
-          <w:headerReference w:type="default" r:id="rId20"/>
-          <w:footerReference w:type="even" r:id="rId21"/>
-          <w:footerReference w:type="default" r:id="rId22"/>
-          <w:headerReference w:type="first" r:id="rId23"/>
-          <w:footerReference w:type="first" r:id="rId24"/>
+          <w:footerReference w:type="default" r:id="rId19"/>
           <w:type w:val="continuous"/>
           <w:pgSz w:w="12240" w:h="15840"/>
           <w:pgMar w:top="450" w:right="720" w:bottom="720" w:left="720" w:header="144" w:footer="288" w:gutter="0"/>
@@ -732,7 +708,7 @@
           <w:docGrid w:linePitch="360"/>
         </w:sectPr>
       </w:pPr>
-      <w:hyperlink r:id="rId25" w:history="1">
+      <w:hyperlink r:id="rId20" w:history="1">
         <w:r>
           <w:rPr>
             <w:rStyle w:val="Hyperlink"/>
@@ -740,8 +716,19 @@
             <w:sz w:val="18"/>
             <w:szCs w:val="18"/>
           </w:rPr>
-          <w:t>stackoverflow.name/jerren-saunders</w:t>
+          <w:t>stackoverflow.name/</w:t>
         </w:r>
+        <w:proofErr w:type="spellStart"/>
+        <w:r>
+          <w:rPr>
+            <w:rStyle w:val="Hyperlink"/>
+            <w:rFonts w:ascii="Consolas" w:hAnsi="Consolas"/>
+            <w:sz w:val="18"/>
+            <w:szCs w:val="18"/>
+          </w:rPr>
+          <w:t>jerren-saunders</w:t>
+        </w:r>
+        <w:proofErr w:type="spellEnd"/>
       </w:hyperlink>
     </w:p>
     <w:p>
@@ -903,210 +890,8 @@
           <w:sz w:val="18"/>
           <w:szCs w:val="18"/>
         </w:rPr>
-      </w:pPr>
-      <w:r>
-        <w:rPr>
-          <w:rFonts w:ascii="Consolas" w:hAnsi="Consolas"/>
-          <w:sz w:val="18"/>
-          <w:szCs w:val="18"/>
-        </w:rPr>
-        <w:t xml:space="preserve">With </w:t>
-      </w:r>
-      <w:r>
-        <w:rPr>
-          <w:rFonts w:ascii="Consolas" w:hAnsi="Consolas"/>
-          <w:sz w:val="18"/>
-          <w:szCs w:val="18"/>
-        </w:rPr>
-        <w:t xml:space="preserve">over </w:t>
-      </w:r>
-      <w:r>
-        <w:rPr>
-          <w:rFonts w:ascii="Consolas" w:hAnsi="Consolas"/>
-          <w:sz w:val="18"/>
-          <w:szCs w:val="18"/>
-        </w:rPr>
-        <w:t xml:space="preserve">15 years of experience in software development, I </w:t>
-      </w:r>
-      <w:r>
-        <w:rPr>
-          <w:rFonts w:ascii="Consolas" w:hAnsi="Consolas"/>
-          <w:sz w:val="18"/>
-          <w:szCs w:val="18"/>
-        </w:rPr>
-        <w:t>am</w:t>
-      </w:r>
-      <w:r>
-        <w:rPr>
-          <w:rFonts w:ascii="Consolas" w:hAnsi="Consolas"/>
-          <w:sz w:val="18"/>
-          <w:szCs w:val="18"/>
-        </w:rPr>
-        <w:t xml:space="preserve"> passion</w:t>
-      </w:r>
-      <w:r>
-        <w:rPr>
-          <w:rFonts w:ascii="Consolas" w:hAnsi="Consolas"/>
-          <w:sz w:val="18"/>
-          <w:szCs w:val="18"/>
-        </w:rPr>
-        <w:t>ate</w:t>
-      </w:r>
-      <w:r>
-        <w:rPr>
-          <w:rFonts w:ascii="Consolas" w:hAnsi="Consolas"/>
-          <w:sz w:val="18"/>
-          <w:szCs w:val="18"/>
-        </w:rPr>
-        <w:t xml:space="preserve"> </w:t>
-      </w:r>
-      <w:r>
-        <w:rPr>
-          <w:rFonts w:ascii="Consolas" w:hAnsi="Consolas"/>
-          <w:sz w:val="18"/>
-          <w:szCs w:val="18"/>
-        </w:rPr>
-        <w:t xml:space="preserve">about identifying opportunities for innovation and </w:t>
-      </w:r>
-      <w:r>
-        <w:rPr>
-          <w:rFonts w:ascii="Consolas" w:hAnsi="Consolas"/>
-          <w:sz w:val="18"/>
-          <w:szCs w:val="18"/>
-        </w:rPr>
-        <w:t xml:space="preserve">breaking through paradigms to </w:t>
-      </w:r>
-      <w:r>
-        <w:rPr>
-          <w:rFonts w:ascii="Consolas" w:hAnsi="Consolas"/>
-          <w:sz w:val="18"/>
-          <w:szCs w:val="18"/>
-        </w:rPr>
-        <w:t>create</w:t>
-      </w:r>
-      <w:r>
-        <w:rPr>
-          <w:rFonts w:ascii="Consolas" w:hAnsi="Consolas"/>
-          <w:sz w:val="18"/>
-          <w:szCs w:val="18"/>
-        </w:rPr>
-        <w:t xml:space="preserve"> streamlined solution</w:t>
-      </w:r>
-      <w:r>
-        <w:rPr>
-          <w:rFonts w:ascii="Consolas" w:hAnsi="Consolas"/>
-          <w:sz w:val="18"/>
-          <w:szCs w:val="18"/>
-        </w:rPr>
-        <w:t>s</w:t>
-      </w:r>
-      <w:r>
-        <w:rPr>
-          <w:rFonts w:ascii="Consolas" w:hAnsi="Consolas"/>
-          <w:sz w:val="18"/>
-          <w:szCs w:val="18"/>
-        </w:rPr>
-        <w:t>, resulting in significant efficiency gains and cost savings</w:t>
-      </w:r>
-      <w:r>
-        <w:rPr>
-          <w:rFonts w:ascii="Consolas" w:hAnsi="Consolas"/>
-          <w:sz w:val="18"/>
-          <w:szCs w:val="18"/>
-        </w:rPr>
-        <w:t xml:space="preserve">. </w:t>
-      </w:r>
-      <w:r>
-        <w:rPr>
-          <w:rFonts w:ascii="Consolas" w:hAnsi="Consolas"/>
-          <w:sz w:val="18"/>
-          <w:szCs w:val="18"/>
-        </w:rPr>
-        <w:t xml:space="preserve">My </w:t>
-      </w:r>
-      <w:r>
-        <w:rPr>
-          <w:rFonts w:ascii="Consolas" w:hAnsi="Consolas"/>
-          <w:sz w:val="18"/>
-          <w:szCs w:val="18"/>
-        </w:rPr>
-        <w:t xml:space="preserve">expertise </w:t>
-      </w:r>
-      <w:r>
-        <w:rPr>
-          <w:rFonts w:ascii="Consolas" w:hAnsi="Consolas"/>
-          <w:sz w:val="18"/>
-          <w:szCs w:val="18"/>
-        </w:rPr>
-        <w:t xml:space="preserve">lies in delivering robust applications that meet and exceed client expectations, adapting </w:t>
-      </w:r>
-      <w:r>
-        <w:rPr>
-          <w:rFonts w:ascii="Consolas" w:hAnsi="Consolas"/>
-          <w:sz w:val="18"/>
-          <w:szCs w:val="18"/>
-        </w:rPr>
-        <w:t xml:space="preserve">to the programming language that best fits the customers’ </w:t>
-      </w:r>
-      <w:r>
-        <w:rPr>
-          <w:rFonts w:ascii="Consolas" w:hAnsi="Consolas"/>
-          <w:sz w:val="18"/>
-          <w:szCs w:val="18"/>
-        </w:rPr>
-        <w:t>needs</w:t>
-      </w:r>
-      <w:r>
-        <w:rPr>
-          <w:rFonts w:ascii="Consolas" w:hAnsi="Consolas"/>
-          <w:sz w:val="18"/>
-          <w:szCs w:val="18"/>
-        </w:rPr>
-        <w:t xml:space="preserve">. I thrive on </w:t>
-      </w:r>
-      <w:r>
-        <w:rPr>
-          <w:rFonts w:ascii="Consolas" w:hAnsi="Consolas"/>
-          <w:sz w:val="18"/>
-          <w:szCs w:val="18"/>
-        </w:rPr>
-        <w:t>collaborating with cross-site and cross-functional teams</w:t>
-      </w:r>
-      <w:r>
-        <w:rPr>
-          <w:rFonts w:ascii="Consolas" w:hAnsi="Consolas"/>
-          <w:sz w:val="18"/>
-          <w:szCs w:val="18"/>
-        </w:rPr>
-        <w:t>,</w:t>
-      </w:r>
-      <w:r>
-        <w:rPr>
-          <w:rFonts w:ascii="Consolas" w:hAnsi="Consolas"/>
-          <w:sz w:val="18"/>
-          <w:szCs w:val="18"/>
-        </w:rPr>
-        <w:t xml:space="preserve"> </w:t>
-      </w:r>
-      <w:r>
-        <w:rPr>
-          <w:rFonts w:ascii="Consolas" w:hAnsi="Consolas"/>
-          <w:sz w:val="18"/>
-          <w:szCs w:val="18"/>
-        </w:rPr>
-        <w:t>leveraging my communication skills to synchronize efforts and drive projects forward.</w:t>
-      </w:r>
-    </w:p>
-    <w:p>
-      <w:pPr>
-        <w:spacing w:before="120" w:after="0"/>
-        <w:rPr>
-          <w:rFonts w:ascii="Consolas" w:hAnsi="Consolas"/>
-          <w:sz w:val="18"/>
-          <w:szCs w:val="18"/>
-        </w:rPr>
         <w:sectPr>
-          <w:footerReference w:type="default" r:id="rId26"/>
+          <w:footerReference w:type="default" r:id="rId21"/>
           <w:type w:val="continuous"/>
           <w:pgSz w:w="12240" w:h="15840"/>
           <w:pgMar w:top="450" w:right="540" w:bottom="360" w:left="720" w:header="453" w:footer="0" w:gutter="0"/>
@@ -1120,15 +905,127 @@
           <w:sz w:val="18"/>
           <w:szCs w:val="18"/>
         </w:rPr>
-        <w:t xml:space="preserve">At BlackBerry QNX, I </w:t>
-      </w:r>
-      <w:r>
-        <w:rPr>
-          <w:rFonts w:ascii="Consolas" w:hAnsi="Consolas"/>
-          <w:sz w:val="18"/>
-          <w:szCs w:val="18"/>
-        </w:rPr>
-        <w:t>created a web application</w:t>
+        <w:t xml:space="preserve">With </w:t>
+      </w:r>
+      <w:r>
+        <w:rPr>
+          <w:rFonts w:ascii="Consolas" w:hAnsi="Consolas"/>
+          <w:sz w:val="18"/>
+          <w:szCs w:val="18"/>
+        </w:rPr>
+        <w:t xml:space="preserve">over </w:t>
+      </w:r>
+      <w:r>
+        <w:rPr>
+          <w:rFonts w:ascii="Consolas" w:hAnsi="Consolas"/>
+          <w:sz w:val="18"/>
+          <w:szCs w:val="18"/>
+        </w:rPr>
+        <w:t xml:space="preserve">15 years of experience in software development, I </w:t>
+      </w:r>
+      <w:r>
+        <w:rPr>
+          <w:rFonts w:ascii="Consolas" w:hAnsi="Consolas"/>
+          <w:sz w:val="18"/>
+          <w:szCs w:val="18"/>
+        </w:rPr>
+        <w:t>am</w:t>
+      </w:r>
+      <w:r>
+        <w:rPr>
+          <w:rFonts w:ascii="Consolas" w:hAnsi="Consolas"/>
+          <w:sz w:val="18"/>
+          <w:szCs w:val="18"/>
+        </w:rPr>
+        <w:t xml:space="preserve"> passion</w:t>
+      </w:r>
+      <w:r>
+        <w:rPr>
+          <w:rFonts w:ascii="Consolas" w:hAnsi="Consolas"/>
+          <w:sz w:val="18"/>
+          <w:szCs w:val="18"/>
+        </w:rPr>
+        <w:t>ate</w:t>
+      </w:r>
+      <w:r>
+        <w:rPr>
+          <w:rFonts w:ascii="Consolas" w:hAnsi="Consolas"/>
+          <w:sz w:val="18"/>
+          <w:szCs w:val="18"/>
+        </w:rPr>
+        <w:t xml:space="preserve"> </w:t>
+      </w:r>
+      <w:r>
+        <w:rPr>
+          <w:rFonts w:ascii="Consolas" w:hAnsi="Consolas"/>
+          <w:sz w:val="18"/>
+          <w:szCs w:val="18"/>
+        </w:rPr>
+        <w:t xml:space="preserve">about </w:t>
+      </w:r>
+      <w:r>
+        <w:rPr>
+          <w:rFonts w:ascii="Consolas" w:hAnsi="Consolas"/>
+          <w:sz w:val="18"/>
+          <w:szCs w:val="18"/>
+        </w:rPr>
+        <w:t>automation,</w:t>
+      </w:r>
+      <w:r>
+        <w:rPr>
+          <w:rFonts w:ascii="Consolas" w:hAnsi="Consolas"/>
+          <w:sz w:val="18"/>
+          <w:szCs w:val="18"/>
+        </w:rPr>
+        <w:t xml:space="preserve"> innovation</w:t>
+      </w:r>
+      <w:r>
+        <w:rPr>
+          <w:rFonts w:ascii="Consolas" w:hAnsi="Consolas"/>
+          <w:sz w:val="18"/>
+          <w:szCs w:val="18"/>
+        </w:rPr>
+        <w:t>,</w:t>
+      </w:r>
+      <w:r>
+        <w:rPr>
+          <w:rFonts w:ascii="Consolas" w:hAnsi="Consolas"/>
+          <w:sz w:val="18"/>
+          <w:szCs w:val="18"/>
+        </w:rPr>
+        <w:t xml:space="preserve"> and </w:t>
+      </w:r>
+      <w:r>
+        <w:rPr>
+          <w:rFonts w:ascii="Consolas" w:hAnsi="Consolas"/>
+          <w:sz w:val="18"/>
+          <w:szCs w:val="18"/>
+        </w:rPr>
+        <w:t xml:space="preserve">breaking through paradigms to </w:t>
+      </w:r>
+      <w:r>
+        <w:rPr>
+          <w:rFonts w:ascii="Consolas" w:hAnsi="Consolas"/>
+          <w:sz w:val="18"/>
+          <w:szCs w:val="18"/>
+        </w:rPr>
+        <w:t>create</w:t>
+      </w:r>
+      <w:r>
+        <w:rPr>
+          <w:rFonts w:ascii="Consolas" w:hAnsi="Consolas"/>
+          <w:sz w:val="18"/>
+          <w:szCs w:val="18"/>
+        </w:rPr>
+        <w:t xml:space="preserve"> streamlined solution</w:t>
+      </w:r>
+      <w:r>
+        <w:rPr>
+          <w:rFonts w:ascii="Consolas" w:hAnsi="Consolas"/>
+          <w:sz w:val="18"/>
+          <w:szCs w:val="18"/>
+        </w:rPr>
+        <w:t>s</w:t>
       </w:r>
       <w:r>
         <w:rPr>
@@ -1144,7 +1041,143 @@
           <w:sz w:val="18"/>
           <w:szCs w:val="18"/>
         </w:rPr>
-        <w:t>using the MEAN stack</w:t>
+        <w:t xml:space="preserve">improving efficiency </w:t>
+      </w:r>
+      <w:r>
+        <w:rPr>
+          <w:rFonts w:ascii="Consolas" w:hAnsi="Consolas"/>
+          <w:sz w:val="18"/>
+          <w:szCs w:val="18"/>
+        </w:rPr>
+        <w:t xml:space="preserve">and </w:t>
+      </w:r>
+      <w:r>
+        <w:rPr>
+          <w:rFonts w:ascii="Consolas" w:hAnsi="Consolas"/>
+          <w:sz w:val="18"/>
+          <w:szCs w:val="18"/>
+        </w:rPr>
+        <w:t>lowering costs</w:t>
+      </w:r>
+      <w:r>
+        <w:rPr>
+          <w:rFonts w:ascii="Consolas" w:hAnsi="Consolas"/>
+          <w:sz w:val="18"/>
+          <w:szCs w:val="18"/>
+        </w:rPr>
+        <w:t xml:space="preserve">. </w:t>
+      </w:r>
+      <w:r>
+        <w:rPr>
+          <w:rFonts w:ascii="Consolas" w:hAnsi="Consolas"/>
+          <w:sz w:val="18"/>
+          <w:szCs w:val="18"/>
+        </w:rPr>
+        <w:t xml:space="preserve">My </w:t>
+      </w:r>
+      <w:r>
+        <w:rPr>
+          <w:rFonts w:ascii="Consolas" w:hAnsi="Consolas"/>
+          <w:sz w:val="18"/>
+          <w:szCs w:val="18"/>
+        </w:rPr>
+        <w:t xml:space="preserve">expertise </w:t>
+      </w:r>
+      <w:r>
+        <w:rPr>
+          <w:rFonts w:ascii="Consolas" w:hAnsi="Consolas"/>
+          <w:sz w:val="18"/>
+          <w:szCs w:val="18"/>
+        </w:rPr>
+        <w:t xml:space="preserve">lies in </w:t>
+      </w:r>
+      <w:r>
+        <w:rPr>
+          <w:rFonts w:ascii="Consolas" w:hAnsi="Consolas"/>
+          <w:sz w:val="18"/>
+          <w:szCs w:val="18"/>
+        </w:rPr>
+        <w:t xml:space="preserve">developing </w:t>
+      </w:r>
+      <w:r>
+        <w:rPr>
+          <w:rFonts w:ascii="Consolas" w:hAnsi="Consolas"/>
+          <w:sz w:val="18"/>
+          <w:szCs w:val="18"/>
+        </w:rPr>
+        <w:t>robust applications</w:t>
+      </w:r>
+      <w:r>
+        <w:rPr>
+          <w:rFonts w:ascii="Consolas" w:hAnsi="Consolas"/>
+          <w:sz w:val="18"/>
+          <w:szCs w:val="18"/>
+        </w:rPr>
+        <w:t xml:space="preserve"> and </w:t>
+      </w:r>
+      <w:r>
+        <w:rPr>
+          <w:rFonts w:ascii="Consolas" w:hAnsi="Consolas"/>
+          <w:sz w:val="18"/>
+          <w:szCs w:val="18"/>
+        </w:rPr>
+        <w:t>processes</w:t>
+      </w:r>
+      <w:r>
+        <w:rPr>
+          <w:rFonts w:ascii="Consolas" w:hAnsi="Consolas"/>
+          <w:sz w:val="18"/>
+          <w:szCs w:val="18"/>
+        </w:rPr>
+        <w:t xml:space="preserve"> that meet and exceed client expectations</w:t>
+      </w:r>
+      <w:r>
+        <w:rPr>
+          <w:rFonts w:ascii="Consolas" w:hAnsi="Consolas"/>
+          <w:sz w:val="18"/>
+          <w:szCs w:val="18"/>
+        </w:rPr>
+        <w:t xml:space="preserve">. I </w:t>
+      </w:r>
+      <w:r>
+        <w:rPr>
+          <w:rFonts w:ascii="Consolas" w:hAnsi="Consolas"/>
+          <w:sz w:val="18"/>
+          <w:szCs w:val="18"/>
+        </w:rPr>
+        <w:t>enjoy</w:t>
+      </w:r>
+      <w:r>
+        <w:rPr>
+          <w:rFonts w:ascii="Consolas" w:hAnsi="Consolas"/>
+          <w:sz w:val="18"/>
+          <w:szCs w:val="18"/>
+        </w:rPr>
+        <w:t xml:space="preserve"> </w:t>
+      </w:r>
+      <w:r>
+        <w:rPr>
+          <w:rFonts w:ascii="Consolas" w:hAnsi="Consolas"/>
+          <w:sz w:val="18"/>
+          <w:szCs w:val="18"/>
+        </w:rPr>
+        <w:t>collaborating with</w:t>
+      </w:r>
+      <w:r>
+        <w:rPr>
+          <w:rFonts w:ascii="Consolas" w:hAnsi="Consolas"/>
+          <w:sz w:val="18"/>
+          <w:szCs w:val="18"/>
+        </w:rPr>
+        <w:t xml:space="preserve"> local,</w:t>
+      </w:r>
+      <w:r>
+        <w:rPr>
+          <w:rFonts w:ascii="Consolas" w:hAnsi="Consolas"/>
+          <w:sz w:val="18"/>
+          <w:szCs w:val="18"/>
+        </w:rPr>
+        <w:t xml:space="preserve"> cross-site</w:t>
       </w:r>
       <w:r>
         <w:rPr>
@@ -1160,6 +1193,22 @@
           <w:sz w:val="18"/>
           <w:szCs w:val="18"/>
         </w:rPr>
+        <w:t xml:space="preserve"> and cross-functional teams</w:t>
+      </w:r>
+      <w:r>
+        <w:rPr>
+          <w:rFonts w:ascii="Consolas" w:hAnsi="Consolas"/>
+          <w:sz w:val="18"/>
+          <w:szCs w:val="18"/>
+        </w:rPr>
+        <w:t>,</w:t>
+      </w:r>
+      <w:r>
+        <w:rPr>
+          <w:rFonts w:ascii="Consolas" w:hAnsi="Consolas"/>
+          <w:sz w:val="18"/>
+          <w:szCs w:val="18"/>
+        </w:rPr>
         <w:t xml:space="preserve"> </w:t>
       </w:r>
       <w:r>
@@ -1168,7 +1217,7 @@
           <w:sz w:val="18"/>
           <w:szCs w:val="18"/>
         </w:rPr>
-        <w:t>which</w:t>
+        <w:t>leveraging my communication skills to synchronize efforts and drive projects forward.</w:t>
       </w:r>
       <w:r>
         <w:rPr>
@@ -1184,63 +1233,31 @@
           <w:sz w:val="18"/>
           <w:szCs w:val="18"/>
         </w:rPr>
-        <w:t>centralize</w:t>
-      </w:r>
-      <w:r>
-        <w:rPr>
-          <w:rFonts w:ascii="Consolas" w:hAnsi="Consolas"/>
-          <w:sz w:val="18"/>
-          <w:szCs w:val="18"/>
-        </w:rPr>
-        <w:t>d</w:t>
-      </w:r>
-      <w:r>
-        <w:rPr>
-          <w:rFonts w:ascii="Consolas" w:hAnsi="Consolas"/>
-          <w:sz w:val="18"/>
-          <w:szCs w:val="18"/>
-        </w:rPr>
-        <w:t xml:space="preserve"> storage, management, and analysis for </w:t>
-      </w:r>
-      <w:r>
-        <w:rPr>
-          <w:rFonts w:ascii="Consolas" w:hAnsi="Consolas"/>
-          <w:sz w:val="18"/>
-          <w:szCs w:val="18"/>
-        </w:rPr>
-        <w:t xml:space="preserve">over 1 million </w:t>
-      </w:r>
-      <w:r>
-        <w:rPr>
-          <w:rFonts w:ascii="Consolas" w:hAnsi="Consolas"/>
-          <w:sz w:val="18"/>
-          <w:szCs w:val="18"/>
-        </w:rPr>
-        <w:t xml:space="preserve">test results </w:t>
-      </w:r>
-      <w:r>
-        <w:rPr>
-          <w:rFonts w:ascii="Consolas" w:hAnsi="Consolas"/>
-          <w:sz w:val="18"/>
-          <w:szCs w:val="18"/>
-        </w:rPr>
-        <w:t>weekly</w:t>
-      </w:r>
-      <w:r>
-        <w:rPr>
-          <w:rFonts w:ascii="Consolas" w:hAnsi="Consolas"/>
-          <w:sz w:val="18"/>
-          <w:szCs w:val="18"/>
-        </w:rPr>
-        <w:t xml:space="preserve">. I also </w:t>
-      </w:r>
-      <w:r>
-        <w:rPr>
-          <w:rFonts w:ascii="Consolas" w:hAnsi="Consolas"/>
-          <w:sz w:val="18"/>
-          <w:szCs w:val="18"/>
-        </w:rPr>
-        <w:t>set</w:t>
+        <w:t>My most recent accomplishment at BlackBerry was the development of a web application that reduced weekly test result</w:t>
+      </w:r>
+      <w:r>
+        <w:rPr>
+          <w:rFonts w:ascii="Consolas" w:hAnsi="Consolas"/>
+          <w:sz w:val="18"/>
+          <w:szCs w:val="18"/>
+        </w:rPr>
+        <w:t xml:space="preserve"> triaging time from 2 days to 2 hours</w:t>
+      </w:r>
+      <w:r>
+        <w:rPr>
+          <w:rFonts w:ascii="Consolas" w:hAnsi="Consolas"/>
+          <w:sz w:val="18"/>
+          <w:szCs w:val="18"/>
+        </w:rPr>
+        <w:t>, enabling efficient processing of over 1</w:t>
+      </w:r>
+      <w:r>
+        <w:rPr>
+          <w:rFonts w:ascii="Consolas" w:hAnsi="Consolas"/>
+          <w:sz w:val="18"/>
+          <w:szCs w:val="18"/>
+        </w:rPr>
+        <w:t xml:space="preserve"> million test results each week.</w:t>
       </w:r>
       <w:r>
         <w:rPr>
@@ -1249,126 +1266,6 @@
           <w:szCs w:val="18"/>
         </w:rPr>
         <w:t xml:space="preserve"> </w:t>
-      </w:r>
-      <w:r>
-        <w:rPr>
-          <w:rFonts w:ascii="Consolas" w:hAnsi="Consolas"/>
-          <w:sz w:val="18"/>
-          <w:szCs w:val="18"/>
-        </w:rPr>
-        <w:t>up and maintained</w:t>
-      </w:r>
-      <w:r>
-        <w:rPr>
-          <w:rFonts w:ascii="Consolas" w:hAnsi="Consolas"/>
-          <w:sz w:val="18"/>
-          <w:szCs w:val="18"/>
-        </w:rPr>
-        <w:t xml:space="preserve"> the infrastructure of the test lab</w:t>
-      </w:r>
-      <w:r>
-        <w:rPr>
-          <w:rFonts w:ascii="Consolas" w:hAnsi="Consolas"/>
-          <w:sz w:val="18"/>
-          <w:szCs w:val="18"/>
-        </w:rPr>
-        <w:t>s</w:t>
-      </w:r>
-      <w:r>
-        <w:rPr>
-          <w:rFonts w:ascii="Consolas" w:hAnsi="Consolas"/>
-          <w:sz w:val="18"/>
-          <w:szCs w:val="18"/>
-        </w:rPr>
-        <w:t xml:space="preserve">, including servers, </w:t>
-      </w:r>
-      <w:r>
-        <w:rPr>
-          <w:rFonts w:ascii="Consolas" w:hAnsi="Consolas"/>
-          <w:sz w:val="18"/>
-          <w:szCs w:val="18"/>
-        </w:rPr>
-        <w:t>utilities</w:t>
-      </w:r>
-      <w:r>
-        <w:rPr>
-          <w:rFonts w:ascii="Consolas" w:hAnsi="Consolas"/>
-          <w:sz w:val="18"/>
-          <w:szCs w:val="18"/>
-        </w:rPr>
-        <w:t>, and automated test frameworks. I initiated monthly cross-site meetings for lab stakeholders, and I was the go-to contact for troubleshooting and resolving problems. I mentored</w:t>
-      </w:r>
-      <w:r>
-        <w:rPr>
-          <w:rFonts w:ascii="Consolas" w:hAnsi="Consolas"/>
-          <w:sz w:val="18"/>
-          <w:szCs w:val="18"/>
-        </w:rPr>
-        <w:t xml:space="preserve">, </w:t>
-      </w:r>
-      <w:r>
-        <w:rPr>
-          <w:rFonts w:ascii="Consolas" w:hAnsi="Consolas"/>
-          <w:sz w:val="18"/>
-          <w:szCs w:val="18"/>
-        </w:rPr>
-        <w:t>onboard</w:t>
-      </w:r>
-      <w:r>
-        <w:rPr>
-          <w:rFonts w:ascii="Consolas" w:hAnsi="Consolas"/>
-          <w:sz w:val="18"/>
-          <w:szCs w:val="18"/>
-        </w:rPr>
-        <w:t>ed,</w:t>
-      </w:r>
-      <w:r>
-        <w:rPr>
-          <w:rFonts w:ascii="Consolas" w:hAnsi="Consolas"/>
-          <w:sz w:val="18"/>
-          <w:szCs w:val="18"/>
-        </w:rPr>
-        <w:t xml:space="preserve"> and train</w:t>
-      </w:r>
-      <w:r>
-        <w:rPr>
-          <w:rFonts w:ascii="Consolas" w:hAnsi="Consolas"/>
-          <w:sz w:val="18"/>
-          <w:szCs w:val="18"/>
-        </w:rPr>
-        <w:t>ed</w:t>
-      </w:r>
-      <w:r>
-        <w:rPr>
-          <w:rFonts w:ascii="Consolas" w:hAnsi="Consolas"/>
-          <w:sz w:val="18"/>
-          <w:szCs w:val="18"/>
-        </w:rPr>
-        <w:t xml:space="preserve"> new hires </w:t>
-      </w:r>
-      <w:r>
-        <w:rPr>
-          <w:rFonts w:ascii="Consolas" w:hAnsi="Consolas"/>
-          <w:sz w:val="18"/>
-          <w:szCs w:val="18"/>
-        </w:rPr>
-        <w:t>of all experience levels</w:t>
-      </w:r>
-      <w:r>
-        <w:rPr>
-          <w:rFonts w:ascii="Consolas" w:hAnsi="Consolas"/>
-          <w:sz w:val="18"/>
-          <w:szCs w:val="18"/>
-        </w:rPr>
-        <w:t xml:space="preserve">, and I </w:t>
-      </w:r>
-      <w:r>
-        <w:rPr>
-          <w:rFonts w:ascii="Consolas" w:hAnsi="Consolas"/>
-          <w:sz w:val="18"/>
-          <w:szCs w:val="18"/>
-        </w:rPr>
-        <w:t>continually aided in efforts to ensure compliance with annual external audits.</w:t>
       </w:r>
     </w:p>
     <w:p>
@@ -1406,16 +1303,16 @@
         <mc:AlternateContent>
           <mc:Choice Requires="wps">
             <w:drawing>
-              <wp:anchor distT="0" distB="0" distL="114300" distR="114300" simplePos="0" relativeHeight="251661312" behindDoc="1" locked="0" layoutInCell="1" allowOverlap="1" wp14:anchorId="56669781" wp14:editId="00A2A9C3">
+              <wp:anchor distT="0" distB="0" distL="114300" distR="114300" simplePos="0" relativeHeight="251661312" behindDoc="1" locked="0" layoutInCell="1" allowOverlap="1" wp14:anchorId="56669781" wp14:editId="40881D00">
                 <wp:simplePos x="0" y="0"/>
                 <wp:positionH relativeFrom="margin">
-                  <wp:posOffset>5061984</wp:posOffset>
+                  <wp:posOffset>5049415</wp:posOffset>
                 </wp:positionH>
                 <wp:positionV relativeFrom="paragraph">
-                  <wp:posOffset>189998</wp:posOffset>
+                  <wp:posOffset>189865</wp:posOffset>
                 </wp:positionV>
-                <wp:extent cx="1979295" cy="192405"/>
-                <wp:effectExtent l="0" t="0" r="20955" b="17145"/>
+                <wp:extent cx="1984248" cy="192405"/>
+                <wp:effectExtent l="0" t="0" r="16510" b="17145"/>
                 <wp:wrapNone/>
                 <wp:docPr id="1905323939" name="Rectangle: Rounded Corners 8"/>
                 <wp:cNvGraphicFramePr/>
@@ -1426,7 +1323,7 @@
                       <wps:spPr>
                         <a:xfrm>
                           <a:off x="0" y="0"/>
-                          <a:ext cx="1979295" cy="192405"/>
+                          <a:ext cx="1984248" cy="192405"/>
                         </a:xfrm>
                         <a:prstGeom prst="roundRect">
                           <a:avLst/>
@@ -1479,7 +1376,7 @@
           </mc:Choice>
           <mc:Fallback>
             <w:pict>
-              <v:roundrect w14:anchorId="0E6DAD35" id="Rectangle: Rounded Corners 8" o:spid="_x0000_s1026" style="position:absolute;margin-left:398.6pt;margin-top:14.95pt;width:155.85pt;height:15.15pt;z-index:-251655168;visibility:visible;mso-wrap-style:square;mso-width-percent:0;mso-height-percent:0;mso-wrap-distance-left:9pt;mso-wrap-distance-top:0;mso-wrap-distance-right:9pt;mso-wrap-distance-bottom:0;mso-position-horizontal:absolute;mso-position-horizontal-relative:margin;mso-position-vertical:absolute;mso-position-vertical-relative:text;mso-width-percent:0;mso-height-percent:0;mso-width-relative:margin;mso-height-relative:margin;v-text-anchor:middle" arcsize="10923f" o:gfxdata="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" fillcolor="#d8d8d8 [2732]" strokecolor="black [3213]" strokeweight="1pt">
+              <v:roundrect w14:anchorId="7615381D" id="Rectangle: Rounded Corners 8" o:spid="_x0000_s1026" style="position:absolute;margin-left:397.6pt;margin-top:14.95pt;width:156.25pt;height:15.15pt;z-index:-251655168;visibility:visible;mso-wrap-style:square;mso-width-percent:0;mso-height-percent:0;mso-wrap-distance-left:9pt;mso-wrap-distance-top:0;mso-wrap-distance-right:9pt;mso-wrap-distance-bottom:0;mso-position-horizontal:absolute;mso-position-horizontal-relative:margin;mso-position-vertical:absolute;mso-position-vertical-relative:text;mso-width-percent:0;mso-height-percent:0;mso-width-relative:margin;mso-height-relative:margin;v-text-anchor:middle" arcsize="10923f" o:gfxdata="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" fillcolor="#d8d8d8 [2732]" strokecolor="black [3213]" strokeweight="1pt">
                 <v:stroke joinstyle="miter"/>
                 <w10:wrap anchorx="margin"/>
               </v:roundrect>
@@ -1606,16 +1503,16 @@
         <mc:AlternateContent>
           <mc:Choice Requires="wps">
             <w:drawing>
-              <wp:anchor distT="0" distB="0" distL="114300" distR="114300" simplePos="0" relativeHeight="251653120" behindDoc="1" locked="0" layoutInCell="1" allowOverlap="1" wp14:anchorId="602E271A" wp14:editId="6B14555E">
+              <wp:anchor distT="0" distB="0" distL="114300" distR="114300" simplePos="0" relativeHeight="251653120" behindDoc="1" locked="0" layoutInCell="1" allowOverlap="1" wp14:anchorId="602E271A" wp14:editId="332F09E8">
                 <wp:simplePos x="0" y="0"/>
                 <wp:positionH relativeFrom="column">
-                  <wp:posOffset>5068957</wp:posOffset>
+                  <wp:posOffset>5086350</wp:posOffset>
                 </wp:positionH>
                 <wp:positionV relativeFrom="paragraph">
-                  <wp:posOffset>141825</wp:posOffset>
+                  <wp:posOffset>132185</wp:posOffset>
                 </wp:positionV>
-                <wp:extent cx="1950720" cy="4949687"/>
-                <wp:effectExtent l="0" t="0" r="11430" b="22860"/>
+                <wp:extent cx="1920240" cy="4949190"/>
+                <wp:effectExtent l="0" t="0" r="22860" b="22860"/>
                 <wp:wrapNone/>
                 <wp:docPr id="645813923" name="Rectangle: Rounded Corners 14"/>
                 <wp:cNvGraphicFramePr/>
@@ -1626,7 +1523,7 @@
                       <wps:spPr>
                         <a:xfrm>
                           <a:off x="0" y="0"/>
-                          <a:ext cx="1950720" cy="4949687"/>
+                          <a:ext cx="1920240" cy="4949190"/>
                         </a:xfrm>
                         <a:prstGeom prst="roundRect">
                           <a:avLst>
@@ -1676,7 +1573,7 @@
           </mc:Choice>
           <mc:Fallback>
             <w:pict>
-              <v:roundrect w14:anchorId="5EFF53E7" id="Rectangle: Rounded Corners 14" o:spid="_x0000_s1026" style="position:absolute;margin-left:399.15pt;margin-top:11.15pt;width:153.6pt;height:389.75pt;z-index:-251663360;visibility:visible;mso-wrap-style:square;mso-width-percent:0;mso-height-percent:0;mso-wrap-distance-left:9pt;mso-wrap-distance-top:0;mso-wrap-distance-right:9pt;mso-wrap-distance-bottom:0;mso-position-horizontal:absolute;mso-position-horizontal-relative:text;mso-position-vertical:absolute;mso-position-vertical-relative:text;mso-width-percent:0;mso-height-percent:0;mso-width-relative:margin;mso-height-relative:margin;v-text-anchor:middle" arcsize="2027f" o:gfxdata="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" fillcolor="#d9f2d0 [665]" strokecolor="#030e13 [484]" strokeweight="1pt">
+              <v:roundrect w14:anchorId="7A2DFDF0" id="Rectangle: Rounded Corners 14" o:spid="_x0000_s1026" style="position:absolute;margin-left:400.5pt;margin-top:10.4pt;width:151.2pt;height:389.7pt;z-index:-251663360;visibility:visible;mso-wrap-style:square;mso-width-percent:0;mso-height-percent:0;mso-wrap-distance-left:9pt;mso-wrap-distance-top:0;mso-wrap-distance-right:9pt;mso-wrap-distance-bottom:0;mso-position-horizontal:absolute;mso-position-horizontal-relative:text;mso-position-vertical:absolute;mso-position-vertical-relative:text;mso-width-percent:0;mso-height-percent:0;mso-width-relative:margin;mso-height-relative:margin;v-text-anchor:middle" arcsize="2027f" o:gfxdata="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" fillcolor="#d9f2d0 [665]" strokecolor="#030e13 [484]" strokeweight="1pt">
                 <v:stroke joinstyle="miter"/>
               </v:roundrect>
             </w:pict>
@@ -1734,7 +1631,6 @@
           <w:tab w:val="right" w:pos="7650"/>
         </w:tabs>
         <w:spacing w:before="60" w:after="0"/>
-        <w:ind w:right="25"/>
         <w:rPr>
           <w:rFonts w:ascii="Consolas" w:hAnsi="Consolas"/>
           <w:color w:val="3A7C22" w:themeColor="accent6" w:themeShade="BF"/>
@@ -1793,7 +1689,31 @@
           <w:sz w:val="20"/>
           <w:szCs w:val="20"/>
         </w:rPr>
-        <w:t>/Research In Motion</w:t>
+        <w:t xml:space="preserve">/Research </w:t>
+      </w:r>
+      <w:proofErr w:type="gramStart"/>
+      <w:r>
+        <w:rPr>
+          <w:rFonts w:ascii="Consolas" w:hAnsi="Consolas"/>
+          <w:b/>
+          <w:bCs/>
+          <w:color w:val="3A7C22" w:themeColor="accent6" w:themeShade="BF"/>
+          <w:sz w:val="20"/>
+          <w:szCs w:val="20"/>
+        </w:rPr>
+        <w:t>In</w:t>
+      </w:r>
+      <w:proofErr w:type="gramEnd"/>
+      <w:r>
+        <w:rPr>
+          <w:rFonts w:ascii="Consolas" w:hAnsi="Consolas"/>
+          <w:b/>
+          <w:bCs/>
+          <w:color w:val="3A7C22" w:themeColor="accent6" w:themeShade="BF"/>
+          <w:sz w:val="20"/>
+          <w:szCs w:val="20"/>
+        </w:rPr>
+        <w:t xml:space="preserve"> Motion</w:t>
       </w:r>
       <w:r>
         <w:rPr>
@@ -1943,17 +1863,35 @@
         </w:rPr>
         <w:t>(</w:t>
       </w:r>
-      <w:hyperlink w:anchor="BlackFish" w:history="1">
-        <w:r>
-          <w:rPr>
-            <w:rStyle w:val="Hyperlink"/>
-            <w:rFonts w:ascii="Consolas" w:hAnsi="Consolas"/>
-            <w:sz w:val="18"/>
-            <w:szCs w:val="18"/>
-          </w:rPr>
-          <w:t>BlackFish</w:t>
-        </w:r>
-      </w:hyperlink>
+      <w:proofErr w:type="spellStart"/>
+      <w:r>
+        <w:fldChar w:fldCharType="begin"/>
+      </w:r>
+      <w:r>
+        <w:instrText>HYPERLINK \l "BlackFish"</w:instrText>
+      </w:r>
+      <w:r>
+        <w:fldChar w:fldCharType="separate"/>
+      </w:r>
+      <w:r>
+        <w:rPr>
+          <w:rStyle w:val="Hyperlink"/>
+          <w:rFonts w:ascii="Consolas" w:hAnsi="Consolas"/>
+          <w:sz w:val="18"/>
+          <w:szCs w:val="18"/>
+        </w:rPr>
+        <w:t>BlackFish</w:t>
+      </w:r>
+      <w:proofErr w:type="spellEnd"/>
+      <w:r>
+        <w:rPr>
+          <w:rStyle w:val="Hyperlink"/>
+          <w:rFonts w:ascii="Consolas" w:hAnsi="Consolas"/>
+          <w:sz w:val="18"/>
+          <w:szCs w:val="18"/>
+        </w:rPr>
+        <w:fldChar w:fldCharType="end"/>
+      </w:r>
       <w:r>
         <w:rPr>
           <w:rFonts w:ascii="Consolas" w:hAnsi="Consolas"/>
@@ -1971,7 +1909,7 @@
           <w:numId w:val="5"/>
         </w:numPr>
         <w:spacing w:after="0"/>
-        <w:ind w:left="360" w:right="25" w:hanging="180"/>
+        <w:ind w:left="450" w:right="25" w:hanging="180"/>
         <w:rPr>
           <w:rFonts w:ascii="Consolas" w:hAnsi="Consolas"/>
           <w:sz w:val="18"/>
@@ -2051,7 +1989,7 @@
           <w:numId w:val="5"/>
         </w:numPr>
         <w:spacing w:after="0"/>
-        <w:ind w:left="360" w:right="25" w:hanging="180"/>
+        <w:ind w:left="450" w:right="25" w:hanging="180"/>
         <w:rPr>
           <w:rFonts w:ascii="Consolas" w:hAnsi="Consolas"/>
           <w:sz w:val="18"/>
@@ -2099,6 +2037,7 @@
         <w:t xml:space="preserve"> the </w:t>
       </w:r>
       <w:hyperlink w:anchor="BlackBook" w:history="1">
+        <w:proofErr w:type="spellStart"/>
         <w:r>
           <w:rPr>
             <w:rStyle w:val="Hyperlink"/>
@@ -2108,6 +2047,7 @@
           </w:rPr>
           <w:t>BlackBook</w:t>
         </w:r>
+        <w:proofErr w:type="spellEnd"/>
       </w:hyperlink>
       <w:r>
         <w:rPr>
@@ -2147,15 +2087,7 @@
           <w:sz w:val="18"/>
           <w:szCs w:val="18"/>
         </w:rPr>
-        <w:t>Designed</w:t>
-      </w:r>
-      <w:r>
-        <w:rPr>
-          <w:rFonts w:ascii="Consolas" w:hAnsi="Consolas"/>
-          <w:sz w:val="18"/>
-          <w:szCs w:val="18"/>
-        </w:rPr>
-        <w:t>, assembled,</w:t>
+        <w:t>Built</w:t>
       </w:r>
       <w:r>
         <w:rPr>
@@ -2202,11 +2134,11 @@
       <w:pPr>
         <w:pStyle w:val="ListParagraph"/>
         <w:numPr>
-          <w:ilvl w:val="1"/>
+          <w:ilvl w:val="0"/>
           <w:numId w:val="5"/>
         </w:numPr>
         <w:spacing w:after="0"/>
-        <w:ind w:left="360" w:right="-144" w:hanging="180"/>
+        <w:ind w:left="180" w:right="-144" w:hanging="180"/>
         <w:rPr>
           <w:rFonts w:ascii="Consolas" w:hAnsi="Consolas"/>
           <w:sz w:val="18"/>
@@ -2258,11 +2190,11 @@
       <w:pPr>
         <w:pStyle w:val="ListParagraph"/>
         <w:numPr>
-          <w:ilvl w:val="1"/>
+          <w:ilvl w:val="0"/>
           <w:numId w:val="5"/>
         </w:numPr>
         <w:spacing w:after="0"/>
-        <w:ind w:left="360" w:right="25" w:hanging="180"/>
+        <w:ind w:left="180" w:right="-144" w:hanging="180"/>
         <w:rPr>
           <w:rFonts w:ascii="Consolas" w:hAnsi="Consolas"/>
           <w:sz w:val="18"/>
@@ -2371,7 +2303,7 @@
           <w:sz w:val="18"/>
           <w:szCs w:val="18"/>
         </w:rPr>
-        <w:noBreakHyphen/>
+        <w:t>-</w:t>
       </w:r>
       <w:r>
         <w:rPr>
@@ -2475,7 +2407,15 @@
           <w:sz w:val="18"/>
           <w:szCs w:val="18"/>
         </w:rPr>
-        <w:t xml:space="preserve">Presented and led Tech Talk </w:t>
+        <w:t>Led and p</w:t>
+      </w:r>
+      <w:r>
+        <w:rPr>
+          <w:rFonts w:ascii="Consolas" w:hAnsi="Consolas"/>
+          <w:sz w:val="18"/>
+          <w:szCs w:val="18"/>
+        </w:rPr>
+        <w:t xml:space="preserve">resented Tech Talk </w:t>
       </w:r>
       <w:r>
         <w:rPr>
@@ -2542,8 +2482,18 @@
           <w:b/>
           <w:bCs/>
         </w:rPr>
-        <w:t xml:space="preserve"> | GateKeeper</w:t>
-      </w:r>
+        <w:t xml:space="preserve"> | </w:t>
+      </w:r>
+      <w:proofErr w:type="spellStart"/>
+      <w:r>
+        <w:rPr>
+          <w:rFonts w:ascii="Consolas" w:hAnsi="Consolas"/>
+          <w:b/>
+          <w:bCs/>
+        </w:rPr>
+        <w:t>GateKeeper</w:t>
+      </w:r>
+      <w:proofErr w:type="spellEnd"/>
     </w:p>
     <w:p>
       <w:pPr>
@@ -2566,7 +2516,23 @@
           <w:sz w:val="18"/>
           <w:szCs w:val="18"/>
         </w:rPr>
-        <w:t>Managed Perforce project branches and conducted smoke-tests.</w:t>
+        <w:t xml:space="preserve">Managed </w:t>
+      </w:r>
+      <w:r>
+        <w:rPr>
+          <w:rFonts w:ascii="Consolas" w:hAnsi="Consolas"/>
+          <w:sz w:val="18"/>
+          <w:szCs w:val="18"/>
+        </w:rPr>
+        <w:t xml:space="preserve">Git/GitLab and </w:t>
+      </w:r>
+      <w:r>
+        <w:rPr>
+          <w:rFonts w:ascii="Consolas" w:hAnsi="Consolas"/>
+          <w:sz w:val="18"/>
+          <w:szCs w:val="18"/>
+        </w:rPr>
+        <w:t>Perforce project branches and conducted smoke-tests.</w:t>
       </w:r>
     </w:p>
     <w:p>
@@ -2648,17 +2614,14 @@
         </w:rPr>
         <w:t xml:space="preserve">Created </w:t>
       </w:r>
-      <w:hyperlink w:anchor="DTS" w:history="1">
-        <w:r>
-          <w:rPr>
-            <w:rStyle w:val="Hyperlink"/>
-            <w:rFonts w:ascii="Consolas" w:hAnsi="Consolas"/>
-            <w:sz w:val="18"/>
-            <w:szCs w:val="18"/>
-          </w:rPr>
-          <w:t>server/client C# .NET applications</w:t>
-        </w:r>
-      </w:hyperlink>
+      <w:r>
+        <w:rPr>
+          <w:rFonts w:ascii="Consolas" w:hAnsi="Consolas"/>
+          <w:sz w:val="18"/>
+          <w:szCs w:val="18"/>
+        </w:rPr>
+        <w:t>server/client C# .NET applications</w:t>
+      </w:r>
       <w:r>
         <w:rPr>
           <w:rFonts w:ascii="Consolas" w:hAnsi="Consolas"/>
@@ -2801,17 +2764,41 @@
         <w:ind w:left="180" w:right="25" w:hanging="180"/>
         <w:rPr>
           <w:rFonts w:ascii="Consolas" w:hAnsi="Consolas"/>
-          <w:b/>
-          <w:bCs/>
-        </w:rPr>
-      </w:pPr>
-      <w:r>
-        <w:rPr>
-          <w:rFonts w:ascii="Consolas" w:hAnsi="Consolas"/>
-          <w:sz w:val="18"/>
-          <w:szCs w:val="18"/>
-        </w:rPr>
-        <w:t>Designed and developed multiple internal applications and scripts</w:t>
+          <w:sz w:val="18"/>
+          <w:szCs w:val="18"/>
+        </w:rPr>
+      </w:pPr>
+      <w:r>
+        <w:rPr>
+          <w:rFonts w:ascii="Consolas" w:hAnsi="Consolas"/>
+          <w:sz w:val="18"/>
+          <w:szCs w:val="18"/>
+        </w:rPr>
+        <w:t xml:space="preserve">Designed and developed multiple internal applications </w:t>
+      </w:r>
+      <w:r>
+        <w:rPr>
+          <w:rFonts w:ascii="Consolas" w:hAnsi="Consolas"/>
+          <w:sz w:val="18"/>
+          <w:szCs w:val="18"/>
+        </w:rPr>
+        <w:t xml:space="preserve">(C#) </w:t>
+      </w:r>
+      <w:r>
+        <w:rPr>
+          <w:rFonts w:ascii="Consolas" w:hAnsi="Consolas"/>
+          <w:sz w:val="18"/>
+          <w:szCs w:val="18"/>
+        </w:rPr>
+        <w:t>and scripts</w:t>
+      </w:r>
+      <w:r>
+        <w:rPr>
+          <w:rFonts w:ascii="Consolas" w:hAnsi="Consolas"/>
+          <w:sz w:val="18"/>
+          <w:szCs w:val="18"/>
+        </w:rPr>
+        <w:t xml:space="preserve"> (Perl &amp; batch)</w:t>
       </w:r>
       <w:r>
         <w:rPr>
@@ -2838,20 +2825,29 @@
           <w:numId w:val="5"/>
         </w:numPr>
         <w:spacing w:after="0"/>
-        <w:ind w:left="360" w:right="25" w:hanging="180"/>
-        <w:rPr>
-          <w:rFonts w:ascii="Consolas" w:hAnsi="Consolas"/>
-          <w:sz w:val="18"/>
-          <w:szCs w:val="18"/>
-        </w:rPr>
-      </w:pPr>
-      <w:r>
-        <w:rPr>
-          <w:rFonts w:ascii="Consolas" w:hAnsi="Consolas"/>
-          <w:sz w:val="18"/>
-          <w:szCs w:val="18"/>
-        </w:rPr>
-        <w:t>Automated a frequent 12</w:t>
+        <w:ind w:left="450" w:right="25" w:hanging="180"/>
+        <w:rPr>
+          <w:rFonts w:ascii="Consolas" w:hAnsi="Consolas"/>
+          <w:sz w:val="18"/>
+          <w:szCs w:val="18"/>
+        </w:rPr>
+      </w:pPr>
+      <w:r>
+        <w:rPr>
+          <w:rFonts w:ascii="Consolas" w:hAnsi="Consolas"/>
+          <w:sz w:val="18"/>
+          <w:szCs w:val="18"/>
+        </w:rPr>
+        <w:t xml:space="preserve">Automated a frequent </w:t>
+      </w:r>
+      <w:proofErr w:type="gramStart"/>
+      <w:r>
+        <w:rPr>
+          <w:rFonts w:ascii="Consolas" w:hAnsi="Consolas"/>
+          <w:sz w:val="18"/>
+          <w:szCs w:val="18"/>
+        </w:rPr>
+        <w:t>12</w:t>
       </w:r>
       <w:r>
         <w:rPr>
@@ -2867,7 +2863,56 @@
           <w:sz w:val="18"/>
           <w:szCs w:val="18"/>
         </w:rPr>
-        <w:t>hour process into a 2–4 hour procedure.</w:t>
+        <w:t>hour</w:t>
+      </w:r>
+      <w:proofErr w:type="gramEnd"/>
+      <w:r>
+        <w:rPr>
+          <w:rFonts w:ascii="Consolas" w:hAnsi="Consolas"/>
+          <w:sz w:val="18"/>
+          <w:szCs w:val="18"/>
+        </w:rPr>
+        <w:t xml:space="preserve"> process into a 2–4 hour procedure.</w:t>
+      </w:r>
+    </w:p>
+    <w:p>
+      <w:pPr>
+        <w:pStyle w:val="ListParagraph"/>
+        <w:numPr>
+          <w:ilvl w:val="0"/>
+          <w:numId w:val="5"/>
+        </w:numPr>
+        <w:spacing w:after="0"/>
+        <w:ind w:left="180" w:right="-155" w:hanging="180"/>
+        <w:rPr>
+          <w:rFonts w:ascii="Consolas" w:hAnsi="Consolas"/>
+          <w:sz w:val="18"/>
+          <w:szCs w:val="18"/>
+        </w:rPr>
+      </w:pPr>
+      <w:r>
+        <w:rPr>
+          <w:rFonts w:ascii="Consolas" w:hAnsi="Consolas"/>
+          <w:sz w:val="18"/>
+          <w:szCs w:val="18"/>
+        </w:rPr>
+        <w:t>Created a C# application to interface with test hardware and provide real</w:t>
+      </w:r>
+      <w:r>
+        <w:rPr>
+          <w:rFonts w:ascii="Consolas" w:hAnsi="Consolas"/>
+          <w:sz w:val="18"/>
+          <w:szCs w:val="18"/>
+        </w:rPr>
+        <w:noBreakHyphen/>
+      </w:r>
+      <w:r>
+        <w:rPr>
+          <w:rFonts w:ascii="Consolas" w:hAnsi="Consolas"/>
+          <w:sz w:val="18"/>
+          <w:szCs w:val="18"/>
+        </w:rPr>
+        <w:t>time plotting of current and voltage measurements from a 16-channel ADC.</w:t>
       </w:r>
     </w:p>
     <w:p>
@@ -2966,23 +3011,7 @@
           <w:sz w:val="18"/>
           <w:szCs w:val="18"/>
         </w:rPr>
-        <w:t>Managed the delivery of new features and bug fixes</w:t>
-      </w:r>
-      <w:r>
-        <w:rPr>
-          <w:rFonts w:ascii="Consolas" w:hAnsi="Consolas"/>
-          <w:sz w:val="18"/>
-          <w:szCs w:val="18"/>
-        </w:rPr>
-        <w:t>,</w:t>
-      </w:r>
-      <w:r>
-        <w:rPr>
-          <w:rFonts w:ascii="Consolas" w:hAnsi="Consolas"/>
-          <w:sz w:val="18"/>
-          <w:szCs w:val="18"/>
-        </w:rPr>
-        <w:t xml:space="preserve"> ensuring seamless integration from development to customer release.</w:t>
+        <w:t>Managed the delivery of new features and bug fixes ensuring seamless integration from development to customer release.</w:t>
       </w:r>
     </w:p>
     <w:p>
@@ -3137,6 +3166,17 @@
           <w:sz w:val="24"/>
           <w:szCs w:val="24"/>
         </w:rPr>
+        <w:t xml:space="preserve"> </w:t>
+      </w:r>
+      <w:r>
+        <w:rPr>
+          <w:rFonts w:ascii="Consolas" w:hAnsi="Consolas"/>
+          <w:b/>
+          <w:bCs/>
+          <w:color w:val="3A7C22" w:themeColor="accent6" w:themeShade="BF"/>
+          <w:sz w:val="24"/>
+          <w:szCs w:val="24"/>
+        </w:rPr>
         <w:br w:type="column"/>
       </w:r>
       <w:r>
@@ -3889,7 +3929,7 @@
           <w:sz w:val="18"/>
           <w:szCs w:val="18"/>
         </w:rPr>
-        <w:t>RESTful APIs</w:t>
+        <w:t>REST APIs</w:t>
       </w:r>
       <w:r>
         <w:rPr>
@@ -4350,14 +4390,6 @@
           <w:sz w:val="18"/>
           <w:szCs w:val="18"/>
         </w:rPr>
-        <w:t xml:space="preserve">SNMP, </w:t>
-      </w:r>
-      <w:r>
-        <w:rPr>
-          <w:rFonts w:ascii="Consolas" w:hAnsi="Consolas"/>
-          <w:sz w:val="18"/>
-          <w:szCs w:val="18"/>
-        </w:rPr>
         <w:t xml:space="preserve">Linux, </w:t>
       </w:r>
       <w:r>
@@ -4384,13 +4416,23 @@
         </w:rPr>
         <w:t xml:space="preserve">WSL, </w:t>
       </w:r>
-      <w:r>
-        <w:rPr>
-          <w:rFonts w:ascii="Consolas" w:hAnsi="Consolas"/>
-          <w:sz w:val="18"/>
-          <w:szCs w:val="18"/>
-        </w:rPr>
-        <w:t xml:space="preserve">HyperV, </w:t>
+      <w:proofErr w:type="spellStart"/>
+      <w:r>
+        <w:rPr>
+          <w:rFonts w:ascii="Consolas" w:hAnsi="Consolas"/>
+          <w:sz w:val="18"/>
+          <w:szCs w:val="18"/>
+        </w:rPr>
+        <w:t>HyperV</w:t>
+      </w:r>
+      <w:proofErr w:type="spellEnd"/>
+      <w:r>
+        <w:rPr>
+          <w:rFonts w:ascii="Consolas" w:hAnsi="Consolas"/>
+          <w:sz w:val="18"/>
+          <w:szCs w:val="18"/>
+        </w:rPr>
+        <w:t xml:space="preserve">, </w:t>
       </w:r>
       <w:r>
         <w:rPr>
@@ -4423,16 +4465,16 @@
         <mc:AlternateContent>
           <mc:Choice Requires="wps">
             <w:drawing>
-              <wp:anchor distT="0" distB="0" distL="114300" distR="114300" simplePos="0" relativeHeight="251650048" behindDoc="1" locked="0" layoutInCell="1" allowOverlap="1" wp14:anchorId="49D3BCD3" wp14:editId="14DB346D">
+              <wp:anchor distT="0" distB="0" distL="114300" distR="114300" simplePos="0" relativeHeight="251650048" behindDoc="1" locked="0" layoutInCell="1" allowOverlap="1" wp14:anchorId="49D3BCD3" wp14:editId="2CD6E06F">
                 <wp:simplePos x="0" y="0"/>
                 <wp:positionH relativeFrom="column">
-                  <wp:posOffset>-62761</wp:posOffset>
+                  <wp:posOffset>-63086</wp:posOffset>
                 </wp:positionH>
                 <wp:positionV relativeFrom="paragraph">
-                  <wp:posOffset>139674</wp:posOffset>
+                  <wp:posOffset>301294</wp:posOffset>
                 </wp:positionV>
-                <wp:extent cx="1920875" cy="970384"/>
-                <wp:effectExtent l="0" t="0" r="22225" b="20320"/>
+                <wp:extent cx="1920875" cy="978010"/>
+                <wp:effectExtent l="0" t="0" r="22225" b="12700"/>
                 <wp:wrapNone/>
                 <wp:docPr id="976057249" name="Rectangle: Rounded Corners 14"/>
                 <wp:cNvGraphicFramePr/>
@@ -4443,7 +4485,7 @@
                       <wps:spPr>
                         <a:xfrm>
                           <a:off x="0" y="0"/>
-                          <a:ext cx="1920875" cy="970384"/>
+                          <a:ext cx="1920875" cy="978010"/>
                         </a:xfrm>
                         <a:prstGeom prst="roundRect">
                           <a:avLst>
@@ -4493,7 +4535,7 @@
           </mc:Choice>
           <mc:Fallback>
             <w:pict>
-              <v:roundrect w14:anchorId="23F2EBAA" id="Rectangle: Rounded Corners 14" o:spid="_x0000_s1026" style="position:absolute;margin-left:-4.95pt;margin-top:11pt;width:151.25pt;height:76.4pt;z-index:-251666432;visibility:visible;mso-wrap-style:square;mso-width-percent:0;mso-height-percent:0;mso-wrap-distance-left:9pt;mso-wrap-distance-top:0;mso-wrap-distance-right:9pt;mso-wrap-distance-bottom:0;mso-position-horizontal:absolute;mso-position-horizontal-relative:text;mso-position-vertical:absolute;mso-position-vertical-relative:text;mso-width-percent:0;mso-height-percent:0;mso-width-relative:margin;mso-height-relative:margin;v-text-anchor:middle" arcsize="2027f" o:gfxdata="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" fillcolor="#d9f2d0 [665]" strokecolor="#030e13 [484]" strokeweight="1pt">
+              <v:roundrect w14:anchorId="6C4B9E20" id="Rectangle: Rounded Corners 14" o:spid="_x0000_s1026" style="position:absolute;margin-left:-4.95pt;margin-top:23.7pt;width:151.25pt;height:77pt;z-index:-251666432;visibility:visible;mso-wrap-style:square;mso-width-percent:0;mso-height-percent:0;mso-wrap-distance-left:9pt;mso-wrap-distance-top:0;mso-wrap-distance-right:9pt;mso-wrap-distance-bottom:0;mso-position-horizontal:absolute;mso-position-horizontal-relative:text;mso-position-vertical:absolute;mso-position-vertical-relative:text;mso-width-percent:0;mso-height-percent:0;mso-width-relative:margin;mso-height-relative:margin;v-text-anchor:middle" arcsize="2027f" o:gfxdata="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" fillcolor="#d9f2d0 [665]" strokecolor="#030e13 [484]" strokeweight="1pt">
                 <v:stroke joinstyle="miter"/>
               </v:roundrect>
             </w:pict>
@@ -4513,13 +4555,13 @@
         <mc:AlternateContent>
           <mc:Choice Requires="wps">
             <w:drawing>
-              <wp:anchor distT="0" distB="0" distL="114300" distR="114300" simplePos="0" relativeHeight="251654144" behindDoc="1" locked="0" layoutInCell="1" allowOverlap="1" wp14:anchorId="76E382AE" wp14:editId="092488B9">
+              <wp:anchor distT="0" distB="0" distL="114300" distR="114300" simplePos="0" relativeHeight="251654144" behindDoc="1" locked="0" layoutInCell="1" allowOverlap="1" wp14:anchorId="76E382AE" wp14:editId="18C806B2">
                 <wp:simplePos x="0" y="0"/>
                 <wp:positionH relativeFrom="margin">
                   <wp:posOffset>5050790</wp:posOffset>
                 </wp:positionH>
                 <wp:positionV relativeFrom="paragraph">
-                  <wp:posOffset>143022</wp:posOffset>
+                  <wp:posOffset>146757</wp:posOffset>
                 </wp:positionV>
                 <wp:extent cx="1979295" cy="192405"/>
                 <wp:effectExtent l="0" t="0" r="20955" b="17145"/>
@@ -4586,7 +4628,7 @@
           </mc:Choice>
           <mc:Fallback>
             <w:pict>
-              <v:roundrect w14:anchorId="2B75C1EC" id="Rectangle: Rounded Corners 8" o:spid="_x0000_s1026" style="position:absolute;margin-left:397.7pt;margin-top:11.25pt;width:155.85pt;height:15.15pt;z-index:-251662336;visibility:visible;mso-wrap-style:square;mso-width-percent:0;mso-height-percent:0;mso-wrap-distance-left:9pt;mso-wrap-distance-top:0;mso-wrap-distance-right:9pt;mso-wrap-distance-bottom:0;mso-position-horizontal:absolute;mso-position-horizontal-relative:margin;mso-position-vertical:absolute;mso-position-vertical-relative:text;mso-width-percent:0;mso-height-percent:0;mso-width-relative:margin;mso-height-relative:margin;v-text-anchor:middle" arcsize="10923f" o:gfxdata="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" fillcolor="#d8d8d8 [2732]" strokecolor="black [3213]" strokeweight="1pt">
+              <v:roundrect w14:anchorId="532A94A0" id="Rectangle: Rounded Corners 8" o:spid="_x0000_s1026" style="position:absolute;margin-left:397.7pt;margin-top:11.55pt;width:155.85pt;height:15.15pt;z-index:-251662336;visibility:visible;mso-wrap-style:square;mso-width-percent:0;mso-height-percent:0;mso-wrap-distance-left:9pt;mso-wrap-distance-top:0;mso-wrap-distance-right:9pt;mso-wrap-distance-bottom:0;mso-position-horizontal:absolute;mso-position-horizontal-relative:margin;mso-position-vertical:absolute;mso-position-vertical-relative:text;mso-width-percent:0;mso-height-percent:0;mso-width-relative:margin;mso-height-relative:margin;v-text-anchor:middle" arcsize="10923f" o:gfxdata="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" fillcolor="#d8d8d8 [2732]" strokecolor="black [3213]" strokeweight="1pt">
                 <v:stroke joinstyle="miter"/>
                 <w10:wrap anchorx="margin"/>
               </v:roundrect>
@@ -4660,38 +4702,82 @@
         </w:rPr>
         <w:t>Computer Engineering</w:t>
       </w:r>
-      <w:r>
-        <w:rPr>
-          <w:rFonts w:ascii="Consolas" w:hAnsi="Consolas"/>
-          <w:b/>
-          <w:bCs/>
-          <w:sz w:val="18"/>
-          <w:szCs w:val="18"/>
-        </w:rPr>
-        <w:t>, BS</w:t>
-      </w:r>
     </w:p>
     <w:p>
       <w:pPr>
         <w:spacing w:after="0"/>
         <w:rPr>
           <w:rFonts w:ascii="Consolas" w:hAnsi="Consolas"/>
-          <w:sz w:val="18"/>
-          <w:szCs w:val="18"/>
-        </w:rPr>
-      </w:pPr>
-      <w:r>
-        <w:rPr>
-          <w:rFonts w:ascii="Consolas" w:hAnsi="Consolas"/>
-          <w:sz w:val="18"/>
-          <w:szCs w:val="18"/>
-        </w:rPr>
-        <w:t>NC State University</w:t>
-      </w:r>
-    </w:p>
-    <w:p>
-      <w:pPr>
-        <w:spacing w:before="120" w:after="0"/>
+          <w:i/>
+          <w:iCs/>
+          <w:sz w:val="16"/>
+          <w:szCs w:val="16"/>
+        </w:rPr>
+      </w:pPr>
+      <w:r>
+        <w:rPr>
+          <w:rFonts w:ascii="Consolas" w:hAnsi="Consolas"/>
+          <w:i/>
+          <w:iCs/>
+          <w:sz w:val="16"/>
+          <w:szCs w:val="16"/>
+        </w:rPr>
+        <w:t>Bachelor of Science</w:t>
+      </w:r>
+    </w:p>
+    <w:p>
+      <w:pPr>
+        <w:spacing w:after="0"/>
+        <w:rPr>
+          <w:rFonts w:ascii="Consolas" w:hAnsi="Consolas"/>
+          <w:sz w:val="16"/>
+          <w:szCs w:val="16"/>
+        </w:rPr>
+      </w:pPr>
+      <w:r>
+        <w:rPr>
+          <w:rFonts w:ascii="Consolas" w:hAnsi="Consolas"/>
+          <w:sz w:val="16"/>
+          <w:szCs w:val="16"/>
+        </w:rPr>
+        <w:t>N</w:t>
+      </w:r>
+      <w:r>
+        <w:rPr>
+          <w:rFonts w:ascii="Consolas" w:hAnsi="Consolas"/>
+          <w:sz w:val="16"/>
+          <w:szCs w:val="16"/>
+        </w:rPr>
+        <w:t xml:space="preserve">orth </w:t>
+      </w:r>
+      <w:r>
+        <w:rPr>
+          <w:rFonts w:ascii="Consolas" w:hAnsi="Consolas"/>
+          <w:sz w:val="16"/>
+          <w:szCs w:val="16"/>
+        </w:rPr>
+        <w:t>C</w:t>
+      </w:r>
+      <w:r>
+        <w:rPr>
+          <w:rFonts w:ascii="Consolas" w:hAnsi="Consolas"/>
+          <w:sz w:val="16"/>
+          <w:szCs w:val="16"/>
+        </w:rPr>
+        <w:t>arolina</w:t>
+      </w:r>
+      <w:r>
+        <w:rPr>
+          <w:rFonts w:ascii="Consolas" w:hAnsi="Consolas"/>
+          <w:sz w:val="16"/>
+          <w:szCs w:val="16"/>
+        </w:rPr>
+        <w:t xml:space="preserve"> State University</w:t>
+      </w:r>
+    </w:p>
+    <w:p>
+      <w:pPr>
+        <w:spacing w:before="60" w:after="0"/>
         <w:rPr>
           <w:rFonts w:ascii="Consolas" w:hAnsi="Consolas"/>
           <w:b/>
@@ -4710,27 +4796,39 @@
         </w:rPr>
         <w:t>Electrical Engineering</w:t>
       </w:r>
-      <w:r>
-        <w:rPr>
-          <w:rFonts w:ascii="Consolas" w:hAnsi="Consolas"/>
-          <w:b/>
-          <w:bCs/>
-          <w:sz w:val="18"/>
-          <w:szCs w:val="18"/>
-        </w:rPr>
-        <w:t>, BS</w:t>
-      </w:r>
     </w:p>
     <w:p>
       <w:pPr>
         <w:spacing w:after="0"/>
         <w:rPr>
           <w:rFonts w:ascii="Consolas" w:hAnsi="Consolas"/>
-          <w:sz w:val="18"/>
-          <w:szCs w:val="18"/>
+          <w:i/>
+          <w:iCs/>
+          <w:sz w:val="16"/>
+          <w:szCs w:val="16"/>
+        </w:rPr>
+      </w:pPr>
+      <w:r>
+        <w:rPr>
+          <w:rFonts w:ascii="Consolas" w:hAnsi="Consolas"/>
+          <w:i/>
+          <w:iCs/>
+          <w:sz w:val="16"/>
+          <w:szCs w:val="16"/>
+        </w:rPr>
+        <w:t>Bachelor of Science</w:t>
+      </w:r>
+    </w:p>
+    <w:p>
+      <w:pPr>
+        <w:spacing w:after="0"/>
+        <w:rPr>
+          <w:rFonts w:ascii="Consolas" w:hAnsi="Consolas"/>
+          <w:sz w:val="20"/>
+          <w:szCs w:val="20"/>
         </w:rPr>
         <w:sectPr>
-          <w:footerReference w:type="default" r:id="rId27"/>
+          <w:footerReference w:type="default" r:id="rId22"/>
           <w:type w:val="continuous"/>
           <w:pgSz w:w="12240" w:h="15840"/>
           <w:pgMar w:top="450" w:right="540" w:bottom="360" w:left="720" w:header="453" w:footer="0" w:gutter="0"/>
@@ -4744,14 +4842,68 @@
       <w:r>
         <w:rPr>
           <w:rFonts w:ascii="Consolas" w:hAnsi="Consolas"/>
-          <w:sz w:val="18"/>
-          <w:szCs w:val="18"/>
-        </w:rPr>
-        <w:t>NC State University</w:t>
-      </w:r>
-    </w:p>
-    <w:p>
-      <w:pPr>
+          <w:sz w:val="16"/>
+          <w:szCs w:val="16"/>
+        </w:rPr>
+        <w:t>N</w:t>
+      </w:r>
+      <w:r>
+        <w:rPr>
+          <w:rFonts w:ascii="Consolas" w:hAnsi="Consolas"/>
+          <w:sz w:val="16"/>
+          <w:szCs w:val="16"/>
+        </w:rPr>
+        <w:t xml:space="preserve">orth </w:t>
+      </w:r>
+      <w:r>
+        <w:rPr>
+          <w:rFonts w:ascii="Consolas" w:hAnsi="Consolas"/>
+          <w:sz w:val="16"/>
+          <w:szCs w:val="16"/>
+        </w:rPr>
+        <w:t>C</w:t>
+      </w:r>
+      <w:r>
+        <w:rPr>
+          <w:rFonts w:ascii="Consolas" w:hAnsi="Consolas"/>
+          <w:sz w:val="16"/>
+          <w:szCs w:val="16"/>
+        </w:rPr>
+        <w:t>arolina</w:t>
+      </w:r>
+      <w:r>
+        <w:rPr>
+          <w:rFonts w:ascii="Consolas" w:hAnsi="Consolas"/>
+          <w:sz w:val="16"/>
+          <w:szCs w:val="16"/>
+        </w:rPr>
+        <w:t xml:space="preserve"> State University</w:t>
+      </w:r>
+    </w:p>
+    <w:p>
+      <w:pPr>
+        <w:spacing w:after="0"/>
+        <w:rPr>
+          <w:rFonts w:ascii="Consolas" w:hAnsi="Consolas"/>
+          <w:sz w:val="18"/>
+          <w:szCs w:val="18"/>
+        </w:rPr>
+        <w:sectPr>
+          <w:footerReference w:type="default" r:id="rId23"/>
+          <w:type w:val="continuous"/>
+          <w:pgSz w:w="12240" w:h="15840"/>
+          <w:pgMar w:top="450" w:right="540" w:bottom="360" w:left="720" w:header="453" w:footer="0" w:gutter="0"/>
+          <w:cols w:num="2" w:space="432" w:equalWidth="0">
+            <w:col w:w="7675" w:space="432"/>
+            <w:col w:w="2880"/>
+          </w:cols>
+          <w:docGrid w:linePitch="360"/>
+        </w:sectPr>
+      </w:pPr>
+    </w:p>
+    <w:p>
+      <w:pPr>
+        <w:spacing w:after="0"/>
         <w:rPr>
           <w:rFonts w:ascii="Consolas" w:hAnsi="Consolas"/>
           <w:b/>
@@ -4928,7 +5080,7 @@
         <w:tabs>
           <w:tab w:val="right" w:pos="10980"/>
         </w:tabs>
-        <w:spacing w:before="120" w:after="0"/>
+        <w:spacing w:before="60" w:after="0"/>
         <w:rPr>
           <w:rFonts w:ascii="Consolas" w:hAnsi="Consolas"/>
           <w:b/>
@@ -4961,6 +5113,7 @@
         </w:rPr>
         <w:t xml:space="preserve"> </w:t>
       </w:r>
+      <w:proofErr w:type="spellStart"/>
       <w:r>
         <w:rPr>
           <w:rFonts w:ascii="Consolas" w:hAnsi="Consolas"/>
@@ -4973,6 +5126,7 @@
         <w:t>BlackFish</w:t>
       </w:r>
       <w:bookmarkEnd w:id="1"/>
+      <w:proofErr w:type="spellEnd"/>
       <w:r>
         <w:rPr>
           <w:rFonts w:ascii="Consolas" w:hAnsi="Consolas"/>
@@ -5002,7 +5156,25 @@
           <w:sz w:val="16"/>
           <w:szCs w:val="16"/>
         </w:rPr>
+        <w:t xml:space="preserve">November </w:t>
+      </w:r>
+      <w:r>
+        <w:rPr>
+          <w:rFonts w:ascii="Consolas" w:hAnsi="Consolas"/>
+          <w:color w:val="3A7C22" w:themeColor="accent6" w:themeShade="BF"/>
+          <w:sz w:val="16"/>
+          <w:szCs w:val="16"/>
+        </w:rPr>
         <w:t>2017 –</w:t>
+      </w:r>
+      <w:r>
+        <w:rPr>
+          <w:rFonts w:ascii="Consolas" w:hAnsi="Consolas"/>
+          <w:color w:val="3A7C22" w:themeColor="accent6" w:themeShade="BF"/>
+          <w:sz w:val="16"/>
+          <w:szCs w:val="16"/>
+        </w:rPr>
+        <w:t xml:space="preserve"> March</w:t>
       </w:r>
       <w:r>
         <w:rPr>
@@ -5052,7 +5224,29 @@
           <w:sz w:val="16"/>
           <w:szCs w:val="16"/>
         </w:rPr>
-        <w:t>/QNX/Research In Motion</w:t>
+        <w:t xml:space="preserve">/QNX/Research </w:t>
+      </w:r>
+      <w:proofErr w:type="gramStart"/>
+      <w:r>
+        <w:rPr>
+          <w:rFonts w:ascii="Consolas" w:hAnsi="Consolas"/>
+          <w:i/>
+          <w:iCs/>
+          <w:sz w:val="16"/>
+          <w:szCs w:val="16"/>
+        </w:rPr>
+        <w:t>In</w:t>
+      </w:r>
+      <w:proofErr w:type="gramEnd"/>
+      <w:r>
+        <w:rPr>
+          <w:rFonts w:ascii="Consolas" w:hAnsi="Consolas"/>
+          <w:i/>
+          <w:iCs/>
+          <w:sz w:val="16"/>
+          <w:szCs w:val="16"/>
+        </w:rPr>
+        <w:t xml:space="preserve"> Motion</w:t>
       </w:r>
     </w:p>
     <w:p>
@@ -5220,22 +5414,38 @@
           <w:sz w:val="18"/>
           <w:szCs w:val="18"/>
         </w:rPr>
-        <w:t>Managed</w:t>
-      </w:r>
-      <w:r>
-        <w:rPr>
-          <w:rFonts w:ascii="Consolas" w:hAnsi="Consolas"/>
-          <w:sz w:val="18"/>
-          <w:szCs w:val="18"/>
-        </w:rPr>
-        <w:t xml:space="preserve"> all aspects of the infrastructure including:</w:t>
+        <w:t>Spearheaded the setup and m</w:t>
+      </w:r>
+      <w:r>
+        <w:rPr>
+          <w:rFonts w:ascii="Consolas" w:hAnsi="Consolas"/>
+          <w:sz w:val="18"/>
+          <w:szCs w:val="18"/>
+        </w:rPr>
+        <w:t>anage</w:t>
+      </w:r>
+      <w:r>
+        <w:rPr>
+          <w:rFonts w:ascii="Consolas" w:hAnsi="Consolas"/>
+          <w:sz w:val="18"/>
+          <w:szCs w:val="18"/>
+        </w:rPr>
+        <w:t>ment</w:t>
+      </w:r>
+      <w:r>
+        <w:rPr>
+          <w:rFonts w:ascii="Consolas" w:hAnsi="Consolas"/>
+          <w:sz w:val="18"/>
+          <w:szCs w:val="18"/>
+        </w:rPr>
+        <w:t xml:space="preserve"> the infrastructure including:</w:t>
       </w:r>
     </w:p>
     <w:p>
       <w:pPr>
         <w:pStyle w:val="ListParagraph"/>
         <w:tabs>
-          <w:tab w:val="left" w:pos="5580"/>
+          <w:tab w:val="left" w:pos="5760"/>
         </w:tabs>
         <w:spacing w:after="0"/>
         <w:ind w:left="360" w:firstLine="360"/>
@@ -5251,7 +5461,55 @@
           <w:sz w:val="18"/>
           <w:szCs w:val="18"/>
         </w:rPr>
-        <w:t>MongoDB Replica Set Configuration</w:t>
+        <w:t xml:space="preserve">MongoDB </w:t>
+      </w:r>
+      <w:r>
+        <w:rPr>
+          <w:rFonts w:ascii="Consolas" w:hAnsi="Consolas"/>
+          <w:sz w:val="18"/>
+          <w:szCs w:val="18"/>
+        </w:rPr>
+        <w:t>r</w:t>
+      </w:r>
+      <w:r>
+        <w:rPr>
+          <w:rFonts w:ascii="Consolas" w:hAnsi="Consolas"/>
+          <w:sz w:val="18"/>
+          <w:szCs w:val="18"/>
+        </w:rPr>
+        <w:t xml:space="preserve">eplica </w:t>
+      </w:r>
+      <w:r>
+        <w:rPr>
+          <w:rFonts w:ascii="Consolas" w:hAnsi="Consolas"/>
+          <w:sz w:val="18"/>
+          <w:szCs w:val="18"/>
+        </w:rPr>
+        <w:t>s</w:t>
+      </w:r>
+      <w:r>
+        <w:rPr>
+          <w:rFonts w:ascii="Consolas" w:hAnsi="Consolas"/>
+          <w:sz w:val="18"/>
+          <w:szCs w:val="18"/>
+        </w:rPr>
+        <w:t xml:space="preserve">et </w:t>
+      </w:r>
+      <w:r>
+        <w:rPr>
+          <w:rFonts w:ascii="Consolas" w:hAnsi="Consolas"/>
+          <w:sz w:val="18"/>
+          <w:szCs w:val="18"/>
+        </w:rPr>
+        <w:t>server c</w:t>
+      </w:r>
+      <w:r>
+        <w:rPr>
+          <w:rFonts w:ascii="Consolas" w:hAnsi="Consolas"/>
+          <w:sz w:val="18"/>
+          <w:szCs w:val="18"/>
+        </w:rPr>
+        <w:t>onfiguration</w:t>
       </w:r>
       <w:r>
         <w:rPr>
@@ -5260,14 +5518,31 @@
           <w:szCs w:val="18"/>
         </w:rPr>
         <w:tab/>
-        <w:t>Production, Stage, and Test Servers (OS &amp; Hardware)</w:t>
-      </w:r>
+      </w:r>
+      <w:r>
+        <w:rPr>
+          <w:rFonts w:ascii="Consolas" w:hAnsi="Consolas"/>
+          <w:sz w:val="18"/>
+          <w:szCs w:val="18"/>
+        </w:rPr>
+        <w:t xml:space="preserve">Document schema and collection </w:t>
+      </w:r>
+      <w:proofErr w:type="gramStart"/>
+      <w:r>
+        <w:rPr>
+          <w:rFonts w:ascii="Consolas" w:hAnsi="Consolas"/>
+          <w:sz w:val="18"/>
+          <w:szCs w:val="18"/>
+        </w:rPr>
+        <w:t>indexes</w:t>
+      </w:r>
+      <w:proofErr w:type="gramEnd"/>
     </w:p>
     <w:p>
       <w:pPr>
         <w:pStyle w:val="ListParagraph"/>
         <w:tabs>
-          <w:tab w:val="left" w:pos="5580"/>
+          <w:tab w:val="left" w:pos="5760"/>
         </w:tabs>
         <w:spacing w:after="0"/>
         <w:ind w:left="360" w:firstLine="360"/>
@@ -5315,7 +5590,7 @@
       <w:pPr>
         <w:pStyle w:val="ListParagraph"/>
         <w:tabs>
-          <w:tab w:val="left" w:pos="5580"/>
+          <w:tab w:val="left" w:pos="5760"/>
         </w:tabs>
         <w:spacing w:after="0"/>
         <w:ind w:left="360" w:firstLine="360"/>
@@ -5340,14 +5615,21 @@
           <w:szCs w:val="18"/>
         </w:rPr>
         <w:tab/>
-        <w:t>ES Lint (static code analysis)</w:t>
+      </w:r>
+      <w:r>
+        <w:rPr>
+          <w:rFonts w:ascii="Consolas" w:hAnsi="Consolas"/>
+          <w:sz w:val="18"/>
+          <w:szCs w:val="18"/>
+        </w:rPr>
+        <w:t>Production, Stage, and Test Servers (OS &amp; Hardware)</w:t>
       </w:r>
     </w:p>
     <w:p>
       <w:pPr>
         <w:pStyle w:val="ListParagraph"/>
         <w:tabs>
-          <w:tab w:val="left" w:pos="5580"/>
+          <w:tab w:val="left" w:pos="5760"/>
         </w:tabs>
         <w:spacing w:after="0"/>
         <w:ind w:left="360" w:firstLine="360"/>
@@ -5364,6 +5646,22 @@
           <w:szCs w:val="18"/>
         </w:rPr>
         <w:t>Agile Software Development Lifecycle using JIRA</w:t>
+      </w:r>
+      <w:r>
+        <w:rPr>
+          <w:rFonts w:ascii="Consolas" w:hAnsi="Consolas"/>
+          <w:sz w:val="18"/>
+          <w:szCs w:val="18"/>
+        </w:rPr>
+        <w:tab/>
+      </w:r>
+      <w:r>
+        <w:rPr>
+          <w:rFonts w:ascii="Consolas" w:hAnsi="Consolas"/>
+          <w:sz w:val="18"/>
+          <w:szCs w:val="18"/>
+        </w:rPr>
+        <w:t>ES Lint (static code analysis)</w:t>
       </w:r>
     </w:p>
     <w:p>
@@ -5707,7 +6005,23 @@
           <w:sz w:val="18"/>
           <w:szCs w:val="18"/>
         </w:rPr>
-        <w:t>an extensive suite of unit, integration, API, and E2E test cases for the backend system using the Mocha + Chai frameworks, ensuring thorough coverage and resilience of the delivered RESTful interface.</w:t>
+        <w:t xml:space="preserve">an extensive suite of </w:t>
+      </w:r>
+      <w:r>
+        <w:rPr>
+          <w:rFonts w:ascii="Consolas" w:hAnsi="Consolas"/>
+          <w:sz w:val="18"/>
+          <w:szCs w:val="18"/>
+        </w:rPr>
+        <w:t xml:space="preserve">over 1,500 </w:t>
+      </w:r>
+      <w:r>
+        <w:rPr>
+          <w:rFonts w:ascii="Consolas" w:hAnsi="Consolas"/>
+          <w:sz w:val="18"/>
+          <w:szCs w:val="18"/>
+        </w:rPr>
+        <w:t>test cases for the backend system using the Mocha + Chai frameworks, ensuring thorough coverage and resilience of the delivered RESTful interface.</w:t>
       </w:r>
     </w:p>
     <w:p>
@@ -5715,7 +6029,7 @@
         <w:tabs>
           <w:tab w:val="right" w:pos="10800"/>
         </w:tabs>
-        <w:spacing w:before="180" w:after="0"/>
+        <w:spacing w:before="60" w:after="0"/>
         <w:rPr>
           <w:rFonts w:ascii="Consolas" w:hAnsi="Consolas"/>
           <w:color w:val="3A7C22" w:themeColor="accent6" w:themeShade="BF"/>
@@ -5745,6 +6059,7 @@
         </w:rPr>
         <w:t xml:space="preserve"> </w:t>
       </w:r>
+      <w:proofErr w:type="spellStart"/>
       <w:r>
         <w:rPr>
           <w:rFonts w:ascii="Consolas" w:hAnsi="Consolas"/>
@@ -5754,8 +6069,9 @@
           <w:sz w:val="20"/>
           <w:szCs w:val="20"/>
         </w:rPr>
-        <w:t>BlackBook – Hardware Reservation System Web Application</w:t>
-      </w:r>
+        <w:t>BlackBook</w:t>
+      </w:r>
+      <w:proofErr w:type="spellEnd"/>
       <w:r>
         <w:rPr>
           <w:rFonts w:ascii="Consolas" w:hAnsi="Consolas"/>
@@ -5765,6 +6081,17 @@
           <w:sz w:val="20"/>
           <w:szCs w:val="20"/>
         </w:rPr>
+        <w:t xml:space="preserve"> – Hardware Reservation System Web Application</w:t>
+      </w:r>
+      <w:r>
+        <w:rPr>
+          <w:rFonts w:ascii="Consolas" w:hAnsi="Consolas"/>
+          <w:b/>
+          <w:bCs/>
+          <w:color w:val="3A7C22" w:themeColor="accent6" w:themeShade="BF"/>
+          <w:sz w:val="20"/>
+          <w:szCs w:val="20"/>
+        </w:rPr>
         <w:tab/>
       </w:r>
       <w:r>
@@ -5774,7 +6101,7 @@
           <w:sz w:val="16"/>
           <w:szCs w:val="16"/>
         </w:rPr>
-        <w:t>2023</w:t>
+        <w:t xml:space="preserve">July </w:t>
       </w:r>
       <w:r>
         <w:rPr>
@@ -5783,7 +6110,7 @@
           <w:sz w:val="16"/>
           <w:szCs w:val="16"/>
         </w:rPr>
-        <w:t xml:space="preserve"> </w:t>
+        <w:t>2023</w:t>
       </w:r>
       <w:r>
         <w:rPr>
@@ -5792,7 +6119,34 @@
           <w:sz w:val="16"/>
           <w:szCs w:val="16"/>
         </w:rPr>
-        <w:t>- 2024</w:t>
+        <w:t xml:space="preserve"> </w:t>
+      </w:r>
+      <w:r>
+        <w:rPr>
+          <w:rFonts w:ascii="Consolas" w:hAnsi="Consolas"/>
+          <w:color w:val="3A7C22" w:themeColor="accent6" w:themeShade="BF"/>
+          <w:sz w:val="16"/>
+          <w:szCs w:val="16"/>
+        </w:rPr>
+        <w:t>-</w:t>
+      </w:r>
+      <w:r>
+        <w:rPr>
+          <w:rFonts w:ascii="Consolas" w:hAnsi="Consolas"/>
+          <w:color w:val="3A7C22" w:themeColor="accent6" w:themeShade="BF"/>
+          <w:sz w:val="16"/>
+          <w:szCs w:val="16"/>
+        </w:rPr>
+        <w:t xml:space="preserve"> March</w:t>
+      </w:r>
+      <w:r>
+        <w:rPr>
+          <w:rFonts w:ascii="Consolas" w:hAnsi="Consolas"/>
+          <w:color w:val="3A7C22" w:themeColor="accent6" w:themeShade="BF"/>
+          <w:sz w:val="16"/>
+          <w:szCs w:val="16"/>
+        </w:rPr>
+        <w:t xml:space="preserve"> 2024</w:t>
       </w:r>
     </w:p>
     <w:p>
@@ -5824,7 +6178,29 @@
           <w:sz w:val="16"/>
           <w:szCs w:val="16"/>
         </w:rPr>
-        <w:t>/QNX/Research In Motion</w:t>
+        <w:t xml:space="preserve">/QNX/Research </w:t>
+      </w:r>
+      <w:proofErr w:type="gramStart"/>
+      <w:r>
+        <w:rPr>
+          <w:rFonts w:ascii="Consolas" w:hAnsi="Consolas"/>
+          <w:i/>
+          <w:iCs/>
+          <w:sz w:val="16"/>
+          <w:szCs w:val="16"/>
+        </w:rPr>
+        <w:t>In</w:t>
+      </w:r>
+      <w:proofErr w:type="gramEnd"/>
+      <w:r>
+        <w:rPr>
+          <w:rFonts w:ascii="Consolas" w:hAnsi="Consolas"/>
+          <w:i/>
+          <w:iCs/>
+          <w:sz w:val="16"/>
+          <w:szCs w:val="16"/>
+        </w:rPr>
+        <w:t xml:space="preserve"> Motion</w:t>
       </w:r>
     </w:p>
     <w:p>
@@ -6072,7 +6448,7 @@
         <w:tabs>
           <w:tab w:val="right" w:pos="10800"/>
         </w:tabs>
-        <w:spacing w:before="180" w:after="0"/>
+        <w:spacing w:before="60" w:after="0"/>
         <w:rPr>
           <w:rFonts w:ascii="Consolas" w:hAnsi="Consolas"/>
           <w:color w:val="3A7C22" w:themeColor="accent6" w:themeShade="BF"/>
@@ -6100,6 +6476,7 @@
         </w:rPr>
         <w:t xml:space="preserve"> </w:t>
       </w:r>
+      <w:proofErr w:type="spellStart"/>
       <w:r>
         <w:rPr>
           <w:rFonts w:ascii="Consolas" w:hAnsi="Consolas"/>
@@ -6109,8 +6486,9 @@
           <w:sz w:val="20"/>
           <w:szCs w:val="20"/>
         </w:rPr>
-        <w:t>ResumeTracker – Mongo Atlas</w:t>
-      </w:r>
+        <w:t>ResumeTracker</w:t>
+      </w:r>
+      <w:proofErr w:type="spellEnd"/>
       <w:r>
         <w:rPr>
           <w:rFonts w:ascii="Consolas" w:hAnsi="Consolas"/>
@@ -6120,6 +6498,17 @@
           <w:sz w:val="20"/>
           <w:szCs w:val="20"/>
         </w:rPr>
+        <w:t xml:space="preserve"> – Mongo Atlas</w:t>
+      </w:r>
+      <w:r>
+        <w:rPr>
+          <w:rFonts w:ascii="Consolas" w:hAnsi="Consolas"/>
+          <w:b/>
+          <w:bCs/>
+          <w:color w:val="3A7C22" w:themeColor="accent6" w:themeShade="BF"/>
+          <w:sz w:val="20"/>
+          <w:szCs w:val="20"/>
+        </w:rPr>
         <w:tab/>
       </w:r>
       <w:r>
@@ -6129,7 +6518,7 @@
           <w:sz w:val="16"/>
           <w:szCs w:val="16"/>
         </w:rPr>
-        <w:t>March 23, 2024 - Current</w:t>
+        <w:t>March 2024 - Current</w:t>
       </w:r>
     </w:p>
     <w:p>
@@ -6247,7 +6636,7 @@
           <w:sz w:val="18"/>
           <w:szCs w:val="18"/>
         </w:rPr>
-        <w:t>Developed to expand my experience with Mongo Atlas, build sample code for my online portfolio, and also gauge interest in my resume.</w:t>
+        <w:t>Developed to expand my experience with Mongo Atlas, build sample code for my online portfolio, and gauge interest in my resume.</w:t>
       </w:r>
     </w:p>
     <w:p>
@@ -6276,7 +6665,7 @@
         </w:rPr>
         <w:t xml:space="preserve">Source code and documentation may be viewed at </w:t>
       </w:r>
-      <w:hyperlink r:id="rId28" w:history="1">
+      <w:hyperlink r:id="rId24" w:history="1">
         <w:r>
           <w:rPr>
             <w:rStyle w:val="Hyperlink"/>
@@ -6301,7 +6690,7 @@
         <w:tabs>
           <w:tab w:val="right" w:pos="10800"/>
         </w:tabs>
-        <w:spacing w:before="180" w:after="0"/>
+        <w:spacing w:before="60" w:after="0"/>
         <w:rPr>
           <w:rFonts w:ascii="Consolas" w:hAnsi="Consolas"/>
           <w:color w:val="3A7C22" w:themeColor="accent6" w:themeShade="BF"/>
@@ -6350,6 +6739,24 @@
           <w:szCs w:val="20"/>
         </w:rPr>
         <w:tab/>
+      </w:r>
+      <w:r>
+        <w:rPr>
+          <w:rFonts w:ascii="Consolas" w:hAnsi="Consolas"/>
+          <w:color w:val="3A7C22" w:themeColor="accent6" w:themeShade="BF"/>
+          <w:sz w:val="16"/>
+          <w:szCs w:val="16"/>
+        </w:rPr>
+        <w:t>October 20</w:t>
+      </w:r>
+      <w:r>
+        <w:rPr>
+          <w:rFonts w:ascii="Consolas" w:hAnsi="Consolas"/>
+          <w:color w:val="3A7C22" w:themeColor="accent6" w:themeShade="BF"/>
+          <w:sz w:val="16"/>
+          <w:szCs w:val="16"/>
+        </w:rPr>
+        <w:t xml:space="preserve">21 - </w:t>
       </w:r>
       <w:r>
         <w:rPr>
@@ -6540,7 +6947,7 @@
         <w:tabs>
           <w:tab w:val="right" w:pos="10800"/>
         </w:tabs>
-        <w:spacing w:before="180" w:after="0"/>
+        <w:spacing w:before="60" w:after="0"/>
         <w:rPr>
           <w:rFonts w:ascii="Consolas" w:hAnsi="Consolas"/>
           <w:color w:val="3A7C22" w:themeColor="accent6" w:themeShade="BF"/>
@@ -6597,7 +7004,7 @@
           <w:sz w:val="16"/>
           <w:szCs w:val="16"/>
         </w:rPr>
-        <w:t>2016</w:t>
+        <w:t xml:space="preserve">October </w:t>
       </w:r>
       <w:r>
         <w:rPr>
@@ -6606,7 +7013,25 @@
           <w:sz w:val="16"/>
           <w:szCs w:val="16"/>
         </w:rPr>
+        <w:t>2016</w:t>
+      </w:r>
+      <w:r>
+        <w:rPr>
+          <w:rFonts w:ascii="Consolas" w:hAnsi="Consolas"/>
+          <w:color w:val="3A7C22" w:themeColor="accent6" w:themeShade="BF"/>
+          <w:sz w:val="16"/>
+          <w:szCs w:val="16"/>
+        </w:rPr>
         <w:t xml:space="preserve"> – </w:t>
+      </w:r>
+      <w:r>
+        <w:rPr>
+          <w:rFonts w:ascii="Consolas" w:hAnsi="Consolas"/>
+          <w:color w:val="3A7C22" w:themeColor="accent6" w:themeShade="BF"/>
+          <w:sz w:val="16"/>
+          <w:szCs w:val="16"/>
+        </w:rPr>
+        <w:t xml:space="preserve">December </w:t>
       </w:r>
       <w:r>
         <w:rPr>
@@ -6647,7 +7072,29 @@
           <w:sz w:val="16"/>
           <w:szCs w:val="16"/>
         </w:rPr>
-        <w:t>/QNX/Research In Motion</w:t>
+        <w:t xml:space="preserve">/QNX/Research </w:t>
+      </w:r>
+      <w:proofErr w:type="gramStart"/>
+      <w:r>
+        <w:rPr>
+          <w:rFonts w:ascii="Consolas" w:hAnsi="Consolas"/>
+          <w:i/>
+          <w:iCs/>
+          <w:sz w:val="16"/>
+          <w:szCs w:val="16"/>
+        </w:rPr>
+        <w:t>In</w:t>
+      </w:r>
+      <w:proofErr w:type="gramEnd"/>
+      <w:r>
+        <w:rPr>
+          <w:rFonts w:ascii="Consolas" w:hAnsi="Consolas"/>
+          <w:i/>
+          <w:iCs/>
+          <w:sz w:val="16"/>
+          <w:szCs w:val="16"/>
+        </w:rPr>
+        <w:t xml:space="preserve"> Motion</w:t>
       </w:r>
     </w:p>
     <w:p>
@@ -6759,23 +7206,7 @@
           <w:sz w:val="18"/>
           <w:szCs w:val="18"/>
         </w:rPr>
-        <w:t>Configured AWS s</w:t>
-      </w:r>
-      <w:r>
-        <w:rPr>
-          <w:rFonts w:ascii="Consolas" w:hAnsi="Consolas"/>
-          <w:sz w:val="18"/>
-          <w:szCs w:val="18"/>
-        </w:rPr>
-        <w:t xml:space="preserve">ervices to </w:t>
-      </w:r>
-      <w:r>
-        <w:rPr>
-          <w:rFonts w:ascii="Consolas" w:hAnsi="Consolas"/>
-          <w:sz w:val="18"/>
-          <w:szCs w:val="18"/>
-        </w:rPr>
-        <w:t>index uploaded items, queued them for processing, and sent notifications upon availability for analysis.</w:t>
+        <w:t>Configured AWS services to index uploaded items, queued them for processing, and sent notifications upon availability for analysis.</w:t>
       </w:r>
     </w:p>
     <w:p>
@@ -6801,49 +7232,12 @@
         </w:rPr>
         <w:t>Developed a C# application that connected to AWS services to retrieve object summaries, facilitating the review, management, and triaging of reported issues.</w:t>
       </w:r>
-    </w:p>
-    <w:p>
-      <w:pPr>
-        <w:pStyle w:val="ListParagraph"/>
-        <w:numPr>
-          <w:ilvl w:val="0"/>
-          <w:numId w:val="5"/>
-        </w:numPr>
-        <w:spacing w:after="0"/>
-        <w:ind w:left="180" w:hanging="180"/>
-        <w:rPr>
-          <w:rFonts w:ascii="Consolas" w:hAnsi="Consolas"/>
-          <w:sz w:val="18"/>
-          <w:szCs w:val="18"/>
-        </w:rPr>
-      </w:pPr>
-      <w:r>
-        <w:rPr>
-          <w:rFonts w:ascii="Consolas" w:hAnsi="Consolas"/>
-          <w:sz w:val="18"/>
-          <w:szCs w:val="18"/>
-        </w:rPr>
-        <w:t>Implemented a caching mechanism to store retrieved objects locally on the intranet, enhancing performance and minimizing costs associated with AWS data transfer</w:t>
-      </w:r>
-      <w:r>
-        <w:rPr>
-          <w:rFonts w:ascii="Consolas" w:hAnsi="Consolas"/>
-          <w:sz w:val="18"/>
-          <w:szCs w:val="18"/>
-        </w:rPr>
-        <w:t>s</w:t>
-      </w:r>
-      <w:r>
-        <w:rPr>
-          <w:rFonts w:ascii="Consolas" w:hAnsi="Consolas"/>
-          <w:sz w:val="18"/>
-          <w:szCs w:val="18"/>
-        </w:rPr>
-        <w:t xml:space="preserve"> and requests.</w:t>
-      </w:r>
-    </w:p>
-    <w:p>
-      <w:pPr>
+      <w:bookmarkStart w:id="3" w:name="DTS"/>
+      <w:bookmarkEnd w:id="3"/>
+    </w:p>
+    <w:p>
+      <w:pPr>
+        <w:spacing w:before="120" w:after="0"/>
         <w:rPr>
           <w:rFonts w:ascii="Consolas" w:hAnsi="Consolas"/>
           <w:b/>
@@ -6853,605 +7247,28 @@
           <w:szCs w:val="24"/>
         </w:rPr>
         <w:sectPr>
+          <w:footerReference w:type="default" r:id="rId25"/>
           <w:pgSz w:w="12240" w:h="15840"/>
           <w:pgMar w:top="360" w:right="540" w:bottom="720" w:left="720" w:header="720" w:footer="325" w:gutter="0"/>
           <w:cols w:space="360"/>
           <w:docGrid w:linePitch="360"/>
         </w:sectPr>
       </w:pPr>
-    </w:p>
-    <w:p>
-      <w:pPr>
-        <w:rPr>
-          <w:rFonts w:ascii="Consolas" w:hAnsi="Consolas"/>
-          <w:sz w:val="18"/>
-          <w:szCs w:val="18"/>
-        </w:rPr>
-      </w:pPr>
-      <w:r>
-        <w:rPr>
-          <w:rFonts w:ascii="Consolas" w:hAnsi="Consolas"/>
-          <w:b/>
-          <w:bCs/>
+      <w:r>
+        <w:rPr>
           <w:noProof/>
           <w:color w:val="4EA72E" w:themeColor="accent6"/>
-          <w:sz w:val="24"/>
-          <w:szCs w:val="24"/>
-        </w:rPr>
-        <w:lastRenderedPageBreak/>
+        </w:rPr>
         <mc:AlternateContent>
           <mc:Choice Requires="wps">
             <w:drawing>
-              <wp:anchor distT="0" distB="0" distL="114300" distR="114300" simplePos="0" relativeHeight="251664384" behindDoc="1" locked="0" layoutInCell="1" allowOverlap="1" wp14:anchorId="1F3AD4CD" wp14:editId="1D978E54">
-                <wp:simplePos x="0" y="0"/>
-                <wp:positionH relativeFrom="margin">
-                  <wp:posOffset>-73542</wp:posOffset>
-                </wp:positionH>
-                <wp:positionV relativeFrom="paragraph">
-                  <wp:posOffset>0</wp:posOffset>
-                </wp:positionV>
-                <wp:extent cx="7012940" cy="191770"/>
-                <wp:effectExtent l="0" t="0" r="16510" b="17780"/>
-                <wp:wrapNone/>
-                <wp:docPr id="660649694" name="Rectangle: Rounded Corners 8"/>
-                <wp:cNvGraphicFramePr/>
-                <a:graphic xmlns:a="http://schemas.openxmlformats.org/drawingml/2006/main">
-                  <a:graphicData uri="http://schemas.microsoft.com/office/word/2010/wordprocessingShape">
-                    <wps:wsp>
-                      <wps:cNvSpPr/>
-                      <wps:spPr>
-                        <a:xfrm>
-                          <a:off x="0" y="0"/>
-                          <a:ext cx="7012940" cy="191770"/>
-                        </a:xfrm>
-                        <a:prstGeom prst="roundRect">
-                          <a:avLst/>
-                        </a:prstGeom>
-                        <a:solidFill>
-                          <a:schemeClr val="bg1">
-                            <a:lumMod val="85000"/>
-                          </a:schemeClr>
-                        </a:solidFill>
-                        <a:ln>
-                          <a:solidFill>
-                            <a:schemeClr val="tx1"/>
-                          </a:solidFill>
-                        </a:ln>
-                        <a:effectLst/>
-                      </wps:spPr>
-                      <wps:style>
-                        <a:lnRef idx="2">
-                          <a:schemeClr val="accent1">
-                            <a:shade val="15000"/>
-                          </a:schemeClr>
-                        </a:lnRef>
-                        <a:fillRef idx="1">
-                          <a:schemeClr val="accent1"/>
-                        </a:fillRef>
-                        <a:effectRef idx="0">
-                          <a:schemeClr val="accent1"/>
-                        </a:effectRef>
-                        <a:fontRef idx="minor">
-                          <a:schemeClr val="lt1"/>
-                        </a:fontRef>
-                      </wps:style>
-                      <wps:bodyPr rot="0" spcFirstLastPara="0" vertOverflow="overflow" horzOverflow="overflow" vert="horz" wrap="square" lIns="91440" tIns="45720" rIns="91440" bIns="45720" numCol="1" spcCol="0" rtlCol="0" fromWordArt="0" anchor="ctr" anchorCtr="0" forceAA="0" compatLnSpc="1">
-                        <a:prstTxWarp prst="textNoShape">
-                          <a:avLst/>
-                        </a:prstTxWarp>
-                        <a:noAutofit/>
-                      </wps:bodyPr>
-                    </wps:wsp>
-                  </a:graphicData>
-                </a:graphic>
-                <wp14:sizeRelH relativeFrom="margin">
-                  <wp14:pctWidth>0</wp14:pctWidth>
-                </wp14:sizeRelH>
-                <wp14:sizeRelV relativeFrom="margin">
-                  <wp14:pctHeight>0</wp14:pctHeight>
-                </wp14:sizeRelV>
-              </wp:anchor>
-            </w:drawing>
-          </mc:Choice>
-          <mc:Fallback>
-            <w:pict>
-              <v:roundrect w14:anchorId="1C13A697" id="Rectangle: Rounded Corners 8" o:spid="_x0000_s1026" style="position:absolute;margin-left:-5.8pt;margin-top:0;width:552.2pt;height:15.1pt;z-index:-251652096;visibility:visible;mso-wrap-style:square;mso-width-percent:0;mso-height-percent:0;mso-wrap-distance-left:9pt;mso-wrap-distance-top:0;mso-wrap-distance-right:9pt;mso-wrap-distance-bottom:0;mso-position-horizontal:absolute;mso-position-horizontal-relative:margin;mso-position-vertical:absolute;mso-position-vertical-relative:text;mso-width-percent:0;mso-height-percent:0;mso-width-relative:margin;mso-height-relative:margin;v-text-anchor:middle" arcsize="10923f" o:gfxdata="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" fillcolor="#d8d8d8 [2732]" strokecolor="black [3213]" strokeweight="1pt">
-                <v:stroke joinstyle="miter"/>
-                <w10:wrap anchorx="margin"/>
-              </v:roundrect>
-            </w:pict>
-          </mc:Fallback>
-        </mc:AlternateContent>
-      </w:r>
-      <w:r>
-        <w:rPr>
-          <w:rFonts w:ascii="Consolas" w:hAnsi="Consolas"/>
-          <w:b/>
-          <w:bCs/>
-          <w:color w:val="3A7C22" w:themeColor="accent6" w:themeShade="BF"/>
-          <w:sz w:val="24"/>
-          <w:szCs w:val="24"/>
-        </w:rPr>
-        <w:t xml:space="preserve">/* </w:t>
-      </w:r>
-      <w:r>
-        <w:rPr>
-          <w:rFonts w:ascii="Consolas" w:hAnsi="Consolas"/>
-          <w:b/>
-          <w:bCs/>
-          <w:color w:val="3A7C22" w:themeColor="accent6" w:themeShade="BF"/>
-          <w:sz w:val="24"/>
-          <w:szCs w:val="24"/>
-        </w:rPr>
-        <w:t>Key</w:t>
-      </w:r>
-      <w:r>
-        <w:rPr>
-          <w:rFonts w:ascii="Consolas" w:hAnsi="Consolas"/>
-          <w:b/>
-          <w:bCs/>
-          <w:color w:val="3A7C22" w:themeColor="accent6" w:themeShade="BF"/>
-          <w:sz w:val="24"/>
-          <w:szCs w:val="24"/>
-        </w:rPr>
-        <w:t xml:space="preserve"> Projects </w:t>
-      </w:r>
-      <w:r>
-        <w:rPr>
-          <w:rFonts w:ascii="Consolas" w:hAnsi="Consolas"/>
-          <w:b/>
-          <w:bCs/>
-          <w:color w:val="3A7C22" w:themeColor="accent6" w:themeShade="BF"/>
-          <w:sz w:val="24"/>
-          <w:szCs w:val="24"/>
-        </w:rPr>
-        <w:t xml:space="preserve">(Continued) </w:t>
-      </w:r>
-      <w:r>
-        <w:rPr>
-          <w:rFonts w:ascii="Consolas" w:hAnsi="Consolas"/>
-          <w:b/>
-          <w:bCs/>
-          <w:color w:val="3A7C22" w:themeColor="accent6" w:themeShade="BF"/>
-          <w:sz w:val="24"/>
-          <w:szCs w:val="24"/>
-        </w:rPr>
-        <w:t>*/</w:t>
-      </w:r>
-    </w:p>
-    <w:p>
-      <w:pPr>
-        <w:tabs>
-          <w:tab w:val="right" w:pos="10800"/>
-        </w:tabs>
-        <w:spacing w:before="120" w:after="0"/>
-        <w:rPr>
-          <w:rFonts w:ascii="Consolas" w:hAnsi="Consolas"/>
-          <w:color w:val="3A7C22" w:themeColor="accent6" w:themeShade="BF"/>
-          <w:sz w:val="16"/>
-          <w:szCs w:val="16"/>
-        </w:rPr>
-      </w:pPr>
-      <w:bookmarkStart w:id="3" w:name="DTS"/>
-      <w:bookmarkEnd w:id="3"/>
-      <w:r>
-        <w:rPr>
-          <w:rFonts w:ascii="Consolas" w:hAnsi="Consolas"/>
-          <w:color w:val="3A7C22" w:themeColor="accent6" w:themeShade="BF"/>
-          <w:sz w:val="20"/>
-          <w:szCs w:val="20"/>
-        </w:rPr>
-        <w:t>//</w:t>
-      </w:r>
-      <w:r>
-        <w:rPr>
-          <w:rFonts w:ascii="Consolas" w:hAnsi="Consolas"/>
-          <w:b/>
-          <w:bCs/>
-          <w:color w:val="3A7C22" w:themeColor="accent6" w:themeShade="BF"/>
-          <w:sz w:val="20"/>
-          <w:szCs w:val="20"/>
-        </w:rPr>
-        <w:t xml:space="preserve"> </w:t>
-      </w:r>
-      <w:r>
-        <w:rPr>
-          <w:rFonts w:ascii="Consolas" w:hAnsi="Consolas"/>
-          <w:b/>
-          <w:bCs/>
-          <w:color w:val="3A7C22" w:themeColor="accent6" w:themeShade="BF"/>
-          <w:sz w:val="20"/>
-          <w:szCs w:val="20"/>
-        </w:rPr>
-        <w:t>Data Terminal Server</w:t>
-      </w:r>
-      <w:r>
-        <w:rPr>
-          <w:rFonts w:ascii="Consolas" w:hAnsi="Consolas"/>
-          <w:b/>
-          <w:bCs/>
-          <w:color w:val="3A7C22" w:themeColor="accent6" w:themeShade="BF"/>
-          <w:sz w:val="20"/>
-          <w:szCs w:val="20"/>
-        </w:rPr>
-        <w:tab/>
-      </w:r>
-      <w:r>
-        <w:rPr>
-          <w:rFonts w:ascii="Consolas" w:hAnsi="Consolas"/>
-          <w:color w:val="3A7C22" w:themeColor="accent6" w:themeShade="BF"/>
-          <w:sz w:val="16"/>
-          <w:szCs w:val="16"/>
-        </w:rPr>
-        <w:t>2010</w:t>
-      </w:r>
-      <w:r>
-        <w:rPr>
-          <w:rFonts w:ascii="Consolas" w:hAnsi="Consolas"/>
-          <w:color w:val="3A7C22" w:themeColor="accent6" w:themeShade="BF"/>
-          <w:sz w:val="16"/>
-          <w:szCs w:val="16"/>
-        </w:rPr>
-        <w:t xml:space="preserve"> –</w:t>
-      </w:r>
-      <w:r>
-        <w:rPr>
-          <w:rFonts w:ascii="Consolas" w:hAnsi="Consolas"/>
-          <w:color w:val="3A7C22" w:themeColor="accent6" w:themeShade="BF"/>
-          <w:sz w:val="16"/>
-          <w:szCs w:val="16"/>
-        </w:rPr>
-        <w:t xml:space="preserve"> 2015</w:t>
-      </w:r>
-    </w:p>
-    <w:p>
-      <w:pPr>
-        <w:spacing w:after="0"/>
-        <w:rPr>
-          <w:rFonts w:ascii="Consolas" w:hAnsi="Consolas"/>
-          <w:i/>
-          <w:iCs/>
-          <w:sz w:val="16"/>
-          <w:szCs w:val="16"/>
-        </w:rPr>
-      </w:pPr>
-      <w:r>
-        <w:rPr>
-          <w:rFonts w:ascii="Consolas" w:hAnsi="Consolas"/>
-          <w:i/>
-          <w:iCs/>
-          <w:sz w:val="16"/>
-          <w:szCs w:val="16"/>
-        </w:rPr>
-        <w:t>BlackBerry</w:t>
-      </w:r>
-      <w:r>
-        <w:rPr>
-          <w:rFonts w:ascii="Consolas" w:hAnsi="Consolas"/>
-          <w:i/>
-          <w:iCs/>
-          <w:sz w:val="16"/>
-          <w:szCs w:val="16"/>
-        </w:rPr>
-        <w:t>/QNX/Research In Motion</w:t>
-      </w:r>
-    </w:p>
-    <w:p>
-      <w:pPr>
-        <w:pStyle w:val="ListParagraph"/>
-        <w:numPr>
-          <w:ilvl w:val="0"/>
-          <w:numId w:val="5"/>
-        </w:numPr>
-        <w:spacing w:after="0"/>
-        <w:ind w:left="180" w:hanging="180"/>
-        <w:rPr>
-          <w:rFonts w:ascii="Consolas" w:hAnsi="Consolas"/>
-          <w:sz w:val="16"/>
-          <w:szCs w:val="16"/>
-        </w:rPr>
-      </w:pPr>
-      <w:r>
-        <w:rPr>
-          <w:rFonts w:ascii="Consolas" w:hAnsi="Consolas"/>
-          <w:sz w:val="18"/>
-          <w:szCs w:val="18"/>
-        </w:rPr>
-        <w:t xml:space="preserve">Designed and implemented a generic C# </w:t>
-      </w:r>
-      <w:r>
-        <w:rPr>
-          <w:rFonts w:ascii="Consolas" w:hAnsi="Consolas"/>
-          <w:sz w:val="18"/>
-          <w:szCs w:val="18"/>
-        </w:rPr>
-        <w:t xml:space="preserve">.NET </w:t>
-      </w:r>
-      <w:r>
-        <w:rPr>
-          <w:rFonts w:ascii="Consolas" w:hAnsi="Consolas"/>
-          <w:sz w:val="18"/>
-          <w:szCs w:val="18"/>
-        </w:rPr>
-        <w:t xml:space="preserve">console application as a reusable component for rapidly creating server-client processes, allowing new functionality to quickly </w:t>
-      </w:r>
-      <w:r>
-        <w:rPr>
-          <w:rFonts w:ascii="Consolas" w:hAnsi="Consolas"/>
-          <w:sz w:val="18"/>
-          <w:szCs w:val="18"/>
-        </w:rPr>
-        <w:t xml:space="preserve">be </w:t>
-      </w:r>
-      <w:r>
-        <w:rPr>
-          <w:rFonts w:ascii="Consolas" w:hAnsi="Consolas"/>
-          <w:sz w:val="18"/>
-          <w:szCs w:val="18"/>
-        </w:rPr>
-        <w:t xml:space="preserve">created as plugins </w:t>
-      </w:r>
-      <w:r>
-        <w:rPr>
-          <w:rFonts w:ascii="Consolas" w:hAnsi="Consolas"/>
-          <w:sz w:val="18"/>
-          <w:szCs w:val="18"/>
-        </w:rPr>
-        <w:t xml:space="preserve">using </w:t>
-      </w:r>
-      <w:r>
-        <w:rPr>
-          <w:rFonts w:ascii="Consolas" w:hAnsi="Consolas"/>
-          <w:sz w:val="18"/>
-          <w:szCs w:val="18"/>
-        </w:rPr>
-        <w:t>the framework.</w:t>
-      </w:r>
-    </w:p>
-    <w:p>
-      <w:pPr>
-        <w:pStyle w:val="ListParagraph"/>
-        <w:numPr>
-          <w:ilvl w:val="0"/>
-          <w:numId w:val="5"/>
-        </w:numPr>
-        <w:spacing w:after="0"/>
-        <w:ind w:left="180" w:hanging="180"/>
-        <w:rPr>
-          <w:rFonts w:ascii="Consolas" w:hAnsi="Consolas"/>
-          <w:sz w:val="18"/>
-          <w:szCs w:val="18"/>
-        </w:rPr>
-      </w:pPr>
-      <w:r>
-        <w:rPr>
-          <w:rFonts w:ascii="Consolas" w:hAnsi="Consolas"/>
-          <w:sz w:val="18"/>
-          <w:szCs w:val="18"/>
-        </w:rPr>
-        <w:t>Developed a suite of plugins to manage test requests, perform remote builds, and execute automated tasks.</w:t>
-      </w:r>
-    </w:p>
-    <w:p>
-      <w:pPr>
-        <w:tabs>
-          <w:tab w:val="right" w:pos="10800"/>
-        </w:tabs>
-        <w:spacing w:before="180" w:after="0"/>
-        <w:rPr>
-          <w:rFonts w:ascii="Consolas" w:hAnsi="Consolas"/>
-          <w:color w:val="3A7C22" w:themeColor="accent6" w:themeShade="BF"/>
-          <w:sz w:val="16"/>
-          <w:szCs w:val="16"/>
-        </w:rPr>
-      </w:pPr>
-      <w:bookmarkStart w:id="4" w:name="Surge"/>
-      <w:bookmarkStart w:id="5" w:name="_Hlk162988313"/>
-      <w:bookmarkEnd w:id="4"/>
-      <w:r>
-        <w:rPr>
-          <w:rFonts w:ascii="Consolas" w:hAnsi="Consolas"/>
-          <w:color w:val="3A7C22" w:themeColor="accent6" w:themeShade="BF"/>
-          <w:sz w:val="20"/>
-          <w:szCs w:val="20"/>
-        </w:rPr>
-        <w:t>//</w:t>
-      </w:r>
-      <w:r>
-        <w:rPr>
-          <w:rFonts w:ascii="Consolas" w:hAnsi="Consolas"/>
-          <w:b/>
-          <w:bCs/>
-          <w:color w:val="3A7C22" w:themeColor="accent6" w:themeShade="BF"/>
-          <w:sz w:val="20"/>
-          <w:szCs w:val="20"/>
-        </w:rPr>
-        <w:t xml:space="preserve"> </w:t>
-      </w:r>
-      <w:r>
-        <w:rPr>
-          <w:rFonts w:ascii="Consolas" w:hAnsi="Consolas"/>
-          <w:b/>
-          <w:bCs/>
-          <w:color w:val="3A7C22" w:themeColor="accent6" w:themeShade="BF"/>
-          <w:sz w:val="20"/>
-          <w:szCs w:val="20"/>
-        </w:rPr>
-        <w:t>Surge – Current Measurement Scope Application</w:t>
-      </w:r>
-      <w:r>
-        <w:rPr>
-          <w:rFonts w:ascii="Consolas" w:hAnsi="Consolas"/>
-          <w:b/>
-          <w:bCs/>
-          <w:color w:val="3A7C22" w:themeColor="accent6" w:themeShade="BF"/>
-          <w:sz w:val="20"/>
-          <w:szCs w:val="20"/>
-        </w:rPr>
-        <w:tab/>
-      </w:r>
-      <w:r>
-        <w:rPr>
-          <w:rFonts w:ascii="Consolas" w:hAnsi="Consolas"/>
-          <w:color w:val="3A7C22" w:themeColor="accent6" w:themeShade="BF"/>
-          <w:sz w:val="16"/>
-          <w:szCs w:val="16"/>
-        </w:rPr>
-        <w:t>2007 –</w:t>
-      </w:r>
-      <w:r>
-        <w:rPr>
-          <w:rFonts w:ascii="Consolas" w:hAnsi="Consolas"/>
-          <w:color w:val="3A7C22" w:themeColor="accent6" w:themeShade="BF"/>
-          <w:sz w:val="16"/>
-          <w:szCs w:val="16"/>
-        </w:rPr>
-        <w:t xml:space="preserve"> </w:t>
-      </w:r>
-      <w:r>
-        <w:rPr>
-          <w:rFonts w:ascii="Consolas" w:hAnsi="Consolas"/>
-          <w:color w:val="3A7C22" w:themeColor="accent6" w:themeShade="BF"/>
-          <w:sz w:val="16"/>
-          <w:szCs w:val="16"/>
-        </w:rPr>
-        <w:t>2009</w:t>
-      </w:r>
-    </w:p>
-    <w:p>
-      <w:pPr>
-        <w:spacing w:after="0"/>
-        <w:rPr>
-          <w:rFonts w:ascii="Consolas" w:hAnsi="Consolas"/>
-          <w:i/>
-          <w:iCs/>
-          <w:sz w:val="16"/>
-          <w:szCs w:val="16"/>
-        </w:rPr>
-      </w:pPr>
-      <w:r>
-        <w:rPr>
-          <w:rFonts w:ascii="Consolas" w:hAnsi="Consolas"/>
-          <w:i/>
-          <w:iCs/>
-          <w:sz w:val="16"/>
-          <w:szCs w:val="16"/>
-        </w:rPr>
-        <w:t>Ericsson Mobile Platforms</w:t>
-      </w:r>
-    </w:p>
-    <w:bookmarkEnd w:id="5"/>
-    <w:p>
-      <w:pPr>
-        <w:pStyle w:val="ListParagraph"/>
-        <w:numPr>
-          <w:ilvl w:val="0"/>
-          <w:numId w:val="5"/>
-        </w:numPr>
-        <w:spacing w:after="0"/>
-        <w:ind w:left="180" w:hanging="180"/>
-        <w:rPr>
-          <w:rFonts w:ascii="Consolas" w:hAnsi="Consolas"/>
-          <w:sz w:val="18"/>
-          <w:szCs w:val="18"/>
-        </w:rPr>
-      </w:pPr>
-      <w:r>
-        <w:rPr>
-          <w:rFonts w:ascii="Consolas" w:hAnsi="Consolas"/>
-          <w:sz w:val="18"/>
-          <w:szCs w:val="18"/>
-        </w:rPr>
-        <w:t>Coauthored a C# application to control, capture, and plot ADC measurements from 16 channels in real-time.</w:t>
-      </w:r>
-    </w:p>
-    <w:p>
-      <w:pPr>
-        <w:pStyle w:val="ListParagraph"/>
-        <w:numPr>
-          <w:ilvl w:val="0"/>
-          <w:numId w:val="5"/>
-        </w:numPr>
-        <w:spacing w:after="0"/>
-        <w:ind w:left="180" w:hanging="180"/>
-        <w:rPr>
-          <w:rFonts w:ascii="Consolas" w:hAnsi="Consolas"/>
-          <w:sz w:val="18"/>
-          <w:szCs w:val="18"/>
-        </w:rPr>
-      </w:pPr>
-      <w:r>
-        <w:rPr>
-          <w:rFonts w:ascii="Consolas" w:hAnsi="Consolas"/>
-          <w:sz w:val="18"/>
-          <w:szCs w:val="18"/>
-        </w:rPr>
-        <w:t>Authored bootloaders in C for two Atmel processors, enabling firmware updates by end-users.</w:t>
-      </w:r>
-    </w:p>
-    <w:p>
-      <w:pPr>
-        <w:pStyle w:val="ListParagraph"/>
-        <w:numPr>
-          <w:ilvl w:val="0"/>
-          <w:numId w:val="5"/>
-        </w:numPr>
-        <w:spacing w:after="0"/>
-        <w:ind w:left="180" w:hanging="180"/>
-        <w:rPr>
-          <w:rFonts w:ascii="Consolas" w:hAnsi="Consolas"/>
-          <w:sz w:val="18"/>
-          <w:szCs w:val="18"/>
-        </w:rPr>
-      </w:pPr>
-      <w:r>
-        <w:rPr>
-          <w:rFonts w:ascii="Consolas" w:hAnsi="Consolas"/>
-          <w:sz w:val="18"/>
-          <w:szCs w:val="18"/>
-        </w:rPr>
-        <w:t>Developed scripts to automate the flashing and verification testing of firmware and hardware calibration in the factory, resulting in significant cost savings.</w:t>
-      </w:r>
-    </w:p>
-    <w:p>
-      <w:pPr>
-        <w:spacing w:before="240" w:after="0"/>
-        <w:rPr>
-          <w:rFonts w:ascii="Consolas" w:hAnsi="Consolas"/>
-          <w:b/>
-          <w:bCs/>
-          <w:color w:val="3A7C22" w:themeColor="accent6" w:themeShade="BF"/>
-          <w:sz w:val="24"/>
-          <w:szCs w:val="24"/>
-        </w:rPr>
-        <w:sectPr>
-          <w:footerReference w:type="default" r:id="rId29"/>
-          <w:pgSz w:w="12240" w:h="15840"/>
-          <w:pgMar w:top="360" w:right="540" w:bottom="720" w:left="720" w:header="720" w:footer="325" w:gutter="0"/>
-          <w:cols w:space="360"/>
-          <w:docGrid w:linePitch="360"/>
-        </w:sectPr>
-      </w:pPr>
-      <w:r>
-        <w:rPr>
-          <w:rFonts w:ascii="Consolas" w:hAnsi="Consolas"/>
-          <w:b/>
-          <w:bCs/>
-          <w:noProof/>
-          <w:color w:val="4EA72E" w:themeColor="accent6"/>
-          <w:sz w:val="24"/>
-          <w:szCs w:val="24"/>
-        </w:rPr>
-        <mc:AlternateContent>
-          <mc:Choice Requires="wps">
-            <w:drawing>
-              <wp:anchor distT="0" distB="0" distL="114300" distR="114300" simplePos="0" relativeHeight="251665408" behindDoc="1" locked="0" layoutInCell="1" allowOverlap="1" wp14:anchorId="12CDBCC8" wp14:editId="5A3BFE7C">
+              <wp:anchor distT="0" distB="0" distL="114300" distR="114300" simplePos="0" relativeHeight="251665408" behindDoc="1" locked="0" layoutInCell="1" allowOverlap="1" wp14:anchorId="12CDBCC8" wp14:editId="0C8065DA">
                 <wp:simplePos x="0" y="0"/>
                 <wp:positionH relativeFrom="margin">
                   <wp:posOffset>-94615</wp:posOffset>
                 </wp:positionH>
                 <wp:positionV relativeFrom="paragraph">
-                  <wp:posOffset>143746</wp:posOffset>
+                  <wp:posOffset>75008</wp:posOffset>
                 </wp:positionV>
                 <wp:extent cx="7012940" cy="192405"/>
                 <wp:effectExtent l="0" t="0" r="16510" b="17145"/>
@@ -7518,7 +7335,7 @@
           </mc:Choice>
           <mc:Fallback>
             <w:pict>
-              <v:roundrect w14:anchorId="6694DFA7" id="Rectangle: Rounded Corners 8" o:spid="_x0000_s1026" style="position:absolute;margin-left:-7.45pt;margin-top:11.3pt;width:552.2pt;height:15.15pt;z-index:-251651072;visibility:visible;mso-wrap-style:square;mso-width-percent:0;mso-height-percent:0;mso-wrap-distance-left:9pt;mso-wrap-distance-top:0;mso-wrap-distance-right:9pt;mso-wrap-distance-bottom:0;mso-position-horizontal:absolute;mso-position-horizontal-relative:margin;mso-position-vertical:absolute;mso-position-vertical-relative:text;mso-width-percent:0;mso-height-percent:0;mso-width-relative:margin;mso-height-relative:margin;v-text-anchor:middle" arcsize="10923f" o:gfxdata="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" fillcolor="#d8d8d8 [2732]" strokecolor="black [3213]" strokeweight="1pt">
+              <v:roundrect w14:anchorId="688881BE" id="Rectangle: Rounded Corners 8" o:spid="_x0000_s1026" style="position:absolute;margin-left:-7.45pt;margin-top:5.9pt;width:552.2pt;height:15.15pt;z-index:-251651072;visibility:visible;mso-wrap-style:square;mso-width-percent:0;mso-height-percent:0;mso-wrap-distance-left:9pt;mso-wrap-distance-top:0;mso-wrap-distance-right:9pt;mso-wrap-distance-bottom:0;mso-position-horizontal:absolute;mso-position-horizontal-relative:margin;mso-position-vertical:absolute;mso-position-vertical-relative:text;mso-width-percent:0;mso-height-percent:0;mso-width-relative:margin;mso-height-relative:margin;v-text-anchor:middle" arcsize="10923f" o:gfxdata="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" fillcolor="#d8d8d8 [2732]" strokecolor="black [3213]" strokeweight="1pt">
                 <v:stroke joinstyle="miter"/>
                 <w10:wrap anchorx="margin"/>
               </v:roundrect>
@@ -7535,40 +7352,7 @@
           <w:sz w:val="24"/>
           <w:szCs w:val="24"/>
         </w:rPr>
-        <w:t>/</w:t>
-      </w:r>
-      <w:r>
-        <w:rPr>
-          <w:rFonts w:ascii="Consolas" w:hAnsi="Consolas"/>
-          <w:b/>
-          <w:bCs/>
-          <w:color w:val="3A7C22" w:themeColor="accent6" w:themeShade="BF"/>
-          <w:sz w:val="24"/>
-          <w:szCs w:val="24"/>
-        </w:rPr>
-        <w:t>*</w:t>
-      </w:r>
-      <w:r>
-        <w:rPr>
-          <w:rFonts w:ascii="Consolas" w:hAnsi="Consolas"/>
-          <w:b/>
-          <w:bCs/>
-          <w:color w:val="3A7C22" w:themeColor="accent6" w:themeShade="BF"/>
-          <w:sz w:val="24"/>
-          <w:szCs w:val="24"/>
-        </w:rPr>
-        <w:t xml:space="preserve"> </w:t>
-      </w:r>
-      <w:r>
-        <w:rPr>
-          <w:rFonts w:ascii="Consolas" w:hAnsi="Consolas"/>
-          <w:b/>
-          <w:bCs/>
-          <w:color w:val="3A7C22" w:themeColor="accent6" w:themeShade="BF"/>
-          <w:sz w:val="24"/>
-          <w:szCs w:val="24"/>
-        </w:rPr>
-        <w:t>Awards *</w:t>
+        <w:t>/* Awards *</w:t>
       </w:r>
       <w:r>
         <w:rPr>
@@ -7729,6 +7513,7 @@
         </w:rPr>
         <w:t xml:space="preserve">Nominated by </w:t>
       </w:r>
+      <w:proofErr w:type="gramStart"/>
       <w:r>
         <w:rPr>
           <w:rFonts w:ascii="Consolas" w:hAnsi="Consolas"/>
@@ -7745,6 +7530,7 @@
         </w:rPr>
         <w:t>eers</w:t>
       </w:r>
+      <w:proofErr w:type="gramEnd"/>
     </w:p>
     <w:p>
       <w:pPr>
@@ -7830,6 +7616,7 @@
         </w:rPr>
         <w:t xml:space="preserve">the local </w:t>
       </w:r>
+      <w:proofErr w:type="gramStart"/>
       <w:r>
         <w:rPr>
           <w:rFonts w:ascii="Consolas" w:hAnsi="Consolas"/>
@@ -7838,6 +7625,7 @@
         </w:rPr>
         <w:t>site</w:t>
       </w:r>
+      <w:proofErr w:type="gramEnd"/>
     </w:p>
     <w:p>
       <w:pPr>
@@ -7937,15 +7725,7 @@
           <w:sz w:val="18"/>
           <w:szCs w:val="18"/>
         </w:rPr>
-        <w:t>Three</w:t>
-      </w:r>
-      <w:r>
-        <w:rPr>
-          <w:rFonts w:ascii="Consolas" w:hAnsi="Consolas"/>
-          <w:sz w:val="18"/>
-          <w:szCs w:val="18"/>
-        </w:rPr>
-        <w:t xml:space="preserve">-time </w:t>
+        <w:t>Silve</w:t>
       </w:r>
       <w:r>
         <w:rPr>
@@ -7961,31 +7741,31 @@
           <w:sz w:val="18"/>
           <w:szCs w:val="18"/>
         </w:rPr>
+        <w:t xml:space="preserve"> &amp; Gold levels</w:t>
+      </w:r>
+      <w:r>
+        <w:rPr>
+          <w:rFonts w:ascii="Consolas" w:hAnsi="Consolas"/>
+          <w:sz w:val="18"/>
+          <w:szCs w:val="18"/>
+        </w:rPr>
+        <w:t xml:space="preserve"> </w:t>
+      </w:r>
+      <w:r>
+        <w:rPr>
+          <w:rFonts w:ascii="Consolas" w:hAnsi="Consolas"/>
+          <w:sz w:val="18"/>
+          <w:szCs w:val="18"/>
+        </w:rPr>
+        <w:t>r</w:t>
+      </w:r>
+      <w:r>
+        <w:rPr>
+          <w:rFonts w:ascii="Consolas" w:hAnsi="Consolas"/>
+          <w:sz w:val="18"/>
+          <w:szCs w:val="18"/>
+        </w:rPr>
         <w:t>ecipient</w:t>
-      </w:r>
-    </w:p>
-    <w:p>
-      <w:pPr>
-        <w:pStyle w:val="ListParagraph"/>
-        <w:numPr>
-          <w:ilvl w:val="1"/>
-          <w:numId w:val="5"/>
-        </w:numPr>
-        <w:spacing w:after="0"/>
-        <w:ind w:left="360" w:right="25" w:hanging="180"/>
-        <w:rPr>
-          <w:rFonts w:ascii="Consolas" w:hAnsi="Consolas"/>
-          <w:sz w:val="18"/>
-          <w:szCs w:val="18"/>
-        </w:rPr>
-      </w:pPr>
-      <w:r>
-        <w:rPr>
-          <w:rFonts w:ascii="Consolas" w:hAnsi="Consolas"/>
-          <w:sz w:val="18"/>
-          <w:szCs w:val="18"/>
-        </w:rPr>
-        <w:t>Silver &amp; Gold levels</w:t>
       </w:r>
     </w:p>
     <w:p>
@@ -8096,7 +7876,7 @@
 </file>
 
 <file path=word/endnotes.xml><?xml version="1.0" encoding="utf-8"?>
-<w:endnotes xmlns:wpc="http://schemas.microsoft.com/office/word/2010/wordprocessingCanvas" xmlns:cx="http://schemas.microsoft.com/office/drawing/2014/chartex" xmlns:cx1="http://schemas.microsoft.com/office/drawing/2015/9/8/chartex" xmlns:cx2="http://schemas.microsoft.com/office/drawing/2015/10/21/chartex" xmlns:cx3="http://schemas.microsoft.com/office/drawing/2016/5/9/chartex" xmlns:cx4="http://schemas.microsoft.com/office/drawing/2016/5/10/chartex" xmlns:cx5="http://schemas.microsoft.com/office/drawing/2016/5/11/chartex" xmlns:cx6="http://schemas.microsoft.com/office/drawing/2016/5/12/chartex" xmlns:cx7="http://schemas.microsoft.com/office/drawing/2016/5/13/chartex" xmlns:cx8="http://schemas.microsoft.com/office/drawing/2016/5/14/chartex" xmlns:mc="http://schemas.openxmlformats.org/markup-compatibility/2006" xmlns:aink="http://schemas.microsoft.com/office/drawing/2016/ink" xmlns:am3d="http://schemas.microsoft.com/office/drawing/2017/model3d" xmlns:o="urn:schemas-microsoft-com:office:office" xmlns:oel="http://schemas.microsoft.com/office/2019/extlst" xmlns:r="http://schemas.openxmlformats.org/officeDocument/2006/relationships" xmlns:m="http://schemas.openxmlformats.org/officeDocument/2006/math" xmlns:v="urn:schemas-microsoft-com:vml" xmlns:wp14="http://schemas.microsoft.com/office/word/2010/wordprocessingDrawing" xmlns:wp="http://schemas.openxmlformats.org/drawingml/2006/wordprocessingDrawing" xmlns:w10="urn:schemas-microsoft-com:office:word" xmlns:w="http://schemas.openxmlformats.org/wordprocessingml/2006/main" xmlns:w14="http://schemas.microsoft.com/office/word/2010/wordml" xmlns:w15="http://schemas.microsoft.com/office/word/2012/wordml" xmlns:w16cex="http://schemas.microsoft.com/office/word/2018/wordml/cex" xmlns:w16cid="http://schemas.microsoft.com/office/word/2016/wordml/cid" xmlns:w16="http://schemas.microsoft.com/office/word/2018/wordml" xmlns:w16sdtdh="http://schemas.microsoft.com/office/word/2020/wordml/sdtdatahash" xmlns:w16se="http://schemas.microsoft.com/office/word/2015/wordml/symex" xmlns:wpg="http://schemas.microsoft.com/office/word/2010/wordprocessingGroup" xmlns:wpi="http://schemas.microsoft.com/office/word/2010/wordprocessingInk" xmlns:wne="http://schemas.microsoft.com/office/word/2006/wordml" xmlns:wps="http://schemas.microsoft.com/office/word/2010/wordprocessingShape" mc:Ignorable="w14 w15 w16se w16cid w16 w16cex w16sdtdh wp14">
+<w:endnotes xmlns:wpc="http://schemas.microsoft.com/office/word/2010/wordprocessingCanvas" xmlns:cx="http://schemas.microsoft.com/office/drawing/2014/chartex" xmlns:cx1="http://schemas.microsoft.com/office/drawing/2015/9/8/chartex" xmlns:cx2="http://schemas.microsoft.com/office/drawing/2015/10/21/chartex" xmlns:cx3="http://schemas.microsoft.com/office/drawing/2016/5/9/chartex" xmlns:cx4="http://schemas.microsoft.com/office/drawing/2016/5/10/chartex" xmlns:cx5="http://schemas.microsoft.com/office/drawing/2016/5/11/chartex" xmlns:cx6="http://schemas.microsoft.com/office/drawing/2016/5/12/chartex" xmlns:cx7="http://schemas.microsoft.com/office/drawing/2016/5/13/chartex" xmlns:cx8="http://schemas.microsoft.com/office/drawing/2016/5/14/chartex" xmlns:mc="http://schemas.openxmlformats.org/markup-compatibility/2006" xmlns:aink="http://schemas.microsoft.com/office/drawing/2016/ink" xmlns:am3d="http://schemas.microsoft.com/office/drawing/2017/model3d" xmlns:o="urn:schemas-microsoft-com:office:office" xmlns:oel="http://schemas.microsoft.com/office/2019/extlst" xmlns:r="http://schemas.openxmlformats.org/officeDocument/2006/relationships" xmlns:m="http://schemas.openxmlformats.org/officeDocument/2006/math" xmlns:v="urn:schemas-microsoft-com:vml" xmlns:wp14="http://schemas.microsoft.com/office/word/2010/wordprocessingDrawing" xmlns:wp="http://schemas.openxmlformats.org/drawingml/2006/wordprocessingDrawing" xmlns:w10="urn:schemas-microsoft-com:office:word" xmlns:w="http://schemas.openxmlformats.org/wordprocessingml/2006/main" xmlns:w14="http://schemas.microsoft.com/office/word/2010/wordml" xmlns:w15="http://schemas.microsoft.com/office/word/2012/wordml" xmlns:w16cex="http://schemas.microsoft.com/office/word/2018/wordml/cex" xmlns:w16cid="http://schemas.microsoft.com/office/word/2016/wordml/cid" xmlns:w16="http://schemas.microsoft.com/office/word/2018/wordml" xmlns:w16du="http://schemas.microsoft.com/office/word/2023/wordml/word16du" xmlns:w16sdtdh="http://schemas.microsoft.com/office/word/2020/wordml/sdtdatahash" xmlns:w16se="http://schemas.microsoft.com/office/word/2015/wordml/symex" xmlns:wpg="http://schemas.microsoft.com/office/word/2010/wordprocessingGroup" xmlns:wpi="http://schemas.microsoft.com/office/word/2010/wordprocessingInk" xmlns:wne="http://schemas.microsoft.com/office/word/2006/wordml" xmlns:wps="http://schemas.microsoft.com/office/word/2010/wordprocessingShape" mc:Ignorable="w14 w15 w16se w16cid w16 w16cex w16sdtdh w16du wp14">
   <w:endnote w:type="separator" w:id="-1">
     <w:p>
       <w:pPr>
@@ -8128,17 +7908,7 @@
 </file>
 
 <file path=word/footer1.xml><?xml version="1.0" encoding="utf-8"?>
-<w:ftr xmlns:wpc="http://schemas.microsoft.com/office/word/2010/wordprocessingCanvas" xmlns:cx="http://schemas.microsoft.com/office/drawing/2014/chartex" xmlns:cx1="http://schemas.microsoft.com/office/drawing/2015/9/8/chartex" xmlns:cx2="http://schemas.microsoft.com/office/drawing/2015/10/21/chartex" xmlns:cx3="http://schemas.microsoft.com/office/drawing/2016/5/9/chartex" xmlns:cx4="http://schemas.microsoft.com/office/drawing/2016/5/10/chartex" xmlns:cx5="http://schemas.microsoft.com/office/drawing/2016/5/11/chartex" xmlns:cx6="http://schemas.microsoft.com/office/drawing/2016/5/12/chartex" xmlns:cx7="http://schemas.microsoft.com/office/drawing/2016/5/13/chartex" xmlns:cx8="http://schemas.microsoft.com/office/drawing/2016/5/14/chartex" xmlns:mc="http://schemas.openxmlformats.org/markup-compatibility/2006" xmlns:aink="http://schemas.microsoft.com/office/drawing/2016/ink" xmlns:am3d="http://schemas.microsoft.com/office/drawing/2017/model3d" xmlns:o="urn:schemas-microsoft-com:office:office" xmlns:oel="http://schemas.microsoft.com/office/2019/extlst" xmlns:r="http://schemas.openxmlformats.org/officeDocument/2006/relationships" xmlns:m="http://schemas.openxmlformats.org/officeDocument/2006/math" xmlns:v="urn:schemas-microsoft-com:vml" xmlns:wp14="http://schemas.microsoft.com/office/word/2010/wordprocessingDrawing" xmlns:wp="http://schemas.openxmlformats.org/drawingml/2006/wordprocessingDrawing" xmlns:w10="urn:schemas-microsoft-com:office:word" xmlns:w="http://schemas.openxmlformats.org/wordprocessingml/2006/main" xmlns:w14="http://schemas.microsoft.com/office/word/2010/wordml" xmlns:w15="http://schemas.microsoft.com/office/word/2012/wordml" xmlns:w16cex="http://schemas.microsoft.com/office/word/2018/wordml/cex" xmlns:w16cid="http://schemas.microsoft.com/office/word/2016/wordml/cid" xmlns:w16="http://schemas.microsoft.com/office/word/2018/wordml" xmlns:w16sdtdh="http://schemas.microsoft.com/office/word/2020/wordml/sdtdatahash" xmlns:w16se="http://schemas.microsoft.com/office/word/2015/wordml/symex" xmlns:wpg="http://schemas.microsoft.com/office/word/2010/wordprocessingGroup" xmlns:wpi="http://schemas.microsoft.com/office/word/2010/wordprocessingInk" xmlns:wne="http://schemas.microsoft.com/office/word/2006/wordml" xmlns:wps="http://schemas.microsoft.com/office/word/2010/wordprocessingShape" mc:Ignorable="w14 w15 w16se w16cid w16 w16cex w16sdtdh wp14">
-  <w:p>
-    <w:pPr>
-      <w:pStyle w:val="Footer"/>
-    </w:pPr>
-  </w:p>
-</w:ftr>
-</file>
-
-<file path=word/footer2.xml><?xml version="1.0" encoding="utf-8"?>
-<w:ftr xmlns:wpc="http://schemas.microsoft.com/office/word/2010/wordprocessingCanvas" xmlns:cx="http://schemas.microsoft.com/office/drawing/2014/chartex" xmlns:cx1="http://schemas.microsoft.com/office/drawing/2015/9/8/chartex" xmlns:cx2="http://schemas.microsoft.com/office/drawing/2015/10/21/chartex" xmlns:cx3="http://schemas.microsoft.com/office/drawing/2016/5/9/chartex" xmlns:cx4="http://schemas.microsoft.com/office/drawing/2016/5/10/chartex" xmlns:cx5="http://schemas.microsoft.com/office/drawing/2016/5/11/chartex" xmlns:cx6="http://schemas.microsoft.com/office/drawing/2016/5/12/chartex" xmlns:cx7="http://schemas.microsoft.com/office/drawing/2016/5/13/chartex" xmlns:cx8="http://schemas.microsoft.com/office/drawing/2016/5/14/chartex" xmlns:mc="http://schemas.openxmlformats.org/markup-compatibility/2006" xmlns:aink="http://schemas.microsoft.com/office/drawing/2016/ink" xmlns:am3d="http://schemas.microsoft.com/office/drawing/2017/model3d" xmlns:o="urn:schemas-microsoft-com:office:office" xmlns:oel="http://schemas.microsoft.com/office/2019/extlst" xmlns:r="http://schemas.openxmlformats.org/officeDocument/2006/relationships" xmlns:m="http://schemas.openxmlformats.org/officeDocument/2006/math" xmlns:v="urn:schemas-microsoft-com:vml" xmlns:wp14="http://schemas.microsoft.com/office/word/2010/wordprocessingDrawing" xmlns:wp="http://schemas.openxmlformats.org/drawingml/2006/wordprocessingDrawing" xmlns:w10="urn:schemas-microsoft-com:office:word" xmlns:w="http://schemas.openxmlformats.org/wordprocessingml/2006/main" xmlns:w14="http://schemas.microsoft.com/office/word/2010/wordml" xmlns:w15="http://schemas.microsoft.com/office/word/2012/wordml" xmlns:w16cex="http://schemas.microsoft.com/office/word/2018/wordml/cex" xmlns:w16cid="http://schemas.microsoft.com/office/word/2016/wordml/cid" xmlns:w16="http://schemas.microsoft.com/office/word/2018/wordml" xmlns:w16sdtdh="http://schemas.microsoft.com/office/word/2020/wordml/sdtdatahash" xmlns:w16se="http://schemas.microsoft.com/office/word/2015/wordml/symex" xmlns:wpg="http://schemas.microsoft.com/office/word/2010/wordprocessingGroup" xmlns:wpi="http://schemas.microsoft.com/office/word/2010/wordprocessingInk" xmlns:wne="http://schemas.microsoft.com/office/word/2006/wordml" xmlns:wps="http://schemas.microsoft.com/office/word/2010/wordprocessingShape" mc:Ignorable="w14 w15 w16se w16cid w16 w16cex w16sdtdh wp14">
+<w:ftr xmlns:wpc="http://schemas.microsoft.com/office/word/2010/wordprocessingCanvas" xmlns:cx="http://schemas.microsoft.com/office/drawing/2014/chartex" xmlns:cx1="http://schemas.microsoft.com/office/drawing/2015/9/8/chartex" xmlns:cx2="http://schemas.microsoft.com/office/drawing/2015/10/21/chartex" xmlns:cx3="http://schemas.microsoft.com/office/drawing/2016/5/9/chartex" xmlns:cx4="http://schemas.microsoft.com/office/drawing/2016/5/10/chartex" xmlns:cx5="http://schemas.microsoft.com/office/drawing/2016/5/11/chartex" xmlns:cx6="http://schemas.microsoft.com/office/drawing/2016/5/12/chartex" xmlns:cx7="http://schemas.microsoft.com/office/drawing/2016/5/13/chartex" xmlns:cx8="http://schemas.microsoft.com/office/drawing/2016/5/14/chartex" xmlns:mc="http://schemas.openxmlformats.org/markup-compatibility/2006" xmlns:aink="http://schemas.microsoft.com/office/drawing/2016/ink" xmlns:am3d="http://schemas.microsoft.com/office/drawing/2017/model3d" xmlns:o="urn:schemas-microsoft-com:office:office" xmlns:oel="http://schemas.microsoft.com/office/2019/extlst" xmlns:r="http://schemas.openxmlformats.org/officeDocument/2006/relationships" xmlns:m="http://schemas.openxmlformats.org/officeDocument/2006/math" xmlns:v="urn:schemas-microsoft-com:vml" xmlns:wp14="http://schemas.microsoft.com/office/word/2010/wordprocessingDrawing" xmlns:wp="http://schemas.openxmlformats.org/drawingml/2006/wordprocessingDrawing" xmlns:w10="urn:schemas-microsoft-com:office:word" xmlns:w="http://schemas.openxmlformats.org/wordprocessingml/2006/main" xmlns:w14="http://schemas.microsoft.com/office/word/2010/wordml" xmlns:w15="http://schemas.microsoft.com/office/word/2012/wordml" xmlns:w16cex="http://schemas.microsoft.com/office/word/2018/wordml/cex" xmlns:w16cid="http://schemas.microsoft.com/office/word/2016/wordml/cid" xmlns:w16="http://schemas.microsoft.com/office/word/2018/wordml" xmlns:w16du="http://schemas.microsoft.com/office/word/2023/wordml/word16du" xmlns:w16sdtdh="http://schemas.microsoft.com/office/word/2020/wordml/sdtdatahash" xmlns:w16se="http://schemas.microsoft.com/office/word/2015/wordml/symex" xmlns:wpg="http://schemas.microsoft.com/office/word/2010/wordprocessingGroup" xmlns:wpi="http://schemas.microsoft.com/office/word/2010/wordprocessingInk" xmlns:wne="http://schemas.microsoft.com/office/word/2006/wordml" xmlns:wps="http://schemas.microsoft.com/office/word/2010/wordprocessingShape" mc:Ignorable="w14 w15 w16se w16cid w16 w16cex w16sdtdh w16du wp14">
   <w:p>
     <w:pPr>
       <w:pStyle w:val="Footer"/>
@@ -8161,14 +7931,6 @@
       <w:tab/>
     </w:r>
     <w:r>
-      <w:rPr>
-        <w:rFonts w:ascii="Consolas" w:hAnsi="Consolas"/>
-        <w:sz w:val="18"/>
-        <w:szCs w:val="18"/>
-      </w:rPr>
-      <w:t>Continued…</w:t>
-    </w:r>
-    <w:r>
       <w:tab/>
     </w:r>
     <w:r>
@@ -8178,7 +7940,7 @@
         <w:sz w:val="18"/>
         <w:szCs w:val="18"/>
       </w:rPr>
-      <w:t>v24.4.</w:t>
+      <w:t>v24.</w:t>
     </w:r>
     <w:r>
       <w:rPr>
@@ -8187,7 +7949,7 @@
         <w:sz w:val="18"/>
         <w:szCs w:val="18"/>
       </w:rPr>
-      <w:t>2</w:t>
+      <w:t>5</w:t>
     </w:r>
     <w:r>
       <w:rPr>
@@ -8196,24 +7958,23 @@
         <w:sz w:val="18"/>
         <w:szCs w:val="18"/>
       </w:rPr>
-      <w:t>9</w:t>
+      <w:t>.</w:t>
+    </w:r>
+    <w:r>
+      <w:rPr>
+        <w:rFonts w:ascii="Consolas" w:hAnsi="Consolas"/>
+        <w:vanish/>
+        <w:sz w:val="18"/>
+        <w:szCs w:val="18"/>
+      </w:rPr>
+      <w:t>13</w:t>
     </w:r>
   </w:p>
 </w:ftr>
 </file>
 
-<file path=word/footer3.xml><?xml version="1.0" encoding="utf-8"?>
-<w:ftr xmlns:wpc="http://schemas.microsoft.com/office/word/2010/wordprocessingCanvas" xmlns:cx="http://schemas.microsoft.com/office/drawing/2014/chartex" xmlns:cx1="http://schemas.microsoft.com/office/drawing/2015/9/8/chartex" xmlns:cx2="http://schemas.microsoft.com/office/drawing/2015/10/21/chartex" xmlns:cx3="http://schemas.microsoft.com/office/drawing/2016/5/9/chartex" xmlns:cx4="http://schemas.microsoft.com/office/drawing/2016/5/10/chartex" xmlns:cx5="http://schemas.microsoft.com/office/drawing/2016/5/11/chartex" xmlns:cx6="http://schemas.microsoft.com/office/drawing/2016/5/12/chartex" xmlns:cx7="http://schemas.microsoft.com/office/drawing/2016/5/13/chartex" xmlns:cx8="http://schemas.microsoft.com/office/drawing/2016/5/14/chartex" xmlns:mc="http://schemas.openxmlformats.org/markup-compatibility/2006" xmlns:aink="http://schemas.microsoft.com/office/drawing/2016/ink" xmlns:am3d="http://schemas.microsoft.com/office/drawing/2017/model3d" xmlns:o="urn:schemas-microsoft-com:office:office" xmlns:oel="http://schemas.microsoft.com/office/2019/extlst" xmlns:r="http://schemas.openxmlformats.org/officeDocument/2006/relationships" xmlns:m="http://schemas.openxmlformats.org/officeDocument/2006/math" xmlns:v="urn:schemas-microsoft-com:vml" xmlns:wp14="http://schemas.microsoft.com/office/word/2010/wordprocessingDrawing" xmlns:wp="http://schemas.openxmlformats.org/drawingml/2006/wordprocessingDrawing" xmlns:w10="urn:schemas-microsoft-com:office:word" xmlns:w="http://schemas.openxmlformats.org/wordprocessingml/2006/main" xmlns:w14="http://schemas.microsoft.com/office/word/2010/wordml" xmlns:w15="http://schemas.microsoft.com/office/word/2012/wordml" xmlns:w16cex="http://schemas.microsoft.com/office/word/2018/wordml/cex" xmlns:w16cid="http://schemas.microsoft.com/office/word/2016/wordml/cid" xmlns:w16="http://schemas.microsoft.com/office/word/2018/wordml" xmlns:w16sdtdh="http://schemas.microsoft.com/office/word/2020/wordml/sdtdatahash" xmlns:w16se="http://schemas.microsoft.com/office/word/2015/wordml/symex" xmlns:wpg="http://schemas.microsoft.com/office/word/2010/wordprocessingGroup" xmlns:wpi="http://schemas.microsoft.com/office/word/2010/wordprocessingInk" xmlns:wne="http://schemas.microsoft.com/office/word/2006/wordml" xmlns:wps="http://schemas.microsoft.com/office/word/2010/wordprocessingShape" mc:Ignorable="w14 w15 w16se w16cid w16 w16cex w16sdtdh wp14">
-  <w:p>
-    <w:pPr>
-      <w:pStyle w:val="Footer"/>
-    </w:pPr>
-  </w:p>
-</w:ftr>
-</file>
-
-<file path=word/footer4.xml><?xml version="1.0" encoding="utf-8"?>
-<w:ftr xmlns:wpc="http://schemas.microsoft.com/office/word/2010/wordprocessingCanvas" xmlns:cx="http://schemas.microsoft.com/office/drawing/2014/chartex" xmlns:cx1="http://schemas.microsoft.com/office/drawing/2015/9/8/chartex" xmlns:cx2="http://schemas.microsoft.com/office/drawing/2015/10/21/chartex" xmlns:cx3="http://schemas.microsoft.com/office/drawing/2016/5/9/chartex" xmlns:cx4="http://schemas.microsoft.com/office/drawing/2016/5/10/chartex" xmlns:cx5="http://schemas.microsoft.com/office/drawing/2016/5/11/chartex" xmlns:cx6="http://schemas.microsoft.com/office/drawing/2016/5/12/chartex" xmlns:cx7="http://schemas.microsoft.com/office/drawing/2016/5/13/chartex" xmlns:cx8="http://schemas.microsoft.com/office/drawing/2016/5/14/chartex" xmlns:mc="http://schemas.openxmlformats.org/markup-compatibility/2006" xmlns:aink="http://schemas.microsoft.com/office/drawing/2016/ink" xmlns:am3d="http://schemas.microsoft.com/office/drawing/2017/model3d" xmlns:o="urn:schemas-microsoft-com:office:office" xmlns:oel="http://schemas.microsoft.com/office/2019/extlst" xmlns:r="http://schemas.openxmlformats.org/officeDocument/2006/relationships" xmlns:m="http://schemas.openxmlformats.org/officeDocument/2006/math" xmlns:v="urn:schemas-microsoft-com:vml" xmlns:wp14="http://schemas.microsoft.com/office/word/2010/wordprocessingDrawing" xmlns:wp="http://schemas.openxmlformats.org/drawingml/2006/wordprocessingDrawing" xmlns:w10="urn:schemas-microsoft-com:office:word" xmlns:w="http://schemas.openxmlformats.org/wordprocessingml/2006/main" xmlns:w14="http://schemas.microsoft.com/office/word/2010/wordml" xmlns:w15="http://schemas.microsoft.com/office/word/2012/wordml" xmlns:w16cex="http://schemas.microsoft.com/office/word/2018/wordml/cex" xmlns:w16cid="http://schemas.microsoft.com/office/word/2016/wordml/cid" xmlns:w16="http://schemas.microsoft.com/office/word/2018/wordml" xmlns:w16sdtdh="http://schemas.microsoft.com/office/word/2020/wordml/sdtdatahash" xmlns:w16se="http://schemas.microsoft.com/office/word/2015/wordml/symex" xmlns:wpg="http://schemas.microsoft.com/office/word/2010/wordprocessingGroup" xmlns:wpi="http://schemas.microsoft.com/office/word/2010/wordprocessingInk" xmlns:wne="http://schemas.microsoft.com/office/word/2006/wordml" xmlns:wps="http://schemas.microsoft.com/office/word/2010/wordprocessingShape" mc:Ignorable="w14 w15 w16se w16cid w16 w16cex w16sdtdh wp14">
+<file path=word/footer2.xml><?xml version="1.0" encoding="utf-8"?>
+<w:ftr xmlns:wpc="http://schemas.microsoft.com/office/word/2010/wordprocessingCanvas" xmlns:cx="http://schemas.microsoft.com/office/drawing/2014/chartex" xmlns:cx1="http://schemas.microsoft.com/office/drawing/2015/9/8/chartex" xmlns:cx2="http://schemas.microsoft.com/office/drawing/2015/10/21/chartex" xmlns:cx3="http://schemas.microsoft.com/office/drawing/2016/5/9/chartex" xmlns:cx4="http://schemas.microsoft.com/office/drawing/2016/5/10/chartex" xmlns:cx5="http://schemas.microsoft.com/office/drawing/2016/5/11/chartex" xmlns:cx6="http://schemas.microsoft.com/office/drawing/2016/5/12/chartex" xmlns:cx7="http://schemas.microsoft.com/office/drawing/2016/5/13/chartex" xmlns:cx8="http://schemas.microsoft.com/office/drawing/2016/5/14/chartex" xmlns:mc="http://schemas.openxmlformats.org/markup-compatibility/2006" xmlns:aink="http://schemas.microsoft.com/office/drawing/2016/ink" xmlns:am3d="http://schemas.microsoft.com/office/drawing/2017/model3d" xmlns:o="urn:schemas-microsoft-com:office:office" xmlns:oel="http://schemas.microsoft.com/office/2019/extlst" xmlns:r="http://schemas.openxmlformats.org/officeDocument/2006/relationships" xmlns:m="http://schemas.openxmlformats.org/officeDocument/2006/math" xmlns:v="urn:schemas-microsoft-com:vml" xmlns:wp14="http://schemas.microsoft.com/office/word/2010/wordprocessingDrawing" xmlns:wp="http://schemas.openxmlformats.org/drawingml/2006/wordprocessingDrawing" xmlns:w10="urn:schemas-microsoft-com:office:word" xmlns:w="http://schemas.openxmlformats.org/wordprocessingml/2006/main" xmlns:w14="http://schemas.microsoft.com/office/word/2010/wordml" xmlns:w15="http://schemas.microsoft.com/office/word/2012/wordml" xmlns:w16cex="http://schemas.microsoft.com/office/word/2018/wordml/cex" xmlns:w16cid="http://schemas.microsoft.com/office/word/2016/wordml/cid" xmlns:w16="http://schemas.microsoft.com/office/word/2018/wordml" xmlns:w16du="http://schemas.microsoft.com/office/word/2023/wordml/word16du" xmlns:w16sdtdh="http://schemas.microsoft.com/office/word/2020/wordml/sdtdatahash" xmlns:w16se="http://schemas.microsoft.com/office/word/2015/wordml/symex" xmlns:wpg="http://schemas.microsoft.com/office/word/2010/wordprocessingGroup" xmlns:wpi="http://schemas.microsoft.com/office/word/2010/wordprocessingInk" xmlns:wne="http://schemas.microsoft.com/office/word/2006/wordml" xmlns:wps="http://schemas.microsoft.com/office/word/2010/wordprocessingShape" mc:Ignorable="w14 w15 w16se w16cid w16 w16cex w16sdtdh w16du wp14">
   <w:p>
     <w:pPr>
       <w:pStyle w:val="Footer"/>
@@ -8236,8 +7997,8 @@
 </w:ftr>
 </file>
 
-<file path=word/footer5.xml><?xml version="1.0" encoding="utf-8"?>
-<w:ftr xmlns:wpc="http://schemas.microsoft.com/office/word/2010/wordprocessingCanvas" xmlns:cx="http://schemas.microsoft.com/office/drawing/2014/chartex" xmlns:cx1="http://schemas.microsoft.com/office/drawing/2015/9/8/chartex" xmlns:cx2="http://schemas.microsoft.com/office/drawing/2015/10/21/chartex" xmlns:cx3="http://schemas.microsoft.com/office/drawing/2016/5/9/chartex" xmlns:cx4="http://schemas.microsoft.com/office/drawing/2016/5/10/chartex" xmlns:cx5="http://schemas.microsoft.com/office/drawing/2016/5/11/chartex" xmlns:cx6="http://schemas.microsoft.com/office/drawing/2016/5/12/chartex" xmlns:cx7="http://schemas.microsoft.com/office/drawing/2016/5/13/chartex" xmlns:cx8="http://schemas.microsoft.com/office/drawing/2016/5/14/chartex" xmlns:mc="http://schemas.openxmlformats.org/markup-compatibility/2006" xmlns:aink="http://schemas.microsoft.com/office/drawing/2016/ink" xmlns:am3d="http://schemas.microsoft.com/office/drawing/2017/model3d" xmlns:o="urn:schemas-microsoft-com:office:office" xmlns:oel="http://schemas.microsoft.com/office/2019/extlst" xmlns:r="http://schemas.openxmlformats.org/officeDocument/2006/relationships" xmlns:m="http://schemas.openxmlformats.org/officeDocument/2006/math" xmlns:v="urn:schemas-microsoft-com:vml" xmlns:wp14="http://schemas.microsoft.com/office/word/2010/wordprocessingDrawing" xmlns:wp="http://schemas.openxmlformats.org/drawingml/2006/wordprocessingDrawing" xmlns:w10="urn:schemas-microsoft-com:office:word" xmlns:w="http://schemas.openxmlformats.org/wordprocessingml/2006/main" xmlns:w14="http://schemas.microsoft.com/office/word/2010/wordml" xmlns:w15="http://schemas.microsoft.com/office/word/2012/wordml" xmlns:w16cex="http://schemas.microsoft.com/office/word/2018/wordml/cex" xmlns:w16cid="http://schemas.microsoft.com/office/word/2016/wordml/cid" xmlns:w16="http://schemas.microsoft.com/office/word/2018/wordml" xmlns:w16sdtdh="http://schemas.microsoft.com/office/word/2020/wordml/sdtdatahash" xmlns:w16se="http://schemas.microsoft.com/office/word/2015/wordml/symex" xmlns:wpg="http://schemas.microsoft.com/office/word/2010/wordprocessingGroup" xmlns:wpi="http://schemas.microsoft.com/office/word/2010/wordprocessingInk" xmlns:wne="http://schemas.microsoft.com/office/word/2006/wordml" xmlns:wps="http://schemas.microsoft.com/office/word/2010/wordprocessingShape" mc:Ignorable="w14 w15 w16se w16cid w16 w16cex w16sdtdh wp14">
+<file path=word/footer3.xml><?xml version="1.0" encoding="utf-8"?>
+<w:ftr xmlns:wpc="http://schemas.microsoft.com/office/word/2010/wordprocessingCanvas" xmlns:cx="http://schemas.microsoft.com/office/drawing/2014/chartex" xmlns:cx1="http://schemas.microsoft.com/office/drawing/2015/9/8/chartex" xmlns:cx2="http://schemas.microsoft.com/office/drawing/2015/10/21/chartex" xmlns:cx3="http://schemas.microsoft.com/office/drawing/2016/5/9/chartex" xmlns:cx4="http://schemas.microsoft.com/office/drawing/2016/5/10/chartex" xmlns:cx5="http://schemas.microsoft.com/office/drawing/2016/5/11/chartex" xmlns:cx6="http://schemas.microsoft.com/office/drawing/2016/5/12/chartex" xmlns:cx7="http://schemas.microsoft.com/office/drawing/2016/5/13/chartex" xmlns:cx8="http://schemas.microsoft.com/office/drawing/2016/5/14/chartex" xmlns:mc="http://schemas.openxmlformats.org/markup-compatibility/2006" xmlns:aink="http://schemas.microsoft.com/office/drawing/2016/ink" xmlns:am3d="http://schemas.microsoft.com/office/drawing/2017/model3d" xmlns:o="urn:schemas-microsoft-com:office:office" xmlns:oel="http://schemas.microsoft.com/office/2019/extlst" xmlns:r="http://schemas.openxmlformats.org/officeDocument/2006/relationships" xmlns:m="http://schemas.openxmlformats.org/officeDocument/2006/math" xmlns:v="urn:schemas-microsoft-com:vml" xmlns:wp14="http://schemas.microsoft.com/office/word/2010/wordprocessingDrawing" xmlns:wp="http://schemas.openxmlformats.org/drawingml/2006/wordprocessingDrawing" xmlns:w10="urn:schemas-microsoft-com:office:word" xmlns:w="http://schemas.openxmlformats.org/wordprocessingml/2006/main" xmlns:w14="http://schemas.microsoft.com/office/word/2010/wordml" xmlns:w15="http://schemas.microsoft.com/office/word/2012/wordml" xmlns:w16cex="http://schemas.microsoft.com/office/word/2018/wordml/cex" xmlns:w16cid="http://schemas.microsoft.com/office/word/2016/wordml/cid" xmlns:w16="http://schemas.microsoft.com/office/word/2018/wordml" xmlns:w16du="http://schemas.microsoft.com/office/word/2023/wordml/word16du" xmlns:w16sdtdh="http://schemas.microsoft.com/office/word/2020/wordml/sdtdatahash" xmlns:w16se="http://schemas.microsoft.com/office/word/2015/wordml/symex" xmlns:wpg="http://schemas.microsoft.com/office/word/2010/wordprocessingGroup" xmlns:wpi="http://schemas.microsoft.com/office/word/2010/wordprocessingInk" xmlns:wne="http://schemas.microsoft.com/office/word/2006/wordml" xmlns:wps="http://schemas.microsoft.com/office/word/2010/wordprocessingShape" mc:Ignorable="w14 w15 w16se w16cid w16 w16cex w16sdtdh w16du wp14">
   <w:p>
     <w:pPr>
       <w:pStyle w:val="Footer"/>
@@ -8260,8 +8021,24 @@
 </w:ftr>
 </file>
 
-<file path=word/footer6.xml><?xml version="1.0" encoding="utf-8"?>
-<w:ftr xmlns:wpc="http://schemas.microsoft.com/office/word/2010/wordprocessingCanvas" xmlns:cx="http://schemas.microsoft.com/office/drawing/2014/chartex" xmlns:cx1="http://schemas.microsoft.com/office/drawing/2015/9/8/chartex" xmlns:cx2="http://schemas.microsoft.com/office/drawing/2015/10/21/chartex" xmlns:cx3="http://schemas.microsoft.com/office/drawing/2016/5/9/chartex" xmlns:cx4="http://schemas.microsoft.com/office/drawing/2016/5/10/chartex" xmlns:cx5="http://schemas.microsoft.com/office/drawing/2016/5/11/chartex" xmlns:cx6="http://schemas.microsoft.com/office/drawing/2016/5/12/chartex" xmlns:cx7="http://schemas.microsoft.com/office/drawing/2016/5/13/chartex" xmlns:cx8="http://schemas.microsoft.com/office/drawing/2016/5/14/chartex" xmlns:mc="http://schemas.openxmlformats.org/markup-compatibility/2006" xmlns:aink="http://schemas.microsoft.com/office/drawing/2016/ink" xmlns:am3d="http://schemas.microsoft.com/office/drawing/2017/model3d" xmlns:o="urn:schemas-microsoft-com:office:office" xmlns:oel="http://schemas.microsoft.com/office/2019/extlst" xmlns:r="http://schemas.openxmlformats.org/officeDocument/2006/relationships" xmlns:m="http://schemas.openxmlformats.org/officeDocument/2006/math" xmlns:v="urn:schemas-microsoft-com:vml" xmlns:wp14="http://schemas.microsoft.com/office/word/2010/wordprocessingDrawing" xmlns:wp="http://schemas.openxmlformats.org/drawingml/2006/wordprocessingDrawing" xmlns:w10="urn:schemas-microsoft-com:office:word" xmlns:w="http://schemas.openxmlformats.org/wordprocessingml/2006/main" xmlns:w14="http://schemas.microsoft.com/office/word/2010/wordml" xmlns:w15="http://schemas.microsoft.com/office/word/2012/wordml" xmlns:w16cex="http://schemas.microsoft.com/office/word/2018/wordml/cex" xmlns:w16cid="http://schemas.microsoft.com/office/word/2016/wordml/cid" xmlns:w16="http://schemas.microsoft.com/office/word/2018/wordml" xmlns:w16sdtdh="http://schemas.microsoft.com/office/word/2020/wordml/sdtdatahash" xmlns:w16se="http://schemas.microsoft.com/office/word/2015/wordml/symex" xmlns:wpg="http://schemas.microsoft.com/office/word/2010/wordprocessingGroup" xmlns:wpi="http://schemas.microsoft.com/office/word/2010/wordprocessingInk" xmlns:wne="http://schemas.microsoft.com/office/word/2006/wordml" xmlns:wps="http://schemas.microsoft.com/office/word/2010/wordprocessingShape" mc:Ignorable="w14 w15 w16se w16cid w16 w16cex w16sdtdh wp14">
+<file path=word/footer4.xml><?xml version="1.0" encoding="utf-8"?>
+<w:ftr xmlns:wpc="http://schemas.microsoft.com/office/word/2010/wordprocessingCanvas" xmlns:cx="http://schemas.microsoft.com/office/drawing/2014/chartex" xmlns:cx1="http://schemas.microsoft.com/office/drawing/2015/9/8/chartex" xmlns:cx2="http://schemas.microsoft.com/office/drawing/2015/10/21/chartex" xmlns:cx3="http://schemas.microsoft.com/office/drawing/2016/5/9/chartex" xmlns:cx4="http://schemas.microsoft.com/office/drawing/2016/5/10/chartex" xmlns:cx5="http://schemas.microsoft.com/office/drawing/2016/5/11/chartex" xmlns:cx6="http://schemas.microsoft.com/office/drawing/2016/5/12/chartex" xmlns:cx7="http://schemas.microsoft.com/office/drawing/2016/5/13/chartex" xmlns:cx8="http://schemas.microsoft.com/office/drawing/2016/5/14/chartex" xmlns:mc="http://schemas.openxmlformats.org/markup-compatibility/2006" xmlns:aink="http://schemas.microsoft.com/office/drawing/2016/ink" xmlns:am3d="http://schemas.microsoft.com/office/drawing/2017/model3d" xmlns:o="urn:schemas-microsoft-com:office:office" xmlns:oel="http://schemas.microsoft.com/office/2019/extlst" xmlns:r="http://schemas.openxmlformats.org/officeDocument/2006/relationships" xmlns:m="http://schemas.openxmlformats.org/officeDocument/2006/math" xmlns:v="urn:schemas-microsoft-com:vml" xmlns:wp14="http://schemas.microsoft.com/office/word/2010/wordprocessingDrawing" xmlns:wp="http://schemas.openxmlformats.org/drawingml/2006/wordprocessingDrawing" xmlns:w10="urn:schemas-microsoft-com:office:word" xmlns:w="http://schemas.openxmlformats.org/wordprocessingml/2006/main" xmlns:w14="http://schemas.microsoft.com/office/word/2010/wordml" xmlns:w15="http://schemas.microsoft.com/office/word/2012/wordml" xmlns:w16cex="http://schemas.microsoft.com/office/word/2018/wordml/cex" xmlns:w16cid="http://schemas.microsoft.com/office/word/2016/wordml/cid" xmlns:w16="http://schemas.microsoft.com/office/word/2018/wordml" xmlns:w16du="http://schemas.microsoft.com/office/word/2023/wordml/word16du" xmlns:w16sdtdh="http://schemas.microsoft.com/office/word/2020/wordml/sdtdatahash" xmlns:w16se="http://schemas.microsoft.com/office/word/2015/wordml/symex" xmlns:wpg="http://schemas.microsoft.com/office/word/2010/wordprocessingGroup" xmlns:wpi="http://schemas.microsoft.com/office/word/2010/wordprocessingInk" xmlns:wne="http://schemas.microsoft.com/office/word/2006/wordml" xmlns:wps="http://schemas.microsoft.com/office/word/2010/wordprocessingShape" mc:Ignorable="w14 w15 w16se w16cid w16 w16cex w16sdtdh w16du wp14">
+  <w:p>
+    <w:pPr>
+      <w:pStyle w:val="Footer"/>
+      <w:jc w:val="center"/>
+      <w:rPr>
+        <w:rFonts w:ascii="Consolas" w:hAnsi="Consolas"/>
+        <w:sz w:val="18"/>
+        <w:szCs w:val="18"/>
+      </w:rPr>
+    </w:pPr>
+  </w:p>
+</w:ftr>
+</file>
+
+<file path=word/footer5.xml><?xml version="1.0" encoding="utf-8"?>
+<w:ftr xmlns:wpc="http://schemas.microsoft.com/office/word/2010/wordprocessingCanvas" xmlns:cx="http://schemas.microsoft.com/office/drawing/2014/chartex" xmlns:cx1="http://schemas.microsoft.com/office/drawing/2015/9/8/chartex" xmlns:cx2="http://schemas.microsoft.com/office/drawing/2015/10/21/chartex" xmlns:cx3="http://schemas.microsoft.com/office/drawing/2016/5/9/chartex" xmlns:cx4="http://schemas.microsoft.com/office/drawing/2016/5/10/chartex" xmlns:cx5="http://schemas.microsoft.com/office/drawing/2016/5/11/chartex" xmlns:cx6="http://schemas.microsoft.com/office/drawing/2016/5/12/chartex" xmlns:cx7="http://schemas.microsoft.com/office/drawing/2016/5/13/chartex" xmlns:cx8="http://schemas.microsoft.com/office/drawing/2016/5/14/chartex" xmlns:mc="http://schemas.openxmlformats.org/markup-compatibility/2006" xmlns:aink="http://schemas.microsoft.com/office/drawing/2016/ink" xmlns:am3d="http://schemas.microsoft.com/office/drawing/2017/model3d" xmlns:o="urn:schemas-microsoft-com:office:office" xmlns:oel="http://schemas.microsoft.com/office/2019/extlst" xmlns:r="http://schemas.openxmlformats.org/officeDocument/2006/relationships" xmlns:m="http://schemas.openxmlformats.org/officeDocument/2006/math" xmlns:v="urn:schemas-microsoft-com:vml" xmlns:wp14="http://schemas.microsoft.com/office/word/2010/wordprocessingDrawing" xmlns:wp="http://schemas.openxmlformats.org/drawingml/2006/wordprocessingDrawing" xmlns:w10="urn:schemas-microsoft-com:office:word" xmlns:w="http://schemas.openxmlformats.org/wordprocessingml/2006/main" xmlns:w14="http://schemas.microsoft.com/office/word/2010/wordml" xmlns:w15="http://schemas.microsoft.com/office/word/2012/wordml" xmlns:w16cex="http://schemas.microsoft.com/office/word/2018/wordml/cex" xmlns:w16cid="http://schemas.microsoft.com/office/word/2016/wordml/cid" xmlns:w16="http://schemas.microsoft.com/office/word/2018/wordml" xmlns:w16du="http://schemas.microsoft.com/office/word/2023/wordml/word16du" xmlns:w16sdtdh="http://schemas.microsoft.com/office/word/2020/wordml/sdtdatahash" xmlns:w16se="http://schemas.microsoft.com/office/word/2015/wordml/symex" xmlns:wpg="http://schemas.microsoft.com/office/word/2010/wordprocessingGroup" xmlns:wpi="http://schemas.microsoft.com/office/word/2010/wordprocessingInk" xmlns:wne="http://schemas.microsoft.com/office/word/2006/wordml" xmlns:wps="http://schemas.microsoft.com/office/word/2010/wordprocessingShape" mc:Ignorable="w14 w15 w16se w16cid w16 w16cex w16sdtdh w16du wp14">
   <w:p>
     <w:pPr>
       <w:pStyle w:val="Footer"/>
@@ -8271,7 +8048,7 @@
 </file>
 
 <file path=word/footnotes.xml><?xml version="1.0" encoding="utf-8"?>
-<w:footnotes xmlns:wpc="http://schemas.microsoft.com/office/word/2010/wordprocessingCanvas" xmlns:cx="http://schemas.microsoft.com/office/drawing/2014/chartex" xmlns:cx1="http://schemas.microsoft.com/office/drawing/2015/9/8/chartex" xmlns:cx2="http://schemas.microsoft.com/office/drawing/2015/10/21/chartex" xmlns:cx3="http://schemas.microsoft.com/office/drawing/2016/5/9/chartex" xmlns:cx4="http://schemas.microsoft.com/office/drawing/2016/5/10/chartex" xmlns:cx5="http://schemas.microsoft.com/office/drawing/2016/5/11/chartex" xmlns:cx6="http://schemas.microsoft.com/office/drawing/2016/5/12/chartex" xmlns:cx7="http://schemas.microsoft.com/office/drawing/2016/5/13/chartex" xmlns:cx8="http://schemas.microsoft.com/office/drawing/2016/5/14/chartex" xmlns:mc="http://schemas.openxmlformats.org/markup-compatibility/2006" xmlns:aink="http://schemas.microsoft.com/office/drawing/2016/ink" xmlns:am3d="http://schemas.microsoft.com/office/drawing/2017/model3d" xmlns:o="urn:schemas-microsoft-com:office:office" xmlns:oel="http://schemas.microsoft.com/office/2019/extlst" xmlns:r="http://schemas.openxmlformats.org/officeDocument/2006/relationships" xmlns:m="http://schemas.openxmlformats.org/officeDocument/2006/math" xmlns:v="urn:schemas-microsoft-com:vml" xmlns:wp14="http://schemas.microsoft.com/office/word/2010/wordprocessingDrawing" xmlns:wp="http://schemas.openxmlformats.org/drawingml/2006/wordprocessingDrawing" xmlns:w10="urn:schemas-microsoft-com:office:word" xmlns:w="http://schemas.openxmlformats.org/wordprocessingml/2006/main" xmlns:w14="http://schemas.microsoft.com/office/word/2010/wordml" xmlns:w15="http://schemas.microsoft.com/office/word/2012/wordml" xmlns:w16cex="http://schemas.microsoft.com/office/word/2018/wordml/cex" xmlns:w16cid="http://schemas.microsoft.com/office/word/2016/wordml/cid" xmlns:w16="http://schemas.microsoft.com/office/word/2018/wordml" xmlns:w16sdtdh="http://schemas.microsoft.com/office/word/2020/wordml/sdtdatahash" xmlns:w16se="http://schemas.microsoft.com/office/word/2015/wordml/symex" xmlns:wpg="http://schemas.microsoft.com/office/word/2010/wordprocessingGroup" xmlns:wpi="http://schemas.microsoft.com/office/word/2010/wordprocessingInk" xmlns:wne="http://schemas.microsoft.com/office/word/2006/wordml" xmlns:wps="http://schemas.microsoft.com/office/word/2010/wordprocessingShape" mc:Ignorable="w14 w15 w16se w16cid w16 w16cex w16sdtdh wp14">
+<w:footnotes xmlns:wpc="http://schemas.microsoft.com/office/word/2010/wordprocessingCanvas" xmlns:cx="http://schemas.microsoft.com/office/drawing/2014/chartex" xmlns:cx1="http://schemas.microsoft.com/office/drawing/2015/9/8/chartex" xmlns:cx2="http://schemas.microsoft.com/office/drawing/2015/10/21/chartex" xmlns:cx3="http://schemas.microsoft.com/office/drawing/2016/5/9/chartex" xmlns:cx4="http://schemas.microsoft.com/office/drawing/2016/5/10/chartex" xmlns:cx5="http://schemas.microsoft.com/office/drawing/2016/5/11/chartex" xmlns:cx6="http://schemas.microsoft.com/office/drawing/2016/5/12/chartex" xmlns:cx7="http://schemas.microsoft.com/office/drawing/2016/5/13/chartex" xmlns:cx8="http://schemas.microsoft.com/office/drawing/2016/5/14/chartex" xmlns:mc="http://schemas.openxmlformats.org/markup-compatibility/2006" xmlns:aink="http://schemas.microsoft.com/office/drawing/2016/ink" xmlns:am3d="http://schemas.microsoft.com/office/drawing/2017/model3d" xmlns:o="urn:schemas-microsoft-com:office:office" xmlns:oel="http://schemas.microsoft.com/office/2019/extlst" xmlns:r="http://schemas.openxmlformats.org/officeDocument/2006/relationships" xmlns:m="http://schemas.openxmlformats.org/officeDocument/2006/math" xmlns:v="urn:schemas-microsoft-com:vml" xmlns:wp14="http://schemas.microsoft.com/office/word/2010/wordprocessingDrawing" xmlns:wp="http://schemas.openxmlformats.org/drawingml/2006/wordprocessingDrawing" xmlns:w10="urn:schemas-microsoft-com:office:word" xmlns:w="http://schemas.openxmlformats.org/wordprocessingml/2006/main" xmlns:w14="http://schemas.microsoft.com/office/word/2010/wordml" xmlns:w15="http://schemas.microsoft.com/office/word/2012/wordml" xmlns:w16cex="http://schemas.microsoft.com/office/word/2018/wordml/cex" xmlns:w16cid="http://schemas.microsoft.com/office/word/2016/wordml/cid" xmlns:w16="http://schemas.microsoft.com/office/word/2018/wordml" xmlns:w16du="http://schemas.microsoft.com/office/word/2023/wordml/word16du" xmlns:w16sdtdh="http://schemas.microsoft.com/office/word/2020/wordml/sdtdatahash" xmlns:w16se="http://schemas.microsoft.com/office/word/2015/wordml/symex" xmlns:wpg="http://schemas.microsoft.com/office/word/2010/wordprocessingGroup" xmlns:wpi="http://schemas.microsoft.com/office/word/2010/wordprocessingInk" xmlns:wne="http://schemas.microsoft.com/office/word/2006/wordml" xmlns:wps="http://schemas.microsoft.com/office/word/2010/wordprocessingShape" mc:Ignorable="w14 w15 w16se w16cid w16 w16cex w16sdtdh w16du wp14">
   <w:footnote w:type="separator" w:id="-1">
     <w:p>
       <w:pPr>
@@ -8302,38 +8079,8 @@
 </w:footnotes>
 </file>
 
-<file path=word/header1.xml><?xml version="1.0" encoding="utf-8"?>
-<w:hdr xmlns:wpc="http://schemas.microsoft.com/office/word/2010/wordprocessingCanvas" xmlns:cx="http://schemas.microsoft.com/office/drawing/2014/chartex" xmlns:cx1="http://schemas.microsoft.com/office/drawing/2015/9/8/chartex" xmlns:cx2="http://schemas.microsoft.com/office/drawing/2015/10/21/chartex" xmlns:cx3="http://schemas.microsoft.com/office/drawing/2016/5/9/chartex" xmlns:cx4="http://schemas.microsoft.com/office/drawing/2016/5/10/chartex" xmlns:cx5="http://schemas.microsoft.com/office/drawing/2016/5/11/chartex" xmlns:cx6="http://schemas.microsoft.com/office/drawing/2016/5/12/chartex" xmlns:cx7="http://schemas.microsoft.com/office/drawing/2016/5/13/chartex" xmlns:cx8="http://schemas.microsoft.com/office/drawing/2016/5/14/chartex" xmlns:mc="http://schemas.openxmlformats.org/markup-compatibility/2006" xmlns:aink="http://schemas.microsoft.com/office/drawing/2016/ink" xmlns:am3d="http://schemas.microsoft.com/office/drawing/2017/model3d" xmlns:o="urn:schemas-microsoft-com:office:office" xmlns:oel="http://schemas.microsoft.com/office/2019/extlst" xmlns:r="http://schemas.openxmlformats.org/officeDocument/2006/relationships" xmlns:m="http://schemas.openxmlformats.org/officeDocument/2006/math" xmlns:v="urn:schemas-microsoft-com:vml" xmlns:wp14="http://schemas.microsoft.com/office/word/2010/wordprocessingDrawing" xmlns:wp="http://schemas.openxmlformats.org/drawingml/2006/wordprocessingDrawing" xmlns:w10="urn:schemas-microsoft-com:office:word" xmlns:w="http://schemas.openxmlformats.org/wordprocessingml/2006/main" xmlns:w14="http://schemas.microsoft.com/office/word/2010/wordml" xmlns:w15="http://schemas.microsoft.com/office/word/2012/wordml" xmlns:w16cex="http://schemas.microsoft.com/office/word/2018/wordml/cex" xmlns:w16cid="http://schemas.microsoft.com/office/word/2016/wordml/cid" xmlns:w16="http://schemas.microsoft.com/office/word/2018/wordml" xmlns:w16sdtdh="http://schemas.microsoft.com/office/word/2020/wordml/sdtdatahash" xmlns:w16se="http://schemas.microsoft.com/office/word/2015/wordml/symex" xmlns:wpg="http://schemas.microsoft.com/office/word/2010/wordprocessingGroup" xmlns:wpi="http://schemas.microsoft.com/office/word/2010/wordprocessingInk" xmlns:wne="http://schemas.microsoft.com/office/word/2006/wordml" xmlns:wps="http://schemas.microsoft.com/office/word/2010/wordprocessingShape" mc:Ignorable="w14 w15 w16se w16cid w16 w16cex w16sdtdh wp14">
-  <w:p>
-    <w:pPr>
-      <w:pStyle w:val="Header"/>
-    </w:pPr>
-  </w:p>
-</w:hdr>
-</file>
-
-<file path=word/header2.xml><?xml version="1.0" encoding="utf-8"?>
-<w:hdr xmlns:wpc="http://schemas.microsoft.com/office/word/2010/wordprocessingCanvas" xmlns:cx="http://schemas.microsoft.com/office/drawing/2014/chartex" xmlns:cx1="http://schemas.microsoft.com/office/drawing/2015/9/8/chartex" xmlns:cx2="http://schemas.microsoft.com/office/drawing/2015/10/21/chartex" xmlns:cx3="http://schemas.microsoft.com/office/drawing/2016/5/9/chartex" xmlns:cx4="http://schemas.microsoft.com/office/drawing/2016/5/10/chartex" xmlns:cx5="http://schemas.microsoft.com/office/drawing/2016/5/11/chartex" xmlns:cx6="http://schemas.microsoft.com/office/drawing/2016/5/12/chartex" xmlns:cx7="http://schemas.microsoft.com/office/drawing/2016/5/13/chartex" xmlns:cx8="http://schemas.microsoft.com/office/drawing/2016/5/14/chartex" xmlns:mc="http://schemas.openxmlformats.org/markup-compatibility/2006" xmlns:aink="http://schemas.microsoft.com/office/drawing/2016/ink" xmlns:am3d="http://schemas.microsoft.com/office/drawing/2017/model3d" xmlns:o="urn:schemas-microsoft-com:office:office" xmlns:oel="http://schemas.microsoft.com/office/2019/extlst" xmlns:r="http://schemas.openxmlformats.org/officeDocument/2006/relationships" xmlns:m="http://schemas.openxmlformats.org/officeDocument/2006/math" xmlns:v="urn:schemas-microsoft-com:vml" xmlns:wp14="http://schemas.microsoft.com/office/word/2010/wordprocessingDrawing" xmlns:wp="http://schemas.openxmlformats.org/drawingml/2006/wordprocessingDrawing" xmlns:w10="urn:schemas-microsoft-com:office:word" xmlns:w="http://schemas.openxmlformats.org/wordprocessingml/2006/main" xmlns:w14="http://schemas.microsoft.com/office/word/2010/wordml" xmlns:w15="http://schemas.microsoft.com/office/word/2012/wordml" xmlns:w16cex="http://schemas.microsoft.com/office/word/2018/wordml/cex" xmlns:w16cid="http://schemas.microsoft.com/office/word/2016/wordml/cid" xmlns:w16="http://schemas.microsoft.com/office/word/2018/wordml" xmlns:w16sdtdh="http://schemas.microsoft.com/office/word/2020/wordml/sdtdatahash" xmlns:w16se="http://schemas.microsoft.com/office/word/2015/wordml/symex" xmlns:wpg="http://schemas.microsoft.com/office/word/2010/wordprocessingGroup" xmlns:wpi="http://schemas.microsoft.com/office/word/2010/wordprocessingInk" xmlns:wne="http://schemas.microsoft.com/office/word/2006/wordml" xmlns:wps="http://schemas.microsoft.com/office/word/2010/wordprocessingShape" mc:Ignorable="w14 w15 w16se w16cid w16 w16cex w16sdtdh wp14">
-  <w:p>
-    <w:pPr>
-      <w:pStyle w:val="Header"/>
-    </w:pPr>
-  </w:p>
-</w:hdr>
-</file>
-
-<file path=word/header3.xml><?xml version="1.0" encoding="utf-8"?>
-<w:hdr xmlns:wpc="http://schemas.microsoft.com/office/word/2010/wordprocessingCanvas" xmlns:cx="http://schemas.microsoft.com/office/drawing/2014/chartex" xmlns:cx1="http://schemas.microsoft.com/office/drawing/2015/9/8/chartex" xmlns:cx2="http://schemas.microsoft.com/office/drawing/2015/10/21/chartex" xmlns:cx3="http://schemas.microsoft.com/office/drawing/2016/5/9/chartex" xmlns:cx4="http://schemas.microsoft.com/office/drawing/2016/5/10/chartex" xmlns:cx5="http://schemas.microsoft.com/office/drawing/2016/5/11/chartex" xmlns:cx6="http://schemas.microsoft.com/office/drawing/2016/5/12/chartex" xmlns:cx7="http://schemas.microsoft.com/office/drawing/2016/5/13/chartex" xmlns:cx8="http://schemas.microsoft.com/office/drawing/2016/5/14/chartex" xmlns:mc="http://schemas.openxmlformats.org/markup-compatibility/2006" xmlns:aink="http://schemas.microsoft.com/office/drawing/2016/ink" xmlns:am3d="http://schemas.microsoft.com/office/drawing/2017/model3d" xmlns:o="urn:schemas-microsoft-com:office:office" xmlns:oel="http://schemas.microsoft.com/office/2019/extlst" xmlns:r="http://schemas.openxmlformats.org/officeDocument/2006/relationships" xmlns:m="http://schemas.openxmlformats.org/officeDocument/2006/math" xmlns:v="urn:schemas-microsoft-com:vml" xmlns:wp14="http://schemas.microsoft.com/office/word/2010/wordprocessingDrawing" xmlns:wp="http://schemas.openxmlformats.org/drawingml/2006/wordprocessingDrawing" xmlns:w10="urn:schemas-microsoft-com:office:word" xmlns:w="http://schemas.openxmlformats.org/wordprocessingml/2006/main" xmlns:w14="http://schemas.microsoft.com/office/word/2010/wordml" xmlns:w15="http://schemas.microsoft.com/office/word/2012/wordml" xmlns:w16cex="http://schemas.microsoft.com/office/word/2018/wordml/cex" xmlns:w16cid="http://schemas.microsoft.com/office/word/2016/wordml/cid" xmlns:w16="http://schemas.microsoft.com/office/word/2018/wordml" xmlns:w16sdtdh="http://schemas.microsoft.com/office/word/2020/wordml/sdtdatahash" xmlns:w16se="http://schemas.microsoft.com/office/word/2015/wordml/symex" xmlns:wpg="http://schemas.microsoft.com/office/word/2010/wordprocessingGroup" xmlns:wpi="http://schemas.microsoft.com/office/word/2010/wordprocessingInk" xmlns:wne="http://schemas.microsoft.com/office/word/2006/wordml" xmlns:wps="http://schemas.microsoft.com/office/word/2010/wordprocessingShape" mc:Ignorable="w14 w15 w16se w16cid w16 w16cex w16sdtdh wp14">
-  <w:p>
-    <w:pPr>
-      <w:pStyle w:val="Header"/>
-    </w:pPr>
-  </w:p>
-</w:hdr>
-</file>
-
 <file path=word/numbering.xml><?xml version="1.0" encoding="utf-8"?>
-<w:numbering xmlns:wpc="http://schemas.microsoft.com/office/word/2010/wordprocessingCanvas" xmlns:cx="http://schemas.microsoft.com/office/drawing/2014/chartex" xmlns:cx1="http://schemas.microsoft.com/office/drawing/2015/9/8/chartex" xmlns:cx2="http://schemas.microsoft.com/office/drawing/2015/10/21/chartex" xmlns:cx3="http://schemas.microsoft.com/office/drawing/2016/5/9/chartex" xmlns:cx4="http://schemas.microsoft.com/office/drawing/2016/5/10/chartex" xmlns:cx5="http://schemas.microsoft.com/office/drawing/2016/5/11/chartex" xmlns:cx6="http://schemas.microsoft.com/office/drawing/2016/5/12/chartex" xmlns:cx7="http://schemas.microsoft.com/office/drawing/2016/5/13/chartex" xmlns:cx8="http://schemas.microsoft.com/office/drawing/2016/5/14/chartex" xmlns:mc="http://schemas.openxmlformats.org/markup-compatibility/2006" xmlns:aink="http://schemas.microsoft.com/office/drawing/2016/ink" xmlns:am3d="http://schemas.microsoft.com/office/drawing/2017/model3d" xmlns:o="urn:schemas-microsoft-com:office:office" xmlns:oel="http://schemas.microsoft.com/office/2019/extlst" xmlns:r="http://schemas.openxmlformats.org/officeDocument/2006/relationships" xmlns:m="http://schemas.openxmlformats.org/officeDocument/2006/math" xmlns:v="urn:schemas-microsoft-com:vml" xmlns:wp14="http://schemas.microsoft.com/office/word/2010/wordprocessingDrawing" xmlns:wp="http://schemas.openxmlformats.org/drawingml/2006/wordprocessingDrawing" xmlns:w10="urn:schemas-microsoft-com:office:word" xmlns:w="http://schemas.openxmlformats.org/wordprocessingml/2006/main" xmlns:w14="http://schemas.microsoft.com/office/word/2010/wordml" xmlns:w15="http://schemas.microsoft.com/office/word/2012/wordml" xmlns:w16cex="http://schemas.microsoft.com/office/word/2018/wordml/cex" xmlns:w16cid="http://schemas.microsoft.com/office/word/2016/wordml/cid" xmlns:w16="http://schemas.microsoft.com/office/word/2018/wordml" xmlns:w16sdtdh="http://schemas.microsoft.com/office/word/2020/wordml/sdtdatahash" xmlns:w16se="http://schemas.microsoft.com/office/word/2015/wordml/symex" xmlns:wpg="http://schemas.microsoft.com/office/word/2010/wordprocessingGroup" xmlns:wpi="http://schemas.microsoft.com/office/word/2010/wordprocessingInk" xmlns:wne="http://schemas.microsoft.com/office/word/2006/wordml" xmlns:wps="http://schemas.microsoft.com/office/word/2010/wordprocessingShape" mc:Ignorable="w14 w15 w16se w16cid w16 w16cex w16sdtdh wp14">
+<w:numbering xmlns:wpc="http://schemas.microsoft.com/office/word/2010/wordprocessingCanvas" xmlns:cx="http://schemas.microsoft.com/office/drawing/2014/chartex" xmlns:cx1="http://schemas.microsoft.com/office/drawing/2015/9/8/chartex" xmlns:cx2="http://schemas.microsoft.com/office/drawing/2015/10/21/chartex" xmlns:cx3="http://schemas.microsoft.com/office/drawing/2016/5/9/chartex" xmlns:cx4="http://schemas.microsoft.com/office/drawing/2016/5/10/chartex" xmlns:cx5="http://schemas.microsoft.com/office/drawing/2016/5/11/chartex" xmlns:cx6="http://schemas.microsoft.com/office/drawing/2016/5/12/chartex" xmlns:cx7="http://schemas.microsoft.com/office/drawing/2016/5/13/chartex" xmlns:cx8="http://schemas.microsoft.com/office/drawing/2016/5/14/chartex" xmlns:mc="http://schemas.openxmlformats.org/markup-compatibility/2006" xmlns:aink="http://schemas.microsoft.com/office/drawing/2016/ink" xmlns:am3d="http://schemas.microsoft.com/office/drawing/2017/model3d" xmlns:o="urn:schemas-microsoft-com:office:office" xmlns:oel="http://schemas.microsoft.com/office/2019/extlst" xmlns:r="http://schemas.openxmlformats.org/officeDocument/2006/relationships" xmlns:m="http://schemas.openxmlformats.org/officeDocument/2006/math" xmlns:v="urn:schemas-microsoft-com:vml" xmlns:wp14="http://schemas.microsoft.com/office/word/2010/wordprocessingDrawing" xmlns:wp="http://schemas.openxmlformats.org/drawingml/2006/wordprocessingDrawing" xmlns:w10="urn:schemas-microsoft-com:office:word" xmlns:w="http://schemas.openxmlformats.org/wordprocessingml/2006/main" xmlns:w14="http://schemas.microsoft.com/office/word/2010/wordml" xmlns:w15="http://schemas.microsoft.com/office/word/2012/wordml" xmlns:w16cex="http://schemas.microsoft.com/office/word/2018/wordml/cex" xmlns:w16cid="http://schemas.microsoft.com/office/word/2016/wordml/cid" xmlns:w16="http://schemas.microsoft.com/office/word/2018/wordml" xmlns:w16du="http://schemas.microsoft.com/office/word/2023/wordml/word16du" xmlns:w16sdtdh="http://schemas.microsoft.com/office/word/2020/wordml/sdtdatahash" xmlns:w16se="http://schemas.microsoft.com/office/word/2015/wordml/symex" xmlns:wpg="http://schemas.microsoft.com/office/word/2010/wordprocessingGroup" xmlns:wpi="http://schemas.microsoft.com/office/word/2010/wordprocessingInk" xmlns:wne="http://schemas.microsoft.com/office/word/2006/wordml" xmlns:wps="http://schemas.microsoft.com/office/word/2010/wordprocessingShape" mc:Ignorable="w14 w15 w16se w16cid w16 w16cex w16sdtdh w16du wp14">
   <w:numPicBullet w:numPicBulletId="0">
     <w:pict>
       <v:shapetype w14:anchorId="2FA23334" id="_x0000_t75" coordsize="21600,21600" o:spt="75" o:preferrelative="t" path="m@4@5l@4@11@9@11@9@5xe" filled="f" stroked="f">
@@ -8355,14 +8102,14 @@
         <v:path o:extrusionok="f" gradientshapeok="t" o:connecttype="rect"/>
         <o:lock v:ext="edit" aspectratio="t"/>
       </v:shapetype>
-      <v:shape id="_x0000_i1102" type="#_x0000_t75" alt="Office Material, portfolio, Bag, Briefcase, School Material, Book Bag icon" style="width:168.8pt;height:168.8pt;visibility:visible;mso-wrap-style:square" o:bullet="t">
+      <v:shape id="_x0000_i1026" type="#_x0000_t75" alt="Office Material, portfolio, Bag, Briefcase, School Material, Book Bag icon" style="width:168.4pt;height:168.4pt;visibility:visible;mso-wrap-style:square" o:bullet="t">
         <v:imagedata r:id="rId1" o:title="Office Material, portfolio, Bag, Briefcase, School Material, Book Bag icon"/>
       </v:shape>
     </w:pict>
   </w:numPicBullet>
   <w:numPicBullet w:numPicBulletId="1">
     <w:pict>
-      <v:shape w14:anchorId="35467381" id="_x0000_i1103" type="#_x0000_t75" alt="Phone Icon | Material Design Iconpack | Pictogrammers Team" style="width:192.15pt;height:192.15pt;visibility:visible;mso-wrap-style:square" o:bullet="t">
+      <v:shape w14:anchorId="35467381" id="_x0000_i1027" type="#_x0000_t75" alt="Phone Icon | Material Design Iconpack | Pictogrammers Team" style="width:192.2pt;height:192.2pt;visibility:visible;mso-wrap-style:square" o:bullet="t">
         <v:imagedata r:id="rId2" o:title="Phone Icon | Material Design Iconpack | Pictogrammers Team"/>
       </v:shape>
     </w:pict>
@@ -8490,7 +8237,7 @@
       <w:lvlText w:val=""/>
       <w:lvlJc w:val="left"/>
       <w:pPr>
-        <w:ind w:left="3690" w:hanging="360"/>
+        <w:ind w:left="540" w:hanging="360"/>
       </w:pPr>
       <w:rPr>
         <w:rFonts w:ascii="Symbol" w:hAnsi="Symbol" w:hint="default"/>
@@ -8502,7 +8249,7 @@
       <w:lvlText w:val="o"/>
       <w:lvlJc w:val="left"/>
       <w:pPr>
-        <w:ind w:left="3420" w:hanging="360"/>
+        <w:ind w:left="1890" w:hanging="360"/>
       </w:pPr>
       <w:rPr>
         <w:rFonts w:ascii="Courier New" w:hAnsi="Courier New" w:cs="Courier New" w:hint="default"/>
@@ -8953,7 +8700,7 @@
 </file>
 
 <file path=word/styles.xml><?xml version="1.0" encoding="utf-8"?>
-<w:styles xmlns:mc="http://schemas.openxmlformats.org/markup-compatibility/2006" xmlns:r="http://schemas.openxmlformats.org/officeDocument/2006/relationships" xmlns:w="http://schemas.openxmlformats.org/wordprocessingml/2006/main" xmlns:w14="http://schemas.microsoft.com/office/word/2010/wordml" xmlns:w15="http://schemas.microsoft.com/office/word/2012/wordml" xmlns:w16cex="http://schemas.microsoft.com/office/word/2018/wordml/cex" xmlns:w16cid="http://schemas.microsoft.com/office/word/2016/wordml/cid" xmlns:w16="http://schemas.microsoft.com/office/word/2018/wordml" xmlns:w16sdtdh="http://schemas.microsoft.com/office/word/2020/wordml/sdtdatahash" xmlns:w16se="http://schemas.microsoft.com/office/word/2015/wordml/symex" mc:Ignorable="w14 w15 w16se w16cid w16 w16cex w16sdtdh">
+<w:styles xmlns:mc="http://schemas.openxmlformats.org/markup-compatibility/2006" xmlns:r="http://schemas.openxmlformats.org/officeDocument/2006/relationships" xmlns:w="http://schemas.openxmlformats.org/wordprocessingml/2006/main" xmlns:w14="http://schemas.microsoft.com/office/word/2010/wordml" xmlns:w15="http://schemas.microsoft.com/office/word/2012/wordml" xmlns:w16cex="http://schemas.microsoft.com/office/word/2018/wordml/cex" xmlns:w16cid="http://schemas.microsoft.com/office/word/2016/wordml/cid" xmlns:w16="http://schemas.microsoft.com/office/word/2018/wordml" xmlns:w16du="http://schemas.microsoft.com/office/word/2023/wordml/word16du" xmlns:w16sdtdh="http://schemas.microsoft.com/office/word/2020/wordml/sdtdatahash" xmlns:w16se="http://schemas.microsoft.com/office/word/2015/wordml/symex" mc:Ignorable="w14 w15 w16se w16cid w16 w16cex w16sdtdh w16du">
   <w:docDefaults>
     <w:rPrDefault>
       <w:rPr>

</xml_diff>